<commit_message>
Spring boot actuator notes
</commit_message>
<xml_diff>
--- a/Spring Boot.docx
+++ b/Spring Boot.docx
@@ -143,28 +143,12 @@
                                           <w:color w:val="0D0D0D" w:themeColor="text1" w:themeTint="F2"/>
                                         </w:rPr>
                                       </w:pPr>
-                                      <w:proofErr w:type="spellStart"/>
                                       <w:r>
                                         <w:rPr>
                                           <w:color w:val="0D0D0D" w:themeColor="text1" w:themeTint="F2"/>
                                         </w:rPr>
-                                        <w:t>Palash</w:t>
+                                        <w:t>Palash Bajpai</w:t>
                                       </w:r>
-                                      <w:proofErr w:type="spellEnd"/>
-                                      <w:r>
-                                        <w:rPr>
-                                          <w:color w:val="0D0D0D" w:themeColor="text1" w:themeTint="F2"/>
-                                        </w:rPr>
-                                        <w:t xml:space="preserve"> </w:t>
-                                      </w:r>
-                                      <w:proofErr w:type="spellStart"/>
-                                      <w:r>
-                                        <w:rPr>
-                                          <w:color w:val="0D0D0D" w:themeColor="text1" w:themeTint="F2"/>
-                                        </w:rPr>
-                                        <w:t>Bajpai</w:t>
-                                      </w:r>
-                                      <w:proofErr w:type="spellEnd"/>
                                     </w:p>
                                   </w:sdtContent>
                                 </w:sdt>
@@ -301,28 +285,12 @@
                                     <w:color w:val="0D0D0D" w:themeColor="text1" w:themeTint="F2"/>
                                   </w:rPr>
                                 </w:pPr>
-                                <w:proofErr w:type="spellStart"/>
                                 <w:r>
                                   <w:rPr>
                                     <w:color w:val="0D0D0D" w:themeColor="text1" w:themeTint="F2"/>
                                   </w:rPr>
-                                  <w:t>Palash</w:t>
+                                  <w:t>Palash Bajpai</w:t>
                                 </w:r>
-                                <w:proofErr w:type="spellEnd"/>
-                                <w:r>
-                                  <w:rPr>
-                                    <w:color w:val="0D0D0D" w:themeColor="text1" w:themeTint="F2"/>
-                                  </w:rPr>
-                                  <w:t xml:space="preserve"> </w:t>
-                                </w:r>
-                                <w:proofErr w:type="spellStart"/>
-                                <w:r>
-                                  <w:rPr>
-                                    <w:color w:val="0D0D0D" w:themeColor="text1" w:themeTint="F2"/>
-                                  </w:rPr>
-                                  <w:t>Bajpai</w:t>
-                                </w:r>
-                                <w:proofErr w:type="spellEnd"/>
                               </w:p>
                             </w:sdtContent>
                           </w:sdt>
@@ -454,7 +422,7 @@
             </w:rPr>
             <w:fldChar w:fldCharType="separate"/>
           </w:r>
-          <w:hyperlink w:anchor="_Toc197164793" w:history="1">
+          <w:hyperlink w:anchor="_Toc197245771" w:history="1">
             <w:r>
               <w:rPr>
                 <w:rStyle w:val="Hyperlink"/>
@@ -482,7 +450,7 @@
                 <w:noProof/>
                 <w:webHidden/>
               </w:rPr>
-              <w:instrText xml:space="preserve"> PAGEREF _Toc197164793 \h </w:instrText>
+              <w:instrText xml:space="preserve"> PAGEREF _Toc197245771 \h </w:instrText>
             </w:r>
             <w:r>
               <w:rPr>
@@ -525,7 +493,7 @@
               <w:lang w:val="en-IN" w:eastAsia="en-IN"/>
             </w:rPr>
           </w:pPr>
-          <w:hyperlink w:anchor="_Toc197164794" w:history="1">
+          <w:hyperlink w:anchor="_Toc197245772" w:history="1">
             <w:r>
               <w:rPr>
                 <w:rStyle w:val="Hyperlink"/>
@@ -568,7 +536,7 @@
                 <w:noProof/>
                 <w:webHidden/>
               </w:rPr>
-              <w:instrText xml:space="preserve"> PAGEREF _Toc197164794 \h </w:instrText>
+              <w:instrText xml:space="preserve"> PAGEREF _Toc197245772 \h </w:instrText>
             </w:r>
             <w:r>
               <w:rPr>
@@ -611,7 +579,7 @@
               <w:lang w:val="en-IN" w:eastAsia="en-IN"/>
             </w:rPr>
           </w:pPr>
-          <w:hyperlink w:anchor="_Toc197164795" w:history="1">
+          <w:hyperlink w:anchor="_Toc197245773" w:history="1">
             <w:r>
               <w:rPr>
                 <w:rStyle w:val="Hyperlink"/>
@@ -654,7 +622,7 @@
                 <w:noProof/>
                 <w:webHidden/>
               </w:rPr>
-              <w:instrText xml:space="preserve"> PAGEREF _Toc197164795 \h </w:instrText>
+              <w:instrText xml:space="preserve"> PAGEREF _Toc197245773 \h </w:instrText>
             </w:r>
             <w:r>
               <w:rPr>
@@ -697,7 +665,7 @@
               <w:lang w:val="en-IN" w:eastAsia="en-IN"/>
             </w:rPr>
           </w:pPr>
-          <w:hyperlink w:anchor="_Toc197164796" w:history="1">
+          <w:hyperlink w:anchor="_Toc197245774" w:history="1">
             <w:r>
               <w:rPr>
                 <w:rStyle w:val="Hyperlink"/>
@@ -740,7 +708,7 @@
                 <w:noProof/>
                 <w:webHidden/>
               </w:rPr>
-              <w:instrText xml:space="preserve"> PAGEREF _Toc197164796 \h </w:instrText>
+              <w:instrText xml:space="preserve"> PAGEREF _Toc197245774 \h </w:instrText>
             </w:r>
             <w:r>
               <w:rPr>
@@ -783,7 +751,7 @@
               <w:lang w:val="en-IN" w:eastAsia="en-IN"/>
             </w:rPr>
           </w:pPr>
-          <w:hyperlink w:anchor="_Toc197164797" w:history="1">
+          <w:hyperlink w:anchor="_Toc197245775" w:history="1">
             <w:r>
               <w:rPr>
                 <w:rStyle w:val="Hyperlink"/>
@@ -811,7 +779,7 @@
                 <w:noProof/>
                 <w:webHidden/>
               </w:rPr>
-              <w:instrText xml:space="preserve"> PAGEREF _Toc197164797 \h </w:instrText>
+              <w:instrText xml:space="preserve"> PAGEREF _Toc197245775 \h </w:instrText>
             </w:r>
             <w:r>
               <w:rPr>
@@ -854,7 +822,7 @@
               <w:lang w:val="en-IN" w:eastAsia="en-IN"/>
             </w:rPr>
           </w:pPr>
-          <w:hyperlink w:anchor="_Toc197164798" w:history="1">
+          <w:hyperlink w:anchor="_Toc197245776" w:history="1">
             <w:r>
               <w:rPr>
                 <w:rStyle w:val="Hyperlink"/>
@@ -897,7 +865,7 @@
                 <w:noProof/>
                 <w:webHidden/>
               </w:rPr>
-              <w:instrText xml:space="preserve"> PAGEREF _Toc197164798 \h </w:instrText>
+              <w:instrText xml:space="preserve"> PAGEREF _Toc197245776 \h </w:instrText>
             </w:r>
             <w:r>
               <w:rPr>
@@ -940,7 +908,7 @@
               <w:lang w:val="en-IN" w:eastAsia="en-IN"/>
             </w:rPr>
           </w:pPr>
-          <w:hyperlink w:anchor="_Toc197164799" w:history="1">
+          <w:hyperlink w:anchor="_Toc197245777" w:history="1">
             <w:r>
               <w:rPr>
                 <w:rStyle w:val="Hyperlink"/>
@@ -968,7 +936,7 @@
                 <w:noProof/>
                 <w:webHidden/>
               </w:rPr>
-              <w:instrText xml:space="preserve"> PAGEREF _Toc197164799 \h </w:instrText>
+              <w:instrText xml:space="preserve"> PAGEREF _Toc197245777 \h </w:instrText>
             </w:r>
             <w:r>
               <w:rPr>
@@ -1011,7 +979,7 @@
               <w:lang w:val="en-IN" w:eastAsia="en-IN"/>
             </w:rPr>
           </w:pPr>
-          <w:hyperlink w:anchor="_Toc197164800" w:history="1">
+          <w:hyperlink w:anchor="_Toc197245778" w:history="1">
             <w:r>
               <w:rPr>
                 <w:rStyle w:val="Hyperlink"/>
@@ -1054,7 +1022,7 @@
                 <w:noProof/>
                 <w:webHidden/>
               </w:rPr>
-              <w:instrText xml:space="preserve"> PAGEREF _Toc197164800 \h </w:instrText>
+              <w:instrText xml:space="preserve"> PAGEREF _Toc197245778 \h </w:instrText>
             </w:r>
             <w:r>
               <w:rPr>
@@ -1075,6 +1043,92 @@
                 <w:webHidden/>
               </w:rPr>
               <w:t>15</w:t>
+            </w:r>
+            <w:r>
+              <w:rPr>
+                <w:noProof/>
+                <w:webHidden/>
+              </w:rPr>
+              <w:fldChar w:fldCharType="end"/>
+            </w:r>
+          </w:hyperlink>
+        </w:p>
+        <w:p>
+          <w:pPr>
+            <w:pStyle w:val="TOC2"/>
+            <w:tabs>
+              <w:tab w:val="right" w:leader="dot" w:pos="10456"/>
+            </w:tabs>
+            <w:rPr>
+              <w:rFonts w:cstheme="minorBidi"/>
+              <w:noProof/>
+              <w:lang w:val="en-IN" w:eastAsia="en-IN"/>
+            </w:rPr>
+          </w:pPr>
+          <w:hyperlink w:anchor="_Toc197245779" w:history="1">
+            <w:r>
+              <w:rPr>
+                <w:rStyle w:val="Hyperlink"/>
+                <w:rFonts w:ascii="Segoe UI Symbol" w:hAnsi="Segoe UI Symbol" w:cs="Segoe UI Symbol"/>
+                <w:noProof/>
+              </w:rPr>
+              <w:t>🔹</w:t>
+            </w:r>
+            <w:r>
+              <w:rPr>
+                <w:rStyle w:val="Hyperlink"/>
+                <w:noProof/>
+              </w:rPr>
+              <w:t xml:space="preserve"> </w:t>
+            </w:r>
+            <w:r>
+              <w:rPr>
+                <w:rStyle w:val="Hyperlink"/>
+                <w:b/>
+                <w:noProof/>
+              </w:rPr>
+              <w:t>Spring Boot Actuators</w:t>
+            </w:r>
+            <w:r>
+              <w:rPr>
+                <w:noProof/>
+                <w:webHidden/>
+              </w:rPr>
+              <w:tab/>
+            </w:r>
+            <w:r>
+              <w:rPr>
+                <w:noProof/>
+                <w:webHidden/>
+              </w:rPr>
+              <w:fldChar w:fldCharType="begin"/>
+            </w:r>
+            <w:r>
+              <w:rPr>
+                <w:noProof/>
+                <w:webHidden/>
+              </w:rPr>
+              <w:instrText xml:space="preserve"> PAGEREF _Toc197245779 \h </w:instrText>
+            </w:r>
+            <w:r>
+              <w:rPr>
+                <w:noProof/>
+                <w:webHidden/>
+              </w:rPr>
+            </w:r>
+            <w:r>
+              <w:rPr>
+                <w:noProof/>
+                <w:webHidden/>
+              </w:rPr>
+              <w:fldChar w:fldCharType="separate"/>
+            </w:r>
+            <w:r>
+              <w:rPr>
+                <w:noProof/>
+                <w:webHidden/>
+              </w:rPr>
+              <w:t>16</w:t>
             </w:r>
             <w:r>
               <w:rPr>
@@ -1097,14 +1151,92 @@
               <w:lang w:val="en-IN" w:eastAsia="en-IN"/>
             </w:rPr>
           </w:pPr>
-          <w:hyperlink w:anchor="_Toc197164801" w:history="1">
+          <w:hyperlink w:anchor="_Toc197245780" w:history="1">
             <w:r>
               <w:rPr>
                 <w:rStyle w:val="Hyperlink"/>
                 <w:b/>
                 <w:noProof/>
               </w:rPr>
-              <w:t>3. Spri</w:t>
+              <w:t>3. Spring JPA</w:t>
+            </w:r>
+            <w:r>
+              <w:rPr>
+                <w:noProof/>
+                <w:webHidden/>
+              </w:rPr>
+              <w:tab/>
+            </w:r>
+            <w:r>
+              <w:rPr>
+                <w:noProof/>
+                <w:webHidden/>
+              </w:rPr>
+              <w:fldChar w:fldCharType="begin"/>
+            </w:r>
+            <w:r>
+              <w:rPr>
+                <w:noProof/>
+                <w:webHidden/>
+              </w:rPr>
+              <w:instrText xml:space="preserve"> PAGEREF _Toc197245780 \h </w:instrText>
+            </w:r>
+            <w:r>
+              <w:rPr>
+                <w:noProof/>
+                <w:webHidden/>
+              </w:rPr>
+            </w:r>
+            <w:r>
+              <w:rPr>
+                <w:noProof/>
+                <w:webHidden/>
+              </w:rPr>
+              <w:fldChar w:fldCharType="separate"/>
+            </w:r>
+            <w:r>
+              <w:rPr>
+                <w:noProof/>
+                <w:webHidden/>
+              </w:rPr>
+              <w:t>17</w:t>
+            </w:r>
+            <w:r>
+              <w:rPr>
+                <w:noProof/>
+                <w:webHidden/>
+              </w:rPr>
+              <w:fldChar w:fldCharType="end"/>
+            </w:r>
+          </w:hyperlink>
+        </w:p>
+        <w:p>
+          <w:pPr>
+            <w:pStyle w:val="TOC2"/>
+            <w:tabs>
+              <w:tab w:val="right" w:leader="dot" w:pos="10456"/>
+            </w:tabs>
+            <w:rPr>
+              <w:rFonts w:cstheme="minorBidi"/>
+              <w:noProof/>
+              <w:lang w:val="en-IN" w:eastAsia="en-IN"/>
+            </w:rPr>
+          </w:pPr>
+          <w:hyperlink w:anchor="_Toc197245781" w:history="1">
+            <w:r>
+              <w:rPr>
+                <w:rStyle w:val="Hyperlink"/>
+                <w:rFonts w:ascii="Segoe UI Symbol" w:hAnsi="Segoe UI Symbol" w:cs="Segoe UI Symbol"/>
+                <w:noProof/>
+              </w:rPr>
+              <w:t>🔹</w:t>
+            </w:r>
+            <w:r>
+              <w:rPr>
+                <w:rStyle w:val="Hyperlink"/>
+                <w:noProof/>
+              </w:rPr>
+              <w:t xml:space="preserve"> </w:t>
             </w:r>
             <w:r>
               <w:rPr>
@@ -1112,7 +1244,85 @@
                 <w:b/>
                 <w:noProof/>
               </w:rPr>
-              <w:t>n</w:t>
+              <w:t>JPQL(Java Persistence Query Language)</w:t>
+            </w:r>
+            <w:r>
+              <w:rPr>
+                <w:noProof/>
+                <w:webHidden/>
+              </w:rPr>
+              <w:tab/>
+            </w:r>
+            <w:r>
+              <w:rPr>
+                <w:noProof/>
+                <w:webHidden/>
+              </w:rPr>
+              <w:fldChar w:fldCharType="begin"/>
+            </w:r>
+            <w:r>
+              <w:rPr>
+                <w:noProof/>
+                <w:webHidden/>
+              </w:rPr>
+              <w:instrText xml:space="preserve"> PAGEREF _Toc197245781 \h </w:instrText>
+            </w:r>
+            <w:r>
+              <w:rPr>
+                <w:noProof/>
+                <w:webHidden/>
+              </w:rPr>
+            </w:r>
+            <w:r>
+              <w:rPr>
+                <w:noProof/>
+                <w:webHidden/>
+              </w:rPr>
+              <w:fldChar w:fldCharType="separate"/>
+            </w:r>
+            <w:r>
+              <w:rPr>
+                <w:noProof/>
+                <w:webHidden/>
+              </w:rPr>
+              <w:t>22</w:t>
+            </w:r>
+            <w:r>
+              <w:rPr>
+                <w:noProof/>
+                <w:webHidden/>
+              </w:rPr>
+              <w:fldChar w:fldCharType="end"/>
+            </w:r>
+          </w:hyperlink>
+        </w:p>
+        <w:p>
+          <w:pPr>
+            <w:pStyle w:val="TOC2"/>
+            <w:tabs>
+              <w:tab w:val="right" w:leader="dot" w:pos="10456"/>
+            </w:tabs>
+            <w:rPr>
+              <w:rFonts w:cstheme="minorBidi"/>
+              <w:noProof/>
+              <w:lang w:val="en-IN" w:eastAsia="en-IN"/>
+            </w:rPr>
+          </w:pPr>
+          <w:hyperlink w:anchor="_Toc197245782" w:history="1">
+            <w:r>
+              <w:rPr>
+                <w:rStyle w:val="Hyperlink"/>
+                <w:rFonts w:ascii="Segoe UI Symbol" w:hAnsi="Segoe UI Symbol" w:cs="Segoe UI Symbol"/>
+                <w:noProof/>
+              </w:rPr>
+              <w:t>🔹</w:t>
+            </w:r>
+            <w:r>
+              <w:rPr>
+                <w:rStyle w:val="Hyperlink"/>
+                <w:noProof/>
+              </w:rPr>
+              <w:t xml:space="preserve"> </w:t>
             </w:r>
             <w:r>
               <w:rPr>
@@ -1120,7 +1330,7 @@
                 <w:b/>
                 <w:noProof/>
               </w:rPr>
-              <w:t>g JPA</w:t>
+              <w:t>Derived Query Methods</w:t>
             </w:r>
             <w:r>
               <w:rPr>
@@ -1141,7 +1351,7 @@
                 <w:noProof/>
                 <w:webHidden/>
               </w:rPr>
-              <w:instrText xml:space="preserve"> PAGEREF _Toc197164801 \h </w:instrText>
+              <w:instrText xml:space="preserve"> PAGEREF _Toc197245782 \h </w:instrText>
             </w:r>
             <w:r>
               <w:rPr>
@@ -1161,7 +1371,7 @@
                 <w:noProof/>
                 <w:webHidden/>
               </w:rPr>
-              <w:t>16</w:t>
+              <w:t>23</w:t>
             </w:r>
             <w:r>
               <w:rPr>
@@ -1266,10 +1476,10 @@
     <w:p/>
     <w:p/>
     <w:p/>
-    <w:p/>
-    <w:p/>
-    <w:p/>
-    <w:p/>
+    <w:p>
+      <w:bookmarkStart w:id="0" w:name="_GoBack"/>
+      <w:bookmarkEnd w:id="0"/>
+    </w:p>
     <w:p>
       <w:pPr>
         <w:pStyle w:val="Heading1"/>
@@ -1279,7 +1489,7 @@
           <w:sz w:val="40"/>
         </w:rPr>
       </w:pPr>
-      <w:bookmarkStart w:id="0" w:name="_Toc197164793"/>
+      <w:bookmarkStart w:id="1" w:name="_Toc197245771"/>
       <w:r>
         <w:rPr>
           <w:b/>
@@ -1321,7 +1531,7 @@
         </w:rPr>
         <w:t>Boot</w:t>
       </w:r>
-      <w:bookmarkEnd w:id="0"/>
+      <w:bookmarkEnd w:id="1"/>
     </w:p>
     <w:p>
       <w:pPr>
@@ -1483,7 +1693,7 @@
           <w:lang w:val="en-US"/>
         </w:rPr>
       </w:pPr>
-      <w:bookmarkStart w:id="1" w:name="_Toc197164794"/>
+      <w:bookmarkStart w:id="2" w:name="_Toc197245772"/>
       <w:r>
         <w:rPr>
           <w:rFonts w:ascii="Segoe UI Symbol" w:hAnsi="Segoe UI Symbol" w:cs="Segoe UI Symbol"/>
@@ -1506,7 +1716,7 @@
         </w:rPr>
         <w:t>Important Features of Spring Boot</w:t>
       </w:r>
-      <w:bookmarkEnd w:id="1"/>
+      <w:bookmarkEnd w:id="2"/>
       <w:r>
         <w:rPr>
           <w:b/>
@@ -2705,7 +2915,7 @@
           <w:lang w:val="en-US"/>
         </w:rPr>
       </w:pPr>
-      <w:bookmarkStart w:id="2" w:name="_Toc197164795"/>
+      <w:bookmarkStart w:id="3" w:name="_Toc197245773"/>
       <w:r>
         <w:rPr>
           <w:rFonts w:ascii="Segoe UI Symbol" w:hAnsi="Segoe UI Symbol" w:cs="Segoe UI Symbol"/>
@@ -2746,7 +2956,7 @@
         </w:rPr>
         <w:t>Vs Spring</w:t>
       </w:r>
-      <w:bookmarkEnd w:id="2"/>
+      <w:bookmarkEnd w:id="3"/>
     </w:p>
     <w:p>
       <w:pPr>
@@ -3624,7 +3834,7 @@
           <w:lang w:val="en-US"/>
         </w:rPr>
       </w:pPr>
-      <w:bookmarkStart w:id="3" w:name="_Toc197164796"/>
+      <w:bookmarkStart w:id="4" w:name="_Toc197245774"/>
       <w:r>
         <w:rPr>
           <w:rFonts w:ascii="Segoe UI Symbol" w:hAnsi="Segoe UI Symbol" w:cs="Segoe UI Symbol"/>
@@ -3648,7 +3858,7 @@
         </w:rPr>
         <w:t>Hello World API</w:t>
       </w:r>
-      <w:bookmarkEnd w:id="3"/>
+      <w:bookmarkEnd w:id="4"/>
     </w:p>
     <w:p>
       <w:pPr>
@@ -6224,7 +6434,7 @@
           <w:sz w:val="40"/>
         </w:rPr>
       </w:pPr>
-      <w:bookmarkStart w:id="4" w:name="_Toc197164797"/>
+      <w:bookmarkStart w:id="5" w:name="_Toc197245775"/>
       <w:r>
         <w:rPr>
           <w:b/>
@@ -6250,7 +6460,7 @@
         </w:rPr>
         <w:t>Web Service</w:t>
       </w:r>
-      <w:bookmarkEnd w:id="4"/>
+      <w:bookmarkEnd w:id="5"/>
     </w:p>
     <w:p>
       <w:pPr>
@@ -6810,7 +7020,7 @@
           <w:lang w:val="en-US"/>
         </w:rPr>
       </w:pPr>
-      <w:bookmarkStart w:id="5" w:name="_Toc197164798"/>
+      <w:bookmarkStart w:id="6" w:name="_Toc197245776"/>
       <w:r>
         <w:rPr>
           <w:rFonts w:ascii="Segoe UI Symbol" w:hAnsi="Segoe UI Symbol" w:cs="Segoe UI Symbol"/>
@@ -6834,7 +7044,7 @@
         </w:rPr>
         <w:t>Types of Web Services</w:t>
       </w:r>
-      <w:bookmarkEnd w:id="5"/>
+      <w:bookmarkEnd w:id="6"/>
       <w:r>
         <w:rPr>
           <w:b/>
@@ -8821,7 +9031,7 @@
           <w:sz w:val="40"/>
         </w:rPr>
       </w:pPr>
-      <w:bookmarkStart w:id="6" w:name="_Toc197164799"/>
+      <w:bookmarkStart w:id="7" w:name="_Toc197245777"/>
       <w:r>
         <w:rPr>
           <w:b/>
@@ -8847,7 +9057,7 @@
         </w:rPr>
         <w:t>REST API with Spring Boot</w:t>
       </w:r>
-      <w:bookmarkEnd w:id="6"/>
+      <w:bookmarkEnd w:id="7"/>
     </w:p>
     <w:p>
       <w:pPr>
@@ -18085,7 +18295,7 @@
           <w:lang w:val="en-US"/>
         </w:rPr>
       </w:pPr>
-      <w:bookmarkStart w:id="7" w:name="_Toc197164800"/>
+      <w:bookmarkStart w:id="8" w:name="_Toc197245778"/>
       <w:r>
         <w:rPr>
           <w:rFonts w:ascii="Segoe UI Symbol" w:hAnsi="Segoe UI Symbol" w:cs="Segoe UI Symbol"/>
@@ -18109,7 +18319,7 @@
         </w:rPr>
         <w:t>Swagger Documentation</w:t>
       </w:r>
-      <w:bookmarkEnd w:id="7"/>
+      <w:bookmarkEnd w:id="8"/>
       <w:r>
         <w:rPr>
           <w:b/>
@@ -18626,6 +18836,1416 @@
     </w:p>
     <w:p>
       <w:pPr>
+        <w:pStyle w:val="Heading2"/>
+        <w:rPr>
+          <w:b/>
+          <w:color w:val="385623" w:themeColor="accent6" w:themeShade="80"/>
+          <w:sz w:val="32"/>
+          <w:lang w:val="en-US"/>
+        </w:rPr>
+      </w:pPr>
+      <w:bookmarkStart w:id="9" w:name="_Toc197245779"/>
+      <w:r>
+        <w:rPr>
+          <w:rFonts w:ascii="Segoe UI Symbol" w:hAnsi="Segoe UI Symbol" w:cs="Segoe UI Symbol"/>
+          <w:color w:val="385623" w:themeColor="accent6" w:themeShade="80"/>
+        </w:rPr>
+        <w:lastRenderedPageBreak/>
+        <w:t>🔹</w:t>
+      </w:r>
+      <w:r>
+        <w:rPr>
+          <w:color w:val="2E74B5" w:themeColor="accent5" w:themeShade="BF"/>
+        </w:rPr>
+        <w:t xml:space="preserve"> </w:t>
+      </w:r>
+      <w:r>
+        <w:rPr>
+          <w:b/>
+          <w:color w:val="385623" w:themeColor="accent6" w:themeShade="80"/>
+          <w:sz w:val="32"/>
+          <w:lang w:val="en-US"/>
+        </w:rPr>
+        <w:t>Spring Boot Actuators</w:t>
+      </w:r>
+      <w:bookmarkEnd w:id="9"/>
+      <w:r>
+        <w:rPr>
+          <w:b/>
+          <w:color w:val="385623" w:themeColor="accent6" w:themeShade="80"/>
+          <w:sz w:val="32"/>
+          <w:lang w:val="en-US"/>
+        </w:rPr>
+        <w:t xml:space="preserve"> </w:t>
+      </w:r>
+    </w:p>
+    <w:p>
+      <w:pPr>
+        <w:spacing w:after="0"/>
+        <w:jc w:val="both"/>
+        <w:rPr>
+          <w:sz w:val="12"/>
+        </w:rPr>
+      </w:pPr>
+    </w:p>
+    <w:p>
+      <w:pPr>
+        <w:jc w:val="both"/>
+        <w:rPr>
+          <w:sz w:val="28"/>
+        </w:rPr>
+      </w:pPr>
+      <w:r>
+        <w:rPr>
+          <w:sz w:val="28"/>
+        </w:rPr>
+        <w:t>Spring Boot Actuator is</w:t>
+      </w:r>
+      <w:r>
+        <w:rPr>
+          <w:sz w:val="28"/>
+        </w:rPr>
+        <w:t xml:space="preserve"> </w:t>
+      </w:r>
+      <w:r>
+        <w:rPr>
+          <w:sz w:val="28"/>
+        </w:rPr>
+        <w:t xml:space="preserve">a </w:t>
+      </w:r>
+      <w:r>
+        <w:rPr>
+          <w:sz w:val="28"/>
+        </w:rPr>
+        <w:t>sub-project of Spring Boot that provides production-ready features for monitoring and managing your application. It exposes built-in endpoints over HTTP or JMX to give insights into app’s internal stat</w:t>
+      </w:r>
+      <w:r>
+        <w:rPr>
+          <w:sz w:val="28"/>
+        </w:rPr>
+        <w:t>e -</w:t>
+      </w:r>
+      <w:r>
+        <w:rPr>
+          <w:sz w:val="28"/>
+        </w:rPr>
+        <w:t xml:space="preserve"> like health, metrics, environment, and more.</w:t>
+      </w:r>
+    </w:p>
+    <w:p>
+      <w:pPr>
+        <w:spacing w:after="0"/>
+        <w:jc w:val="both"/>
+        <w:rPr>
+          <w:b/>
+          <w:sz w:val="28"/>
+        </w:rPr>
+      </w:pPr>
+      <w:r>
+        <w:rPr>
+          <w:b/>
+          <w:sz w:val="28"/>
+        </w:rPr>
+        <w:t>Benefits:</w:t>
+      </w:r>
+    </w:p>
+    <w:p>
+      <w:pPr>
+        <w:pStyle w:val="ListParagraph"/>
+        <w:numPr>
+          <w:ilvl w:val="0"/>
+          <w:numId w:val="22"/>
+        </w:numPr>
+        <w:spacing w:after="0"/>
+        <w:jc w:val="both"/>
+        <w:rPr>
+          <w:sz w:val="28"/>
+        </w:rPr>
+      </w:pPr>
+      <w:r>
+        <w:rPr>
+          <w:sz w:val="28"/>
+        </w:rPr>
+        <w:t>Monitor app health and status</w:t>
+      </w:r>
+    </w:p>
+    <w:p>
+      <w:pPr>
+        <w:pStyle w:val="ListParagraph"/>
+        <w:numPr>
+          <w:ilvl w:val="0"/>
+          <w:numId w:val="22"/>
+        </w:numPr>
+        <w:spacing w:after="0"/>
+        <w:jc w:val="both"/>
+        <w:rPr>
+          <w:sz w:val="28"/>
+        </w:rPr>
+      </w:pPr>
+      <w:r>
+        <w:rPr>
+          <w:sz w:val="28"/>
+        </w:rPr>
+        <w:t>Track metrics (e.g., memory, CPU, request count)</w:t>
+      </w:r>
+    </w:p>
+    <w:p>
+      <w:pPr>
+        <w:pStyle w:val="ListParagraph"/>
+        <w:numPr>
+          <w:ilvl w:val="0"/>
+          <w:numId w:val="22"/>
+        </w:numPr>
+        <w:spacing w:after="0"/>
+        <w:jc w:val="both"/>
+        <w:rPr>
+          <w:sz w:val="28"/>
+        </w:rPr>
+      </w:pPr>
+      <w:r>
+        <w:rPr>
+          <w:sz w:val="28"/>
+        </w:rPr>
+        <w:t>View system environment properties</w:t>
+      </w:r>
+    </w:p>
+    <w:p>
+      <w:pPr>
+        <w:pStyle w:val="ListParagraph"/>
+        <w:numPr>
+          <w:ilvl w:val="0"/>
+          <w:numId w:val="22"/>
+        </w:numPr>
+        <w:spacing w:after="0"/>
+        <w:jc w:val="both"/>
+        <w:rPr>
+          <w:sz w:val="28"/>
+        </w:rPr>
+      </w:pPr>
+      <w:r>
+        <w:rPr>
+          <w:sz w:val="28"/>
+        </w:rPr>
+        <w:t>Manage app beans, mappings, logs, etc.</w:t>
+      </w:r>
+    </w:p>
+    <w:p>
+      <w:pPr>
+        <w:pStyle w:val="ListParagraph"/>
+        <w:numPr>
+          <w:ilvl w:val="0"/>
+          <w:numId w:val="22"/>
+        </w:numPr>
+        <w:spacing w:after="0"/>
+        <w:jc w:val="both"/>
+        <w:rPr>
+          <w:sz w:val="28"/>
+        </w:rPr>
+      </w:pPr>
+      <w:r>
+        <w:rPr>
+          <w:sz w:val="28"/>
+        </w:rPr>
+        <w:t xml:space="preserve">Integrates well with monitoring tools like Prometheus, </w:t>
+      </w:r>
+      <w:proofErr w:type="spellStart"/>
+      <w:r>
+        <w:rPr>
+          <w:sz w:val="28"/>
+        </w:rPr>
+        <w:t>Grafana</w:t>
+      </w:r>
+      <w:proofErr w:type="spellEnd"/>
+      <w:r>
+        <w:rPr>
+          <w:sz w:val="28"/>
+        </w:rPr>
+        <w:t>, New Relic</w:t>
+      </w:r>
+    </w:p>
+    <w:p>
+      <w:pPr>
+        <w:pStyle w:val="ListParagraph"/>
+        <w:jc w:val="both"/>
+        <w:rPr>
+          <w:rFonts w:asciiTheme="majorHAnsi" w:hAnsiTheme="majorHAnsi" w:cstheme="majorHAnsi"/>
+          <w:sz w:val="6"/>
+          <w:szCs w:val="24"/>
+        </w:rPr>
+      </w:pPr>
+    </w:p>
+    <w:p>
+      <w:pPr>
+        <w:pStyle w:val="ListParagraph"/>
+        <w:jc w:val="both"/>
+        <w:rPr>
+          <w:rFonts w:asciiTheme="majorHAnsi" w:hAnsiTheme="majorHAnsi" w:cstheme="majorHAnsi"/>
+          <w:b/>
+          <w:sz w:val="2"/>
+          <w:szCs w:val="24"/>
+        </w:rPr>
+      </w:pPr>
+    </w:p>
+    <w:p>
+      <w:pPr>
+        <w:spacing w:after="0"/>
+        <w:jc w:val="both"/>
+        <w:rPr>
+          <w:b/>
+          <w:sz w:val="28"/>
+        </w:rPr>
+      </w:pPr>
+      <w:proofErr w:type="spellStart"/>
+      <w:r>
+        <w:rPr>
+          <w:b/>
+          <w:sz w:val="28"/>
+        </w:rPr>
+        <w:t>Depencency</w:t>
+      </w:r>
+      <w:proofErr w:type="spellEnd"/>
+      <w:r>
+        <w:rPr>
+          <w:b/>
+          <w:sz w:val="28"/>
+        </w:rPr>
+        <w:t>:</w:t>
+      </w:r>
+    </w:p>
+    <w:p>
+      <w:pPr>
+        <w:shd w:val="clear" w:color="auto" w:fill="1E1F22"/>
+        <w:tabs>
+          <w:tab w:val="left" w:pos="916"/>
+          <w:tab w:val="left" w:pos="1832"/>
+          <w:tab w:val="left" w:pos="2748"/>
+          <w:tab w:val="left" w:pos="3664"/>
+          <w:tab w:val="left" w:pos="4580"/>
+          <w:tab w:val="left" w:pos="5496"/>
+          <w:tab w:val="left" w:pos="6412"/>
+          <w:tab w:val="left" w:pos="7328"/>
+          <w:tab w:val="left" w:pos="8244"/>
+          <w:tab w:val="left" w:pos="9160"/>
+          <w:tab w:val="left" w:pos="10076"/>
+          <w:tab w:val="left" w:pos="10992"/>
+          <w:tab w:val="left" w:pos="11908"/>
+          <w:tab w:val="left" w:pos="12824"/>
+          <w:tab w:val="left" w:pos="13740"/>
+          <w:tab w:val="left" w:pos="14656"/>
+        </w:tabs>
+        <w:spacing w:after="0" w:line="240" w:lineRule="auto"/>
+        <w:rPr>
+          <w:rFonts w:ascii="Courier New" w:eastAsia="Times New Roman" w:hAnsi="Courier New" w:cs="Courier New"/>
+          <w:color w:val="BCBEC4"/>
+          <w:sz w:val="20"/>
+          <w:szCs w:val="20"/>
+          <w:lang w:eastAsia="en-IN"/>
+        </w:rPr>
+      </w:pPr>
+      <w:r>
+        <w:rPr>
+          <w:rFonts w:ascii="Courier New" w:eastAsia="Times New Roman" w:hAnsi="Courier New" w:cs="Courier New"/>
+          <w:color w:val="D5B778"/>
+          <w:sz w:val="20"/>
+          <w:szCs w:val="20"/>
+          <w:lang w:eastAsia="en-IN"/>
+        </w:rPr>
+        <w:t>&lt;</w:t>
+      </w:r>
+      <w:proofErr w:type="gramStart"/>
+      <w:r>
+        <w:rPr>
+          <w:rFonts w:ascii="Courier New" w:eastAsia="Times New Roman" w:hAnsi="Courier New" w:cs="Courier New"/>
+          <w:color w:val="D5B778"/>
+          <w:sz w:val="20"/>
+          <w:szCs w:val="20"/>
+          <w:lang w:eastAsia="en-IN"/>
+        </w:rPr>
+        <w:t>dependency</w:t>
+      </w:r>
+      <w:proofErr w:type="gramEnd"/>
+      <w:r>
+        <w:rPr>
+          <w:rFonts w:ascii="Courier New" w:eastAsia="Times New Roman" w:hAnsi="Courier New" w:cs="Courier New"/>
+          <w:color w:val="D5B778"/>
+          <w:sz w:val="20"/>
+          <w:szCs w:val="20"/>
+          <w:lang w:eastAsia="en-IN"/>
+        </w:rPr>
+        <w:t>&gt;</w:t>
+      </w:r>
+      <w:r>
+        <w:rPr>
+          <w:rFonts w:ascii="Courier New" w:eastAsia="Times New Roman" w:hAnsi="Courier New" w:cs="Courier New"/>
+          <w:color w:val="D5B778"/>
+          <w:sz w:val="20"/>
+          <w:szCs w:val="20"/>
+          <w:lang w:eastAsia="en-IN"/>
+        </w:rPr>
+        <w:br/>
+        <w:t xml:space="preserve">    &lt;</w:t>
+      </w:r>
+      <w:proofErr w:type="spellStart"/>
+      <w:r>
+        <w:rPr>
+          <w:rFonts w:ascii="Courier New" w:eastAsia="Times New Roman" w:hAnsi="Courier New" w:cs="Courier New"/>
+          <w:color w:val="D5B778"/>
+          <w:sz w:val="20"/>
+          <w:szCs w:val="20"/>
+          <w:lang w:eastAsia="en-IN"/>
+        </w:rPr>
+        <w:t>groupId</w:t>
+      </w:r>
+      <w:proofErr w:type="spellEnd"/>
+      <w:r>
+        <w:rPr>
+          <w:rFonts w:ascii="Courier New" w:eastAsia="Times New Roman" w:hAnsi="Courier New" w:cs="Courier New"/>
+          <w:color w:val="D5B778"/>
+          <w:sz w:val="20"/>
+          <w:szCs w:val="20"/>
+          <w:lang w:eastAsia="en-IN"/>
+        </w:rPr>
+        <w:t>&gt;</w:t>
+      </w:r>
+      <w:proofErr w:type="spellStart"/>
+      <w:r>
+        <w:rPr>
+          <w:rFonts w:ascii="Courier New" w:eastAsia="Times New Roman" w:hAnsi="Courier New" w:cs="Courier New"/>
+          <w:color w:val="BCBEC4"/>
+          <w:sz w:val="20"/>
+          <w:szCs w:val="20"/>
+          <w:lang w:eastAsia="en-IN"/>
+        </w:rPr>
+        <w:t>org.springframework.boot</w:t>
+      </w:r>
+      <w:proofErr w:type="spellEnd"/>
+      <w:r>
+        <w:rPr>
+          <w:rFonts w:ascii="Courier New" w:eastAsia="Times New Roman" w:hAnsi="Courier New" w:cs="Courier New"/>
+          <w:color w:val="D5B778"/>
+          <w:sz w:val="20"/>
+          <w:szCs w:val="20"/>
+          <w:lang w:eastAsia="en-IN"/>
+        </w:rPr>
+        <w:t>&lt;/</w:t>
+      </w:r>
+      <w:proofErr w:type="spellStart"/>
+      <w:r>
+        <w:rPr>
+          <w:rFonts w:ascii="Courier New" w:eastAsia="Times New Roman" w:hAnsi="Courier New" w:cs="Courier New"/>
+          <w:color w:val="D5B778"/>
+          <w:sz w:val="20"/>
+          <w:szCs w:val="20"/>
+          <w:lang w:eastAsia="en-IN"/>
+        </w:rPr>
+        <w:t>groupId</w:t>
+      </w:r>
+      <w:proofErr w:type="spellEnd"/>
+      <w:r>
+        <w:rPr>
+          <w:rFonts w:ascii="Courier New" w:eastAsia="Times New Roman" w:hAnsi="Courier New" w:cs="Courier New"/>
+          <w:color w:val="D5B778"/>
+          <w:sz w:val="20"/>
+          <w:szCs w:val="20"/>
+          <w:lang w:eastAsia="en-IN"/>
+        </w:rPr>
+        <w:t>&gt;</w:t>
+      </w:r>
+      <w:r>
+        <w:rPr>
+          <w:rFonts w:ascii="Courier New" w:eastAsia="Times New Roman" w:hAnsi="Courier New" w:cs="Courier New"/>
+          <w:color w:val="D5B778"/>
+          <w:sz w:val="20"/>
+          <w:szCs w:val="20"/>
+          <w:lang w:eastAsia="en-IN"/>
+        </w:rPr>
+        <w:br/>
+        <w:t xml:space="preserve">    &lt;</w:t>
+      </w:r>
+      <w:proofErr w:type="spellStart"/>
+      <w:r>
+        <w:rPr>
+          <w:rFonts w:ascii="Courier New" w:eastAsia="Times New Roman" w:hAnsi="Courier New" w:cs="Courier New"/>
+          <w:color w:val="D5B778"/>
+          <w:sz w:val="20"/>
+          <w:szCs w:val="20"/>
+          <w:lang w:eastAsia="en-IN"/>
+        </w:rPr>
+        <w:t>artifactId</w:t>
+      </w:r>
+      <w:proofErr w:type="spellEnd"/>
+      <w:r>
+        <w:rPr>
+          <w:rFonts w:ascii="Courier New" w:eastAsia="Times New Roman" w:hAnsi="Courier New" w:cs="Courier New"/>
+          <w:color w:val="D5B778"/>
+          <w:sz w:val="20"/>
+          <w:szCs w:val="20"/>
+          <w:lang w:eastAsia="en-IN"/>
+        </w:rPr>
+        <w:t>&gt;</w:t>
+      </w:r>
+      <w:r>
+        <w:rPr>
+          <w:rFonts w:ascii="Courier New" w:eastAsia="Times New Roman" w:hAnsi="Courier New" w:cs="Courier New"/>
+          <w:color w:val="BCBEC4"/>
+          <w:sz w:val="20"/>
+          <w:szCs w:val="20"/>
+          <w:lang w:eastAsia="en-IN"/>
+        </w:rPr>
+        <w:t>spring-boot-starter-actuator</w:t>
+      </w:r>
+      <w:r>
+        <w:rPr>
+          <w:rFonts w:ascii="Courier New" w:eastAsia="Times New Roman" w:hAnsi="Courier New" w:cs="Courier New"/>
+          <w:color w:val="D5B778"/>
+          <w:sz w:val="20"/>
+          <w:szCs w:val="20"/>
+          <w:lang w:eastAsia="en-IN"/>
+        </w:rPr>
+        <w:t>&lt;/</w:t>
+      </w:r>
+      <w:proofErr w:type="spellStart"/>
+      <w:r>
+        <w:rPr>
+          <w:rFonts w:ascii="Courier New" w:eastAsia="Times New Roman" w:hAnsi="Courier New" w:cs="Courier New"/>
+          <w:color w:val="D5B778"/>
+          <w:sz w:val="20"/>
+          <w:szCs w:val="20"/>
+          <w:lang w:eastAsia="en-IN"/>
+        </w:rPr>
+        <w:t>artifactId</w:t>
+      </w:r>
+      <w:proofErr w:type="spellEnd"/>
+      <w:r>
+        <w:rPr>
+          <w:rFonts w:ascii="Courier New" w:eastAsia="Times New Roman" w:hAnsi="Courier New" w:cs="Courier New"/>
+          <w:color w:val="D5B778"/>
+          <w:sz w:val="20"/>
+          <w:szCs w:val="20"/>
+          <w:lang w:eastAsia="en-IN"/>
+        </w:rPr>
+        <w:t>&gt;</w:t>
+      </w:r>
+      <w:r>
+        <w:rPr>
+          <w:rFonts w:ascii="Courier New" w:eastAsia="Times New Roman" w:hAnsi="Courier New" w:cs="Courier New"/>
+          <w:color w:val="D5B778"/>
+          <w:sz w:val="20"/>
+          <w:szCs w:val="20"/>
+          <w:lang w:eastAsia="en-IN"/>
+        </w:rPr>
+        <w:br/>
+        <w:t>&lt;/dependency&gt;</w:t>
+      </w:r>
+    </w:p>
+    <w:p>
+      <w:pPr>
+        <w:jc w:val="both"/>
+        <w:rPr>
+          <w:rFonts w:cstheme="minorHAnsi"/>
+          <w:sz w:val="2"/>
+          <w:szCs w:val="24"/>
+        </w:rPr>
+      </w:pPr>
+    </w:p>
+    <w:p>
+      <w:pPr>
+        <w:spacing w:after="0"/>
+        <w:jc w:val="both"/>
+        <w:rPr>
+          <w:rFonts w:cstheme="minorHAnsi"/>
+          <w:sz w:val="28"/>
+          <w:szCs w:val="24"/>
+        </w:rPr>
+      </w:pPr>
+      <w:r>
+        <w:rPr>
+          <w:rFonts w:cstheme="minorHAnsi"/>
+          <w:sz w:val="28"/>
+          <w:szCs w:val="24"/>
+        </w:rPr>
+        <w:t xml:space="preserve">Also in </w:t>
+      </w:r>
+      <w:proofErr w:type="spellStart"/>
+      <w:r>
+        <w:rPr>
+          <w:rFonts w:cstheme="minorHAnsi"/>
+          <w:sz w:val="28"/>
+          <w:szCs w:val="24"/>
+        </w:rPr>
+        <w:t>application.properties</w:t>
+      </w:r>
+      <w:proofErr w:type="spellEnd"/>
+      <w:r>
+        <w:rPr>
+          <w:rFonts w:cstheme="minorHAnsi"/>
+          <w:sz w:val="28"/>
+          <w:szCs w:val="24"/>
+        </w:rPr>
+        <w:t xml:space="preserve"> add</w:t>
+      </w:r>
+    </w:p>
+    <w:p>
+      <w:pPr>
+        <w:shd w:val="clear" w:color="auto" w:fill="1E1F22"/>
+        <w:tabs>
+          <w:tab w:val="left" w:pos="916"/>
+          <w:tab w:val="left" w:pos="1832"/>
+          <w:tab w:val="left" w:pos="2748"/>
+          <w:tab w:val="left" w:pos="3664"/>
+          <w:tab w:val="left" w:pos="4580"/>
+          <w:tab w:val="left" w:pos="5496"/>
+          <w:tab w:val="left" w:pos="6412"/>
+          <w:tab w:val="left" w:pos="7328"/>
+          <w:tab w:val="left" w:pos="8244"/>
+          <w:tab w:val="left" w:pos="9160"/>
+          <w:tab w:val="left" w:pos="10076"/>
+          <w:tab w:val="left" w:pos="10992"/>
+          <w:tab w:val="left" w:pos="11908"/>
+          <w:tab w:val="left" w:pos="12824"/>
+          <w:tab w:val="left" w:pos="13740"/>
+          <w:tab w:val="left" w:pos="14656"/>
+        </w:tabs>
+        <w:spacing w:after="0" w:line="240" w:lineRule="auto"/>
+        <w:rPr>
+          <w:rFonts w:ascii="Courier New" w:eastAsia="Times New Roman" w:hAnsi="Courier New" w:cs="Courier New"/>
+          <w:color w:val="BCBEC4"/>
+          <w:sz w:val="20"/>
+          <w:szCs w:val="20"/>
+          <w:lang w:eastAsia="en-IN"/>
+        </w:rPr>
+      </w:pPr>
+      <w:r>
+        <w:rPr>
+          <w:rFonts w:ascii="Courier New" w:eastAsia="Times New Roman" w:hAnsi="Courier New" w:cs="Courier New"/>
+          <w:color w:val="7A7E85"/>
+          <w:sz w:val="20"/>
+          <w:szCs w:val="20"/>
+          <w:lang w:eastAsia="en-IN"/>
+        </w:rPr>
+        <w:t>#</w:t>
+      </w:r>
+      <w:proofErr w:type="gramStart"/>
+      <w:r>
+        <w:rPr>
+          <w:rFonts w:ascii="Courier New" w:eastAsia="Times New Roman" w:hAnsi="Courier New" w:cs="Courier New"/>
+          <w:color w:val="7A7E85"/>
+          <w:sz w:val="20"/>
+          <w:szCs w:val="20"/>
+          <w:lang w:eastAsia="en-IN"/>
+        </w:rPr>
+        <w:t>For</w:t>
+      </w:r>
+      <w:proofErr w:type="gramEnd"/>
+      <w:r>
+        <w:rPr>
+          <w:rFonts w:ascii="Courier New" w:eastAsia="Times New Roman" w:hAnsi="Courier New" w:cs="Courier New"/>
+          <w:color w:val="7A7E85"/>
+          <w:sz w:val="20"/>
+          <w:szCs w:val="20"/>
+          <w:lang w:eastAsia="en-IN"/>
+        </w:rPr>
+        <w:t xml:space="preserve"> actuator</w:t>
+      </w:r>
+      <w:r>
+        <w:rPr>
+          <w:rFonts w:ascii="Courier New" w:eastAsia="Times New Roman" w:hAnsi="Courier New" w:cs="Courier New"/>
+          <w:color w:val="7A7E85"/>
+          <w:sz w:val="20"/>
+          <w:szCs w:val="20"/>
+          <w:lang w:eastAsia="en-IN"/>
+        </w:rPr>
+        <w:br/>
+      </w:r>
+      <w:proofErr w:type="spellStart"/>
+      <w:r>
+        <w:rPr>
+          <w:rFonts w:ascii="Courier New" w:eastAsia="Times New Roman" w:hAnsi="Courier New" w:cs="Courier New"/>
+          <w:color w:val="CF8E6D"/>
+          <w:sz w:val="20"/>
+          <w:szCs w:val="20"/>
+          <w:lang w:eastAsia="en-IN"/>
+        </w:rPr>
+        <w:t>management.endpoints.web.exposure.include</w:t>
+      </w:r>
+      <w:proofErr w:type="spellEnd"/>
+      <w:r>
+        <w:rPr>
+          <w:rFonts w:ascii="Courier New" w:eastAsia="Times New Roman" w:hAnsi="Courier New" w:cs="Courier New"/>
+          <w:color w:val="808080"/>
+          <w:sz w:val="20"/>
+          <w:szCs w:val="20"/>
+          <w:lang w:eastAsia="en-IN"/>
+        </w:rPr>
+        <w:t>=</w:t>
+      </w:r>
+      <w:r>
+        <w:rPr>
+          <w:rFonts w:ascii="Courier New" w:eastAsia="Times New Roman" w:hAnsi="Courier New" w:cs="Courier New"/>
+          <w:color w:val="6AAB73"/>
+          <w:sz w:val="20"/>
+          <w:szCs w:val="20"/>
+          <w:lang w:eastAsia="en-IN"/>
+        </w:rPr>
+        <w:t>*</w:t>
+      </w:r>
+      <w:r>
+        <w:rPr>
+          <w:rFonts w:ascii="Courier New" w:eastAsia="Times New Roman" w:hAnsi="Courier New" w:cs="Courier New"/>
+          <w:color w:val="6AAB73"/>
+          <w:sz w:val="20"/>
+          <w:szCs w:val="20"/>
+          <w:lang w:eastAsia="en-IN"/>
+        </w:rPr>
+        <w:br/>
+      </w:r>
+      <w:proofErr w:type="spellStart"/>
+      <w:r>
+        <w:rPr>
+          <w:rFonts w:ascii="Courier New" w:eastAsia="Times New Roman" w:hAnsi="Courier New" w:cs="Courier New"/>
+          <w:color w:val="CF8E6D"/>
+          <w:sz w:val="20"/>
+          <w:szCs w:val="20"/>
+          <w:lang w:eastAsia="en-IN"/>
+        </w:rPr>
+        <w:t>management.endpoint.shutdown.enabled</w:t>
+      </w:r>
+      <w:proofErr w:type="spellEnd"/>
+      <w:r>
+        <w:rPr>
+          <w:rFonts w:ascii="Courier New" w:eastAsia="Times New Roman" w:hAnsi="Courier New" w:cs="Courier New"/>
+          <w:color w:val="808080"/>
+          <w:sz w:val="20"/>
+          <w:szCs w:val="20"/>
+          <w:lang w:eastAsia="en-IN"/>
+        </w:rPr>
+        <w:t>=</w:t>
+      </w:r>
+      <w:r>
+        <w:rPr>
+          <w:rFonts w:ascii="Courier New" w:eastAsia="Times New Roman" w:hAnsi="Courier New" w:cs="Courier New"/>
+          <w:color w:val="6AAB73"/>
+          <w:sz w:val="20"/>
+          <w:szCs w:val="20"/>
+          <w:lang w:eastAsia="en-IN"/>
+        </w:rPr>
+        <w:t>true</w:t>
+      </w:r>
+    </w:p>
+    <w:p>
+      <w:pPr>
+        <w:jc w:val="both"/>
+        <w:rPr>
+          <w:rFonts w:cstheme="minorHAnsi"/>
+          <w:sz w:val="12"/>
+          <w:szCs w:val="24"/>
+        </w:rPr>
+      </w:pPr>
+    </w:p>
+    <w:p>
+      <w:pPr>
+        <w:spacing w:after="0"/>
+        <w:jc w:val="both"/>
+        <w:rPr>
+          <w:rFonts w:cstheme="minorHAnsi"/>
+          <w:b/>
+          <w:sz w:val="28"/>
+          <w:szCs w:val="24"/>
+        </w:rPr>
+      </w:pPr>
+      <w:r>
+        <w:rPr>
+          <w:rFonts w:cstheme="minorHAnsi"/>
+          <w:b/>
+          <w:sz w:val="28"/>
+          <w:szCs w:val="24"/>
+        </w:rPr>
+        <w:t>Connections:</w:t>
+      </w:r>
+    </w:p>
+    <w:tbl>
+      <w:tblPr>
+        <w:tblW w:w="0" w:type="auto"/>
+        <w:tblCellSpacing w:w="15" w:type="dxa"/>
+        <w:tblBorders>
+          <w:top w:val="single" w:sz="4" w:space="0" w:color="auto"/>
+          <w:left w:val="single" w:sz="4" w:space="0" w:color="auto"/>
+          <w:bottom w:val="single" w:sz="4" w:space="0" w:color="auto"/>
+          <w:right w:val="single" w:sz="4" w:space="0" w:color="auto"/>
+          <w:insideH w:val="single" w:sz="4" w:space="0" w:color="auto"/>
+          <w:insideV w:val="single" w:sz="4" w:space="0" w:color="auto"/>
+        </w:tblBorders>
+        <w:tblCellMar>
+          <w:top w:w="15" w:type="dxa"/>
+          <w:left w:w="15" w:type="dxa"/>
+          <w:bottom w:w="15" w:type="dxa"/>
+          <w:right w:w="15" w:type="dxa"/>
+        </w:tblCellMar>
+        <w:tblLook w:val="04A0" w:firstRow="1" w:lastRow="0" w:firstColumn="1" w:lastColumn="0" w:noHBand="0" w:noVBand="1"/>
+      </w:tblPr>
+      <w:tblGrid>
+        <w:gridCol w:w="4390"/>
+        <w:gridCol w:w="5953"/>
+      </w:tblGrid>
+      <w:tr>
+        <w:trPr>
+          <w:tblHeader/>
+          <w:tblCellSpacing w:w="15" w:type="dxa"/>
+        </w:trPr>
+        <w:tc>
+          <w:tcPr>
+            <w:tcW w:w="4345" w:type="dxa"/>
+            <w:vAlign w:val="center"/>
+            <w:hideMark/>
+          </w:tcPr>
+          <w:p>
+            <w:pPr>
+              <w:spacing w:after="0"/>
+              <w:jc w:val="both"/>
+              <w:rPr>
+                <w:rFonts w:cstheme="minorHAnsi"/>
+                <w:b/>
+                <w:bCs/>
+                <w:szCs w:val="24"/>
+              </w:rPr>
+            </w:pPr>
+            <w:r>
+              <w:rPr>
+                <w:rFonts w:cstheme="minorHAnsi"/>
+                <w:b/>
+                <w:bCs/>
+                <w:szCs w:val="24"/>
+              </w:rPr>
+              <w:t>URL</w:t>
+            </w:r>
+          </w:p>
+        </w:tc>
+        <w:tc>
+          <w:tcPr>
+            <w:tcW w:w="5908" w:type="dxa"/>
+            <w:vAlign w:val="center"/>
+            <w:hideMark/>
+          </w:tcPr>
+          <w:p>
+            <w:pPr>
+              <w:spacing w:after="0"/>
+              <w:jc w:val="both"/>
+              <w:rPr>
+                <w:rFonts w:cstheme="minorHAnsi"/>
+                <w:b/>
+                <w:bCs/>
+                <w:szCs w:val="24"/>
+              </w:rPr>
+            </w:pPr>
+            <w:r>
+              <w:rPr>
+                <w:rFonts w:cstheme="minorHAnsi"/>
+                <w:b/>
+                <w:bCs/>
+                <w:szCs w:val="24"/>
+              </w:rPr>
+              <w:t>Purpose</w:t>
+            </w:r>
+          </w:p>
+        </w:tc>
+      </w:tr>
+      <w:tr>
+        <w:trPr>
+          <w:tblCellSpacing w:w="15" w:type="dxa"/>
+        </w:trPr>
+        <w:tc>
+          <w:tcPr>
+            <w:tcW w:w="4345" w:type="dxa"/>
+            <w:vAlign w:val="center"/>
+            <w:hideMark/>
+          </w:tcPr>
+          <w:p>
+            <w:pPr>
+              <w:spacing w:after="0"/>
+              <w:jc w:val="both"/>
+              <w:rPr>
+                <w:rFonts w:cstheme="minorHAnsi"/>
+                <w:szCs w:val="24"/>
+              </w:rPr>
+            </w:pPr>
+            <w:r>
+              <w:rPr>
+                <w:rFonts w:cstheme="minorHAnsi"/>
+                <w:szCs w:val="24"/>
+              </w:rPr>
+              <w:t>http://localhost:8080/actuator</w:t>
+            </w:r>
+          </w:p>
+        </w:tc>
+        <w:tc>
+          <w:tcPr>
+            <w:tcW w:w="5908" w:type="dxa"/>
+            <w:vAlign w:val="center"/>
+            <w:hideMark/>
+          </w:tcPr>
+          <w:p>
+            <w:pPr>
+              <w:spacing w:after="0"/>
+              <w:jc w:val="both"/>
+              <w:rPr>
+                <w:rFonts w:cstheme="minorHAnsi"/>
+                <w:szCs w:val="24"/>
+              </w:rPr>
+            </w:pPr>
+            <w:r>
+              <w:rPr>
+                <w:rFonts w:cstheme="minorHAnsi"/>
+                <w:szCs w:val="24"/>
+              </w:rPr>
+              <w:t>List of all available actuator endpoints</w:t>
+            </w:r>
+          </w:p>
+        </w:tc>
+      </w:tr>
+      <w:tr>
+        <w:trPr>
+          <w:tblCellSpacing w:w="15" w:type="dxa"/>
+        </w:trPr>
+        <w:tc>
+          <w:tcPr>
+            <w:tcW w:w="4345" w:type="dxa"/>
+            <w:vAlign w:val="center"/>
+            <w:hideMark/>
+          </w:tcPr>
+          <w:p>
+            <w:pPr>
+              <w:spacing w:after="0"/>
+              <w:jc w:val="both"/>
+              <w:rPr>
+                <w:rFonts w:cstheme="minorHAnsi"/>
+                <w:szCs w:val="24"/>
+              </w:rPr>
+            </w:pPr>
+            <w:r>
+              <w:rPr>
+                <w:rFonts w:cstheme="minorHAnsi"/>
+                <w:szCs w:val="24"/>
+              </w:rPr>
+              <w:t>http://localhost:8080/actuator/health</w:t>
+            </w:r>
+          </w:p>
+        </w:tc>
+        <w:tc>
+          <w:tcPr>
+            <w:tcW w:w="5908" w:type="dxa"/>
+            <w:vAlign w:val="center"/>
+            <w:hideMark/>
+          </w:tcPr>
+          <w:p>
+            <w:pPr>
+              <w:spacing w:after="0"/>
+              <w:jc w:val="both"/>
+              <w:rPr>
+                <w:rFonts w:cstheme="minorHAnsi"/>
+                <w:szCs w:val="24"/>
+              </w:rPr>
+            </w:pPr>
+            <w:r>
+              <w:rPr>
+                <w:rFonts w:cstheme="minorHAnsi"/>
+                <w:szCs w:val="24"/>
+              </w:rPr>
+              <w:t>App health status (UP or DOWN)</w:t>
+            </w:r>
+          </w:p>
+        </w:tc>
+      </w:tr>
+      <w:tr>
+        <w:trPr>
+          <w:tblCellSpacing w:w="15" w:type="dxa"/>
+        </w:trPr>
+        <w:tc>
+          <w:tcPr>
+            <w:tcW w:w="4345" w:type="dxa"/>
+            <w:vAlign w:val="center"/>
+            <w:hideMark/>
+          </w:tcPr>
+          <w:p>
+            <w:pPr>
+              <w:spacing w:after="0"/>
+              <w:jc w:val="both"/>
+              <w:rPr>
+                <w:rFonts w:cstheme="minorHAnsi"/>
+                <w:szCs w:val="24"/>
+              </w:rPr>
+            </w:pPr>
+            <w:r>
+              <w:rPr>
+                <w:rFonts w:cstheme="minorHAnsi"/>
+                <w:szCs w:val="24"/>
+              </w:rPr>
+              <w:t>http://localhost:8080/actuator/info</w:t>
+            </w:r>
+          </w:p>
+        </w:tc>
+        <w:tc>
+          <w:tcPr>
+            <w:tcW w:w="5908" w:type="dxa"/>
+            <w:vAlign w:val="center"/>
+            <w:hideMark/>
+          </w:tcPr>
+          <w:p>
+            <w:pPr>
+              <w:spacing w:after="0"/>
+              <w:jc w:val="both"/>
+              <w:rPr>
+                <w:rFonts w:cstheme="minorHAnsi"/>
+                <w:szCs w:val="24"/>
+              </w:rPr>
+            </w:pPr>
+            <w:r>
+              <w:rPr>
+                <w:rFonts w:cstheme="minorHAnsi"/>
+                <w:szCs w:val="24"/>
+              </w:rPr>
+              <w:t>Custom app info from properties</w:t>
+            </w:r>
+          </w:p>
+        </w:tc>
+      </w:tr>
+      <w:tr>
+        <w:trPr>
+          <w:tblCellSpacing w:w="15" w:type="dxa"/>
+        </w:trPr>
+        <w:tc>
+          <w:tcPr>
+            <w:tcW w:w="4345" w:type="dxa"/>
+            <w:vAlign w:val="center"/>
+            <w:hideMark/>
+          </w:tcPr>
+          <w:p>
+            <w:pPr>
+              <w:spacing w:after="0"/>
+              <w:jc w:val="both"/>
+              <w:rPr>
+                <w:rFonts w:cstheme="minorHAnsi"/>
+                <w:szCs w:val="24"/>
+              </w:rPr>
+            </w:pPr>
+            <w:r>
+              <w:rPr>
+                <w:rFonts w:cstheme="minorHAnsi"/>
+                <w:szCs w:val="24"/>
+              </w:rPr>
+              <w:t>http://localhost:8080/actuator/metrics</w:t>
+            </w:r>
+          </w:p>
+        </w:tc>
+        <w:tc>
+          <w:tcPr>
+            <w:tcW w:w="5908" w:type="dxa"/>
+            <w:vAlign w:val="center"/>
+            <w:hideMark/>
+          </w:tcPr>
+          <w:p>
+            <w:pPr>
+              <w:spacing w:after="0"/>
+              <w:jc w:val="both"/>
+              <w:rPr>
+                <w:rFonts w:cstheme="minorHAnsi"/>
+                <w:szCs w:val="24"/>
+              </w:rPr>
+            </w:pPr>
+            <w:r>
+              <w:rPr>
+                <w:rFonts w:cstheme="minorHAnsi"/>
+                <w:szCs w:val="24"/>
+              </w:rPr>
+              <w:t>Exposes metrics like memory, threads</w:t>
+            </w:r>
+          </w:p>
+        </w:tc>
+      </w:tr>
+      <w:tr>
+        <w:trPr>
+          <w:tblCellSpacing w:w="15" w:type="dxa"/>
+        </w:trPr>
+        <w:tc>
+          <w:tcPr>
+            <w:tcW w:w="4345" w:type="dxa"/>
+            <w:vAlign w:val="center"/>
+            <w:hideMark/>
+          </w:tcPr>
+          <w:p>
+            <w:pPr>
+              <w:spacing w:after="0"/>
+              <w:jc w:val="both"/>
+              <w:rPr>
+                <w:rFonts w:cstheme="minorHAnsi"/>
+                <w:szCs w:val="24"/>
+              </w:rPr>
+            </w:pPr>
+            <w:r>
+              <w:rPr>
+                <w:rFonts w:cstheme="minorHAnsi"/>
+                <w:szCs w:val="24"/>
+              </w:rPr>
+              <w:t>http://localhost:8080/actuator/env</w:t>
+            </w:r>
+          </w:p>
+        </w:tc>
+        <w:tc>
+          <w:tcPr>
+            <w:tcW w:w="5908" w:type="dxa"/>
+            <w:vAlign w:val="center"/>
+            <w:hideMark/>
+          </w:tcPr>
+          <w:p>
+            <w:pPr>
+              <w:spacing w:after="0"/>
+              <w:jc w:val="both"/>
+              <w:rPr>
+                <w:rFonts w:cstheme="minorHAnsi"/>
+                <w:szCs w:val="24"/>
+              </w:rPr>
+            </w:pPr>
+            <w:r>
+              <w:rPr>
+                <w:rFonts w:cstheme="minorHAnsi"/>
+                <w:szCs w:val="24"/>
+              </w:rPr>
+              <w:t>Environment variables</w:t>
+            </w:r>
+          </w:p>
+        </w:tc>
+      </w:tr>
+      <w:tr>
+        <w:trPr>
+          <w:tblCellSpacing w:w="15" w:type="dxa"/>
+        </w:trPr>
+        <w:tc>
+          <w:tcPr>
+            <w:tcW w:w="4345" w:type="dxa"/>
+            <w:vAlign w:val="center"/>
+            <w:hideMark/>
+          </w:tcPr>
+          <w:p>
+            <w:pPr>
+              <w:spacing w:after="0"/>
+              <w:jc w:val="both"/>
+              <w:rPr>
+                <w:rFonts w:cstheme="minorHAnsi"/>
+                <w:szCs w:val="24"/>
+              </w:rPr>
+            </w:pPr>
+            <w:r>
+              <w:rPr>
+                <w:rFonts w:cstheme="minorHAnsi"/>
+                <w:szCs w:val="24"/>
+              </w:rPr>
+              <w:t>http://localhost:8080/actuator/mappings</w:t>
+            </w:r>
+          </w:p>
+        </w:tc>
+        <w:tc>
+          <w:tcPr>
+            <w:tcW w:w="5908" w:type="dxa"/>
+            <w:vAlign w:val="center"/>
+            <w:hideMark/>
+          </w:tcPr>
+          <w:p>
+            <w:pPr>
+              <w:spacing w:after="0"/>
+              <w:jc w:val="both"/>
+              <w:rPr>
+                <w:rFonts w:cstheme="minorHAnsi"/>
+                <w:szCs w:val="24"/>
+              </w:rPr>
+            </w:pPr>
+            <w:r>
+              <w:rPr>
+                <w:rFonts w:cstheme="minorHAnsi"/>
+                <w:szCs w:val="24"/>
+              </w:rPr>
+              <w:t>All controller request mappings</w:t>
+            </w:r>
+          </w:p>
+        </w:tc>
+      </w:tr>
+      <w:tr>
+        <w:trPr>
+          <w:tblCellSpacing w:w="15" w:type="dxa"/>
+        </w:trPr>
+        <w:tc>
+          <w:tcPr>
+            <w:tcW w:w="4345" w:type="dxa"/>
+            <w:vAlign w:val="center"/>
+            <w:hideMark/>
+          </w:tcPr>
+          <w:p>
+            <w:pPr>
+              <w:spacing w:after="0"/>
+              <w:jc w:val="both"/>
+              <w:rPr>
+                <w:rFonts w:cstheme="minorHAnsi"/>
+                <w:szCs w:val="24"/>
+              </w:rPr>
+            </w:pPr>
+            <w:r>
+              <w:rPr>
+                <w:rFonts w:cstheme="minorHAnsi"/>
+                <w:szCs w:val="24"/>
+              </w:rPr>
+              <w:t>http://localhost:8080/actuator/beans</w:t>
+            </w:r>
+          </w:p>
+        </w:tc>
+        <w:tc>
+          <w:tcPr>
+            <w:tcW w:w="5908" w:type="dxa"/>
+            <w:vAlign w:val="center"/>
+            <w:hideMark/>
+          </w:tcPr>
+          <w:p>
+            <w:pPr>
+              <w:spacing w:after="0"/>
+              <w:jc w:val="both"/>
+              <w:rPr>
+                <w:rFonts w:cstheme="minorHAnsi"/>
+                <w:szCs w:val="24"/>
+              </w:rPr>
+            </w:pPr>
+            <w:r>
+              <w:rPr>
+                <w:rFonts w:cstheme="minorHAnsi"/>
+                <w:szCs w:val="24"/>
+              </w:rPr>
+              <w:t>All loaded Spring beans</w:t>
+            </w:r>
+          </w:p>
+        </w:tc>
+      </w:tr>
+      <w:tr>
+        <w:trPr>
+          <w:tblCellSpacing w:w="15" w:type="dxa"/>
+        </w:trPr>
+        <w:tc>
+          <w:tcPr>
+            <w:tcW w:w="4345" w:type="dxa"/>
+            <w:vAlign w:val="center"/>
+            <w:hideMark/>
+          </w:tcPr>
+          <w:p>
+            <w:pPr>
+              <w:spacing w:after="0"/>
+              <w:jc w:val="both"/>
+              <w:rPr>
+                <w:rFonts w:cstheme="minorHAnsi"/>
+                <w:szCs w:val="24"/>
+              </w:rPr>
+            </w:pPr>
+            <w:r>
+              <w:rPr>
+                <w:rFonts w:cstheme="minorHAnsi"/>
+                <w:szCs w:val="24"/>
+              </w:rPr>
+              <w:t>http://localhost:8080/actuator/loggers</w:t>
+            </w:r>
+          </w:p>
+        </w:tc>
+        <w:tc>
+          <w:tcPr>
+            <w:tcW w:w="5908" w:type="dxa"/>
+            <w:vAlign w:val="center"/>
+            <w:hideMark/>
+          </w:tcPr>
+          <w:p>
+            <w:pPr>
+              <w:spacing w:after="0"/>
+              <w:jc w:val="both"/>
+              <w:rPr>
+                <w:rFonts w:cstheme="minorHAnsi"/>
+                <w:szCs w:val="24"/>
+              </w:rPr>
+            </w:pPr>
+            <w:r>
+              <w:rPr>
+                <w:rFonts w:cstheme="minorHAnsi"/>
+                <w:szCs w:val="24"/>
+              </w:rPr>
+              <w:t>Logging levels and controls</w:t>
+            </w:r>
+          </w:p>
+        </w:tc>
+      </w:tr>
+    </w:tbl>
+    <w:p>
+      <w:pPr>
+        <w:jc w:val="both"/>
+        <w:rPr>
+          <w:rFonts w:cstheme="minorHAnsi"/>
+          <w:sz w:val="18"/>
+          <w:szCs w:val="24"/>
+        </w:rPr>
+      </w:pPr>
+    </w:p>
+    <w:p>
+      <w:pPr>
+        <w:spacing w:after="0"/>
+        <w:jc w:val="both"/>
+        <w:rPr>
+          <w:rFonts w:cstheme="minorHAnsi"/>
+          <w:b/>
+          <w:sz w:val="28"/>
+          <w:szCs w:val="24"/>
+        </w:rPr>
+      </w:pPr>
+      <w:r>
+        <w:rPr>
+          <w:rFonts w:cstheme="minorHAnsi"/>
+          <w:b/>
+          <w:sz w:val="28"/>
+          <w:szCs w:val="24"/>
+        </w:rPr>
+        <w:t>Use cases:</w:t>
+      </w:r>
+    </w:p>
+    <w:p>
+      <w:pPr>
+        <w:spacing w:after="0"/>
+        <w:jc w:val="both"/>
+        <w:rPr>
+          <w:rFonts w:cstheme="minorHAnsi"/>
+          <w:sz w:val="28"/>
+          <w:szCs w:val="24"/>
+        </w:rPr>
+      </w:pPr>
+      <w:r>
+        <w:rPr>
+          <w:rFonts w:cstheme="minorHAnsi"/>
+          <w:sz w:val="28"/>
+          <w:szCs w:val="24"/>
+        </w:rPr>
+        <w:t>If your app crashes, hangs, or misbehaves in production:</w:t>
+      </w:r>
+    </w:p>
+    <w:p>
+      <w:pPr>
+        <w:numPr>
+          <w:ilvl w:val="0"/>
+          <w:numId w:val="23"/>
+        </w:numPr>
+        <w:spacing w:after="0"/>
+        <w:jc w:val="both"/>
+        <w:rPr>
+          <w:rFonts w:cstheme="minorHAnsi"/>
+          <w:sz w:val="28"/>
+          <w:szCs w:val="24"/>
+        </w:rPr>
+      </w:pPr>
+      <w:r>
+        <w:rPr>
+          <w:rFonts w:cstheme="minorHAnsi"/>
+          <w:sz w:val="28"/>
+          <w:szCs w:val="24"/>
+        </w:rPr>
+        <w:t>Use /actuator/health to check DB/connection issues</w:t>
+      </w:r>
+    </w:p>
+    <w:p>
+      <w:pPr>
+        <w:numPr>
+          <w:ilvl w:val="0"/>
+          <w:numId w:val="23"/>
+        </w:numPr>
+        <w:spacing w:after="0"/>
+        <w:jc w:val="both"/>
+        <w:rPr>
+          <w:rFonts w:cstheme="minorHAnsi"/>
+          <w:sz w:val="28"/>
+          <w:szCs w:val="24"/>
+        </w:rPr>
+      </w:pPr>
+      <w:r>
+        <w:rPr>
+          <w:rFonts w:cstheme="minorHAnsi"/>
+          <w:sz w:val="28"/>
+          <w:szCs w:val="24"/>
+        </w:rPr>
+        <w:t>Use /actuator/metrics to see memory/CPU problems</w:t>
+      </w:r>
+    </w:p>
+    <w:p>
+      <w:pPr>
+        <w:numPr>
+          <w:ilvl w:val="0"/>
+          <w:numId w:val="23"/>
+        </w:numPr>
+        <w:spacing w:after="0"/>
+        <w:jc w:val="both"/>
+        <w:rPr>
+          <w:rFonts w:cstheme="minorHAnsi"/>
+          <w:sz w:val="28"/>
+          <w:szCs w:val="24"/>
+        </w:rPr>
+      </w:pPr>
+      <w:r>
+        <w:rPr>
+          <w:rFonts w:cstheme="minorHAnsi"/>
+          <w:sz w:val="28"/>
+          <w:szCs w:val="24"/>
+        </w:rPr>
+        <w:t>Use /actuator/</w:t>
+      </w:r>
+      <w:proofErr w:type="spellStart"/>
+      <w:r>
+        <w:rPr>
+          <w:rFonts w:cstheme="minorHAnsi"/>
+          <w:sz w:val="28"/>
+          <w:szCs w:val="24"/>
+        </w:rPr>
+        <w:t>env</w:t>
+      </w:r>
+      <w:proofErr w:type="spellEnd"/>
+      <w:r>
+        <w:rPr>
+          <w:rFonts w:cstheme="minorHAnsi"/>
+          <w:sz w:val="28"/>
+          <w:szCs w:val="24"/>
+        </w:rPr>
+        <w:t xml:space="preserve"> to view loaded environment profiles</w:t>
+      </w:r>
+    </w:p>
+    <w:p>
+      <w:pPr>
+        <w:numPr>
+          <w:ilvl w:val="0"/>
+          <w:numId w:val="23"/>
+        </w:numPr>
+        <w:spacing w:after="0"/>
+        <w:jc w:val="both"/>
+        <w:rPr>
+          <w:rFonts w:cstheme="minorHAnsi"/>
+          <w:sz w:val="28"/>
+          <w:szCs w:val="24"/>
+        </w:rPr>
+      </w:pPr>
+      <w:r>
+        <w:rPr>
+          <w:rFonts w:cstheme="minorHAnsi"/>
+          <w:sz w:val="28"/>
+          <w:szCs w:val="24"/>
+        </w:rPr>
+        <w:t>Use /actuator/loggers to increase debug log level at runtime</w:t>
+      </w:r>
+    </w:p>
+    <w:p>
+      <w:pPr>
+        <w:jc w:val="both"/>
+        <w:rPr>
+          <w:rFonts w:cstheme="minorHAnsi"/>
+          <w:sz w:val="28"/>
+          <w:szCs w:val="24"/>
+        </w:rPr>
+      </w:pPr>
+    </w:p>
+    <w:p>
+      <w:pPr>
         <w:pStyle w:val="Heading1"/>
         <w:rPr>
           <w:b/>
@@ -18633,7 +20253,7 @@
           <w:sz w:val="40"/>
         </w:rPr>
       </w:pPr>
-      <w:bookmarkStart w:id="8" w:name="_Toc197164801"/>
+      <w:bookmarkStart w:id="10" w:name="_Toc197245780"/>
       <w:r>
         <w:rPr>
           <w:b/>
@@ -18659,7 +20279,7 @@
         </w:rPr>
         <w:t>Spring JPA</w:t>
       </w:r>
-      <w:bookmarkEnd w:id="8"/>
+      <w:bookmarkEnd w:id="10"/>
     </w:p>
     <w:p>
       <w:pPr>
@@ -22510,7 +24130,6 @@
         <w:br/>
         <w:t xml:space="preserve">    </w:t>
       </w:r>
-      <w:proofErr w:type="gramStart"/>
       <w:r>
         <w:rPr>
           <w:rFonts w:ascii="Courier New" w:eastAsia="Times New Roman" w:hAnsi="Courier New" w:cs="Courier New"/>
@@ -22519,18 +24138,7 @@
           <w:szCs w:val="20"/>
           <w:lang w:eastAsia="en-IN"/>
         </w:rPr>
-        <w:t>public</w:t>
-      </w:r>
-      <w:proofErr w:type="gramEnd"/>
-      <w:r>
-        <w:rPr>
-          <w:rFonts w:ascii="Courier New" w:eastAsia="Times New Roman" w:hAnsi="Courier New" w:cs="Courier New"/>
-          <w:color w:val="CF8E6D"/>
-          <w:sz w:val="18"/>
-          <w:szCs w:val="20"/>
-          <w:lang w:eastAsia="en-IN"/>
-        </w:rPr>
-        <w:t xml:space="preserve"> </w:t>
+        <w:t xml:space="preserve">public </w:t>
       </w:r>
       <w:proofErr w:type="spellStart"/>
       <w:r>
@@ -27683,6 +29291,7 @@
           <w:lang w:val="en-US"/>
         </w:rPr>
       </w:pPr>
+      <w:bookmarkStart w:id="11" w:name="_Toc197245781"/>
       <w:r>
         <w:rPr>
           <w:rFonts w:ascii="Segoe UI Symbol" w:hAnsi="Segoe UI Symbol" w:cs="Segoe UI Symbol"/>
@@ -27717,6 +29326,7 @@
         </w:rPr>
         <w:t>Java Persistence Query Language)</w:t>
       </w:r>
+      <w:bookmarkEnd w:id="11"/>
       <w:r>
         <w:rPr>
           <w:b/>
@@ -27959,14 +29569,7 @@
           <w:iCs/>
           <w:sz w:val="28"/>
         </w:rPr>
-        <w:t>Studen</w:t>
-      </w:r>
-      <w:r>
-        <w:rPr>
-          <w:iCs/>
-          <w:sz w:val="28"/>
-        </w:rPr>
-        <w:t>t s: refers to the Entity class</w:t>
+        <w:t>Student s: refers to the Entity class</w:t>
       </w:r>
     </w:p>
     <w:p>
@@ -27988,14 +29591,7 @@
           <w:iCs/>
           <w:sz w:val="28"/>
         </w:rPr>
-        <w:t xml:space="preserve">s.name: is the field </w:t>
-      </w:r>
-      <w:r>
-        <w:rPr>
-          <w:iCs/>
-          <w:sz w:val="28"/>
-        </w:rPr>
-        <w:t>in the entity (not a DB column)</w:t>
+        <w:t>s.name: is the field in the entity (not a DB column)</w:t>
       </w:r>
     </w:p>
     <w:p>
@@ -28747,6 +30343,7 @@
           <w:lang w:val="en-US"/>
         </w:rPr>
       </w:pPr>
+      <w:bookmarkStart w:id="12" w:name="_Toc197245782"/>
       <w:r>
         <w:rPr>
           <w:rFonts w:ascii="Segoe UI Symbol" w:hAnsi="Segoe UI Symbol" w:cs="Segoe UI Symbol"/>
@@ -28770,6 +30367,7 @@
         </w:rPr>
         <w:t>Derived Query Methods</w:t>
       </w:r>
+      <w:bookmarkEnd w:id="12"/>
     </w:p>
     <w:p>
       <w:pPr>
@@ -29933,8 +31531,6 @@
           <w:sz w:val="28"/>
         </w:rPr>
       </w:pPr>
-      <w:bookmarkStart w:id="9" w:name="_GoBack"/>
-      <w:bookmarkEnd w:id="9"/>
     </w:p>
     <w:sectPr>
       <w:footerReference w:type="default" r:id="rId19"/>
@@ -30037,7 +31633,7 @@
         <w:noProof/>
         <w:color w:val="385623" w:themeColor="accent6" w:themeShade="80"/>
       </w:rPr>
-      <w:t>22</w:t>
+      <w:t>2</w:t>
     </w:r>
     <w:r>
       <w:rPr>
@@ -30083,16 +31679,16 @@
 <file path=word/numbering.xml><?xml version="1.0" encoding="utf-8"?>
 <w:numbering xmlns:wpc="http://schemas.microsoft.com/office/word/2010/wordprocessingCanvas" xmlns:cx="http://schemas.microsoft.com/office/drawing/2014/chartex" xmlns:cx1="http://schemas.microsoft.com/office/drawing/2015/9/8/chartex" xmlns:mc="http://schemas.openxmlformats.org/markup-compatibility/2006" xmlns:o="urn:schemas-microsoft-com:office:office" xmlns:r="http://schemas.openxmlformats.org/officeDocument/2006/relationships" xmlns:m="http://schemas.openxmlformats.org/officeDocument/2006/math" xmlns:v="urn:schemas-microsoft-com:vml" xmlns:wp14="http://schemas.microsoft.com/office/word/2010/wordprocessingDrawing" xmlns:wp="http://schemas.openxmlformats.org/drawingml/2006/wordprocessingDrawing" xmlns:w10="urn:schemas-microsoft-com:office:word" xmlns:w="http://schemas.openxmlformats.org/wordprocessingml/2006/main" xmlns:w14="http://schemas.microsoft.com/office/word/2010/wordml" xmlns:w15="http://schemas.microsoft.com/office/word/2012/wordml" xmlns:w16se="http://schemas.microsoft.com/office/word/2015/wordml/symex" xmlns:wpg="http://schemas.microsoft.com/office/word/2010/wordprocessingGroup" xmlns:wpi="http://schemas.microsoft.com/office/word/2010/wordprocessingInk" xmlns:wne="http://schemas.microsoft.com/office/word/2006/wordml" xmlns:wps="http://schemas.microsoft.com/office/word/2010/wordprocessingShape" mc:Ignorable="w14 w15 w16se wp14">
   <w:abstractNum w:abstractNumId="0" w15:restartNumberingAfterBreak="0">
-    <w:nsid w:val="069A621E"/>
+    <w:nsid w:val="04EE5F2F"/>
     <w:multiLevelType w:val="hybridMultilevel"/>
-    <w:tmpl w:val="A4B89D5E"/>
+    <w:tmpl w:val="C61EF9E0"/>
     <w:lvl w:ilvl="0" w:tplc="40090001">
       <w:start w:val="1"/>
       <w:numFmt w:val="bullet"/>
       <w:lvlText w:val=""/>
       <w:lvlJc w:val="left"/>
       <w:pPr>
-        <w:ind w:left="720" w:hanging="360"/>
+        <w:ind w:left="360" w:hanging="360"/>
       </w:pPr>
       <w:rPr>
         <w:rFonts w:ascii="Symbol" w:hAnsi="Symbol" w:hint="default"/>
@@ -30104,7 +31700,7 @@
       <w:lvlText w:val="o"/>
       <w:lvlJc w:val="left"/>
       <w:pPr>
-        <w:ind w:left="1440" w:hanging="360"/>
+        <w:ind w:left="1080" w:hanging="360"/>
       </w:pPr>
       <w:rPr>
         <w:rFonts w:ascii="Courier New" w:hAnsi="Courier New" w:cs="Courier New" w:hint="default"/>
@@ -30116,7 +31712,7 @@
       <w:lvlText w:val=""/>
       <w:lvlJc w:val="left"/>
       <w:pPr>
-        <w:ind w:left="2160" w:hanging="360"/>
+        <w:ind w:left="1800" w:hanging="360"/>
       </w:pPr>
       <w:rPr>
         <w:rFonts w:ascii="Wingdings" w:hAnsi="Wingdings" w:hint="default"/>
@@ -30128,7 +31724,7 @@
       <w:lvlText w:val=""/>
       <w:lvlJc w:val="left"/>
       <w:pPr>
-        <w:ind w:left="2880" w:hanging="360"/>
+        <w:ind w:left="2520" w:hanging="360"/>
       </w:pPr>
       <w:rPr>
         <w:rFonts w:ascii="Symbol" w:hAnsi="Symbol" w:hint="default"/>
@@ -30140,7 +31736,7 @@
       <w:lvlText w:val="o"/>
       <w:lvlJc w:val="left"/>
       <w:pPr>
-        <w:ind w:left="3600" w:hanging="360"/>
+        <w:ind w:left="3240" w:hanging="360"/>
       </w:pPr>
       <w:rPr>
         <w:rFonts w:ascii="Courier New" w:hAnsi="Courier New" w:cs="Courier New" w:hint="default"/>
@@ -30152,7 +31748,7 @@
       <w:lvlText w:val=""/>
       <w:lvlJc w:val="left"/>
       <w:pPr>
-        <w:ind w:left="4320" w:hanging="360"/>
+        <w:ind w:left="3960" w:hanging="360"/>
       </w:pPr>
       <w:rPr>
         <w:rFonts w:ascii="Wingdings" w:hAnsi="Wingdings" w:hint="default"/>
@@ -30164,7 +31760,7 @@
       <w:lvlText w:val=""/>
       <w:lvlJc w:val="left"/>
       <w:pPr>
-        <w:ind w:left="5040" w:hanging="360"/>
+        <w:ind w:left="4680" w:hanging="360"/>
       </w:pPr>
       <w:rPr>
         <w:rFonts w:ascii="Symbol" w:hAnsi="Symbol" w:hint="default"/>
@@ -30176,7 +31772,7 @@
       <w:lvlText w:val="o"/>
       <w:lvlJc w:val="left"/>
       <w:pPr>
-        <w:ind w:left="5760" w:hanging="360"/>
+        <w:ind w:left="5400" w:hanging="360"/>
       </w:pPr>
       <w:rPr>
         <w:rFonts w:ascii="Courier New" w:hAnsi="Courier New" w:cs="Courier New" w:hint="default"/>
@@ -30188,7 +31784,7 @@
       <w:lvlText w:val=""/>
       <w:lvlJc w:val="left"/>
       <w:pPr>
-        <w:ind w:left="6480" w:hanging="360"/>
+        <w:ind w:left="6120" w:hanging="360"/>
       </w:pPr>
       <w:rPr>
         <w:rFonts w:ascii="Wingdings" w:hAnsi="Wingdings" w:hint="default"/>
@@ -30196,9 +31792,9 @@
     </w:lvl>
   </w:abstractNum>
   <w:abstractNum w:abstractNumId="1" w15:restartNumberingAfterBreak="0">
-    <w:nsid w:val="07796321"/>
+    <w:nsid w:val="069A621E"/>
     <w:multiLevelType w:val="hybridMultilevel"/>
-    <w:tmpl w:val="62A02962"/>
+    <w:tmpl w:val="A4B89D5E"/>
     <w:lvl w:ilvl="0" w:tplc="40090001">
       <w:start w:val="1"/>
       <w:numFmt w:val="bullet"/>
@@ -30309,9 +31905,9 @@
     </w:lvl>
   </w:abstractNum>
   <w:abstractNum w:abstractNumId="2" w15:restartNumberingAfterBreak="0">
-    <w:nsid w:val="0A4353C7"/>
+    <w:nsid w:val="07796321"/>
     <w:multiLevelType w:val="hybridMultilevel"/>
-    <w:tmpl w:val="5C6629F0"/>
+    <w:tmpl w:val="62A02962"/>
     <w:lvl w:ilvl="0" w:tplc="40090001">
       <w:start w:val="1"/>
       <w:numFmt w:val="bullet"/>
@@ -30422,9 +32018,9 @@
     </w:lvl>
   </w:abstractNum>
   <w:abstractNum w:abstractNumId="3" w15:restartNumberingAfterBreak="0">
-    <w:nsid w:val="0B501DF4"/>
+    <w:nsid w:val="0A4353C7"/>
     <w:multiLevelType w:val="hybridMultilevel"/>
-    <w:tmpl w:val="C5249BDC"/>
+    <w:tmpl w:val="5C6629F0"/>
     <w:lvl w:ilvl="0" w:tplc="40090001">
       <w:start w:val="1"/>
       <w:numFmt w:val="bullet"/>
@@ -30535,9 +32131,9 @@
     </w:lvl>
   </w:abstractNum>
   <w:abstractNum w:abstractNumId="4" w15:restartNumberingAfterBreak="0">
-    <w:nsid w:val="0DAF2562"/>
+    <w:nsid w:val="0B501DF4"/>
     <w:multiLevelType w:val="hybridMultilevel"/>
-    <w:tmpl w:val="F0B0230C"/>
+    <w:tmpl w:val="C5249BDC"/>
     <w:lvl w:ilvl="0" w:tplc="40090001">
       <w:start w:val="1"/>
       <w:numFmt w:val="bullet"/>
@@ -30648,6 +32244,119 @@
     </w:lvl>
   </w:abstractNum>
   <w:abstractNum w:abstractNumId="5" w15:restartNumberingAfterBreak="0">
+    <w:nsid w:val="0DAF2562"/>
+    <w:multiLevelType w:val="hybridMultilevel"/>
+    <w:tmpl w:val="F0B0230C"/>
+    <w:lvl w:ilvl="0" w:tplc="40090001">
+      <w:start w:val="1"/>
+      <w:numFmt w:val="bullet"/>
+      <w:lvlText w:val=""/>
+      <w:lvlJc w:val="left"/>
+      <w:pPr>
+        <w:ind w:left="720" w:hanging="360"/>
+      </w:pPr>
+      <w:rPr>
+        <w:rFonts w:ascii="Symbol" w:hAnsi="Symbol" w:hint="default"/>
+      </w:rPr>
+    </w:lvl>
+    <w:lvl w:ilvl="1" w:tplc="40090003" w:tentative="1">
+      <w:start w:val="1"/>
+      <w:numFmt w:val="bullet"/>
+      <w:lvlText w:val="o"/>
+      <w:lvlJc w:val="left"/>
+      <w:pPr>
+        <w:ind w:left="1440" w:hanging="360"/>
+      </w:pPr>
+      <w:rPr>
+        <w:rFonts w:ascii="Courier New" w:hAnsi="Courier New" w:cs="Courier New" w:hint="default"/>
+      </w:rPr>
+    </w:lvl>
+    <w:lvl w:ilvl="2" w:tplc="40090005" w:tentative="1">
+      <w:start w:val="1"/>
+      <w:numFmt w:val="bullet"/>
+      <w:lvlText w:val=""/>
+      <w:lvlJc w:val="left"/>
+      <w:pPr>
+        <w:ind w:left="2160" w:hanging="360"/>
+      </w:pPr>
+      <w:rPr>
+        <w:rFonts w:ascii="Wingdings" w:hAnsi="Wingdings" w:hint="default"/>
+      </w:rPr>
+    </w:lvl>
+    <w:lvl w:ilvl="3" w:tplc="40090001" w:tentative="1">
+      <w:start w:val="1"/>
+      <w:numFmt w:val="bullet"/>
+      <w:lvlText w:val=""/>
+      <w:lvlJc w:val="left"/>
+      <w:pPr>
+        <w:ind w:left="2880" w:hanging="360"/>
+      </w:pPr>
+      <w:rPr>
+        <w:rFonts w:ascii="Symbol" w:hAnsi="Symbol" w:hint="default"/>
+      </w:rPr>
+    </w:lvl>
+    <w:lvl w:ilvl="4" w:tplc="40090003" w:tentative="1">
+      <w:start w:val="1"/>
+      <w:numFmt w:val="bullet"/>
+      <w:lvlText w:val="o"/>
+      <w:lvlJc w:val="left"/>
+      <w:pPr>
+        <w:ind w:left="3600" w:hanging="360"/>
+      </w:pPr>
+      <w:rPr>
+        <w:rFonts w:ascii="Courier New" w:hAnsi="Courier New" w:cs="Courier New" w:hint="default"/>
+      </w:rPr>
+    </w:lvl>
+    <w:lvl w:ilvl="5" w:tplc="40090005" w:tentative="1">
+      <w:start w:val="1"/>
+      <w:numFmt w:val="bullet"/>
+      <w:lvlText w:val=""/>
+      <w:lvlJc w:val="left"/>
+      <w:pPr>
+        <w:ind w:left="4320" w:hanging="360"/>
+      </w:pPr>
+      <w:rPr>
+        <w:rFonts w:ascii="Wingdings" w:hAnsi="Wingdings" w:hint="default"/>
+      </w:rPr>
+    </w:lvl>
+    <w:lvl w:ilvl="6" w:tplc="40090001" w:tentative="1">
+      <w:start w:val="1"/>
+      <w:numFmt w:val="bullet"/>
+      <w:lvlText w:val=""/>
+      <w:lvlJc w:val="left"/>
+      <w:pPr>
+        <w:ind w:left="5040" w:hanging="360"/>
+      </w:pPr>
+      <w:rPr>
+        <w:rFonts w:ascii="Symbol" w:hAnsi="Symbol" w:hint="default"/>
+      </w:rPr>
+    </w:lvl>
+    <w:lvl w:ilvl="7" w:tplc="40090003" w:tentative="1">
+      <w:start w:val="1"/>
+      <w:numFmt w:val="bullet"/>
+      <w:lvlText w:val="o"/>
+      <w:lvlJc w:val="left"/>
+      <w:pPr>
+        <w:ind w:left="5760" w:hanging="360"/>
+      </w:pPr>
+      <w:rPr>
+        <w:rFonts w:ascii="Courier New" w:hAnsi="Courier New" w:cs="Courier New" w:hint="default"/>
+      </w:rPr>
+    </w:lvl>
+    <w:lvl w:ilvl="8" w:tplc="40090005" w:tentative="1">
+      <w:start w:val="1"/>
+      <w:numFmt w:val="bullet"/>
+      <w:lvlText w:val=""/>
+      <w:lvlJc w:val="left"/>
+      <w:pPr>
+        <w:ind w:left="6480" w:hanging="360"/>
+      </w:pPr>
+      <w:rPr>
+        <w:rFonts w:ascii="Wingdings" w:hAnsi="Wingdings" w:hint="default"/>
+      </w:rPr>
+    </w:lvl>
+  </w:abstractNum>
+  <w:abstractNum w:abstractNumId="6" w15:restartNumberingAfterBreak="0">
     <w:nsid w:val="15FB7D12"/>
     <w:multiLevelType w:val="multilevel"/>
     <w:tmpl w:val="D7429A60"/>
@@ -30796,7 +32505,7 @@
       </w:rPr>
     </w:lvl>
   </w:abstractNum>
-  <w:abstractNum w:abstractNumId="6" w15:restartNumberingAfterBreak="0">
+  <w:abstractNum w:abstractNumId="7" w15:restartNumberingAfterBreak="0">
     <w:nsid w:val="22584753"/>
     <w:multiLevelType w:val="hybridMultilevel"/>
     <w:tmpl w:val="F5A8EC3A"/>
@@ -30909,236 +32618,10 @@
       </w:rPr>
     </w:lvl>
   </w:abstractNum>
-  <w:abstractNum w:abstractNumId="7" w15:restartNumberingAfterBreak="0">
-    <w:nsid w:val="388C1B65"/>
-    <w:multiLevelType w:val="hybridMultilevel"/>
-    <w:tmpl w:val="4894AD8A"/>
-    <w:lvl w:ilvl="0" w:tplc="40090001">
-      <w:start w:val="1"/>
-      <w:numFmt w:val="bullet"/>
-      <w:lvlText w:val=""/>
-      <w:lvlJc w:val="left"/>
-      <w:pPr>
-        <w:ind w:left="720" w:hanging="360"/>
-      </w:pPr>
-      <w:rPr>
-        <w:rFonts w:ascii="Symbol" w:hAnsi="Symbol" w:hint="default"/>
-      </w:rPr>
-    </w:lvl>
-    <w:lvl w:ilvl="1" w:tplc="40090003" w:tentative="1">
-      <w:start w:val="1"/>
-      <w:numFmt w:val="bullet"/>
-      <w:lvlText w:val="o"/>
-      <w:lvlJc w:val="left"/>
-      <w:pPr>
-        <w:ind w:left="1440" w:hanging="360"/>
-      </w:pPr>
-      <w:rPr>
-        <w:rFonts w:ascii="Courier New" w:hAnsi="Courier New" w:cs="Courier New" w:hint="default"/>
-      </w:rPr>
-    </w:lvl>
-    <w:lvl w:ilvl="2" w:tplc="40090005" w:tentative="1">
-      <w:start w:val="1"/>
-      <w:numFmt w:val="bullet"/>
-      <w:lvlText w:val=""/>
-      <w:lvlJc w:val="left"/>
-      <w:pPr>
-        <w:ind w:left="2160" w:hanging="360"/>
-      </w:pPr>
-      <w:rPr>
-        <w:rFonts w:ascii="Wingdings" w:hAnsi="Wingdings" w:hint="default"/>
-      </w:rPr>
-    </w:lvl>
-    <w:lvl w:ilvl="3" w:tplc="40090001" w:tentative="1">
-      <w:start w:val="1"/>
-      <w:numFmt w:val="bullet"/>
-      <w:lvlText w:val=""/>
-      <w:lvlJc w:val="left"/>
-      <w:pPr>
-        <w:ind w:left="2880" w:hanging="360"/>
-      </w:pPr>
-      <w:rPr>
-        <w:rFonts w:ascii="Symbol" w:hAnsi="Symbol" w:hint="default"/>
-      </w:rPr>
-    </w:lvl>
-    <w:lvl w:ilvl="4" w:tplc="40090003" w:tentative="1">
-      <w:start w:val="1"/>
-      <w:numFmt w:val="bullet"/>
-      <w:lvlText w:val="o"/>
-      <w:lvlJc w:val="left"/>
-      <w:pPr>
-        <w:ind w:left="3600" w:hanging="360"/>
-      </w:pPr>
-      <w:rPr>
-        <w:rFonts w:ascii="Courier New" w:hAnsi="Courier New" w:cs="Courier New" w:hint="default"/>
-      </w:rPr>
-    </w:lvl>
-    <w:lvl w:ilvl="5" w:tplc="40090005" w:tentative="1">
-      <w:start w:val="1"/>
-      <w:numFmt w:val="bullet"/>
-      <w:lvlText w:val=""/>
-      <w:lvlJc w:val="left"/>
-      <w:pPr>
-        <w:ind w:left="4320" w:hanging="360"/>
-      </w:pPr>
-      <w:rPr>
-        <w:rFonts w:ascii="Wingdings" w:hAnsi="Wingdings" w:hint="default"/>
-      </w:rPr>
-    </w:lvl>
-    <w:lvl w:ilvl="6" w:tplc="40090001" w:tentative="1">
-      <w:start w:val="1"/>
-      <w:numFmt w:val="bullet"/>
-      <w:lvlText w:val=""/>
-      <w:lvlJc w:val="left"/>
-      <w:pPr>
-        <w:ind w:left="5040" w:hanging="360"/>
-      </w:pPr>
-      <w:rPr>
-        <w:rFonts w:ascii="Symbol" w:hAnsi="Symbol" w:hint="default"/>
-      </w:rPr>
-    </w:lvl>
-    <w:lvl w:ilvl="7" w:tplc="40090003" w:tentative="1">
-      <w:start w:val="1"/>
-      <w:numFmt w:val="bullet"/>
-      <w:lvlText w:val="o"/>
-      <w:lvlJc w:val="left"/>
-      <w:pPr>
-        <w:ind w:left="5760" w:hanging="360"/>
-      </w:pPr>
-      <w:rPr>
-        <w:rFonts w:ascii="Courier New" w:hAnsi="Courier New" w:cs="Courier New" w:hint="default"/>
-      </w:rPr>
-    </w:lvl>
-    <w:lvl w:ilvl="8" w:tplc="40090005" w:tentative="1">
-      <w:start w:val="1"/>
-      <w:numFmt w:val="bullet"/>
-      <w:lvlText w:val=""/>
-      <w:lvlJc w:val="left"/>
-      <w:pPr>
-        <w:ind w:left="6480" w:hanging="360"/>
-      </w:pPr>
-      <w:rPr>
-        <w:rFonts w:ascii="Wingdings" w:hAnsi="Wingdings" w:hint="default"/>
-      </w:rPr>
-    </w:lvl>
-  </w:abstractNum>
   <w:abstractNum w:abstractNumId="8" w15:restartNumberingAfterBreak="0">
-    <w:nsid w:val="38F850E6"/>
-    <w:multiLevelType w:val="hybridMultilevel"/>
-    <w:tmpl w:val="B466581E"/>
-    <w:lvl w:ilvl="0" w:tplc="40090001">
-      <w:start w:val="1"/>
-      <w:numFmt w:val="bullet"/>
-      <w:lvlText w:val=""/>
-      <w:lvlJc w:val="left"/>
-      <w:pPr>
-        <w:ind w:left="720" w:hanging="360"/>
-      </w:pPr>
-      <w:rPr>
-        <w:rFonts w:ascii="Symbol" w:hAnsi="Symbol" w:hint="default"/>
-      </w:rPr>
-    </w:lvl>
-    <w:lvl w:ilvl="1" w:tplc="40090003" w:tentative="1">
-      <w:start w:val="1"/>
-      <w:numFmt w:val="bullet"/>
-      <w:lvlText w:val="o"/>
-      <w:lvlJc w:val="left"/>
-      <w:pPr>
-        <w:ind w:left="1440" w:hanging="360"/>
-      </w:pPr>
-      <w:rPr>
-        <w:rFonts w:ascii="Courier New" w:hAnsi="Courier New" w:cs="Courier New" w:hint="default"/>
-      </w:rPr>
-    </w:lvl>
-    <w:lvl w:ilvl="2" w:tplc="40090005" w:tentative="1">
-      <w:start w:val="1"/>
-      <w:numFmt w:val="bullet"/>
-      <w:lvlText w:val=""/>
-      <w:lvlJc w:val="left"/>
-      <w:pPr>
-        <w:ind w:left="2160" w:hanging="360"/>
-      </w:pPr>
-      <w:rPr>
-        <w:rFonts w:ascii="Wingdings" w:hAnsi="Wingdings" w:hint="default"/>
-      </w:rPr>
-    </w:lvl>
-    <w:lvl w:ilvl="3" w:tplc="40090001" w:tentative="1">
-      <w:start w:val="1"/>
-      <w:numFmt w:val="bullet"/>
-      <w:lvlText w:val=""/>
-      <w:lvlJc w:val="left"/>
-      <w:pPr>
-        <w:ind w:left="2880" w:hanging="360"/>
-      </w:pPr>
-      <w:rPr>
-        <w:rFonts w:ascii="Symbol" w:hAnsi="Symbol" w:hint="default"/>
-      </w:rPr>
-    </w:lvl>
-    <w:lvl w:ilvl="4" w:tplc="40090003" w:tentative="1">
-      <w:start w:val="1"/>
-      <w:numFmt w:val="bullet"/>
-      <w:lvlText w:val="o"/>
-      <w:lvlJc w:val="left"/>
-      <w:pPr>
-        <w:ind w:left="3600" w:hanging="360"/>
-      </w:pPr>
-      <w:rPr>
-        <w:rFonts w:ascii="Courier New" w:hAnsi="Courier New" w:cs="Courier New" w:hint="default"/>
-      </w:rPr>
-    </w:lvl>
-    <w:lvl w:ilvl="5" w:tplc="40090005" w:tentative="1">
-      <w:start w:val="1"/>
-      <w:numFmt w:val="bullet"/>
-      <w:lvlText w:val=""/>
-      <w:lvlJc w:val="left"/>
-      <w:pPr>
-        <w:ind w:left="4320" w:hanging="360"/>
-      </w:pPr>
-      <w:rPr>
-        <w:rFonts w:ascii="Wingdings" w:hAnsi="Wingdings" w:hint="default"/>
-      </w:rPr>
-    </w:lvl>
-    <w:lvl w:ilvl="6" w:tplc="40090001" w:tentative="1">
-      <w:start w:val="1"/>
-      <w:numFmt w:val="bullet"/>
-      <w:lvlText w:val=""/>
-      <w:lvlJc w:val="left"/>
-      <w:pPr>
-        <w:ind w:left="5040" w:hanging="360"/>
-      </w:pPr>
-      <w:rPr>
-        <w:rFonts w:ascii="Symbol" w:hAnsi="Symbol" w:hint="default"/>
-      </w:rPr>
-    </w:lvl>
-    <w:lvl w:ilvl="7" w:tplc="40090003" w:tentative="1">
-      <w:start w:val="1"/>
-      <w:numFmt w:val="bullet"/>
-      <w:lvlText w:val="o"/>
-      <w:lvlJc w:val="left"/>
-      <w:pPr>
-        <w:ind w:left="5760" w:hanging="360"/>
-      </w:pPr>
-      <w:rPr>
-        <w:rFonts w:ascii="Courier New" w:hAnsi="Courier New" w:cs="Courier New" w:hint="default"/>
-      </w:rPr>
-    </w:lvl>
-    <w:lvl w:ilvl="8" w:tplc="40090005" w:tentative="1">
-      <w:start w:val="1"/>
-      <w:numFmt w:val="bullet"/>
-      <w:lvlText w:val=""/>
-      <w:lvlJc w:val="left"/>
-      <w:pPr>
-        <w:ind w:left="6480" w:hanging="360"/>
-      </w:pPr>
-      <w:rPr>
-        <w:rFonts w:ascii="Wingdings" w:hAnsi="Wingdings" w:hint="default"/>
-      </w:rPr>
-    </w:lvl>
-  </w:abstractNum>
-  <w:abstractNum w:abstractNumId="9" w15:restartNumberingAfterBreak="0">
-    <w:nsid w:val="392742EA"/>
+    <w:nsid w:val="2D7A665C"/>
     <w:multiLevelType w:val="multilevel"/>
-    <w:tmpl w:val="A582F0F4"/>
+    <w:tmpl w:val="532064FE"/>
     <w:lvl w:ilvl="0">
       <w:start w:val="1"/>
       <w:numFmt w:val="bullet"/>
@@ -31284,10 +32767,10 @@
       </w:rPr>
     </w:lvl>
   </w:abstractNum>
-  <w:abstractNum w:abstractNumId="10" w15:restartNumberingAfterBreak="0">
-    <w:nsid w:val="44FF3FD9"/>
+  <w:abstractNum w:abstractNumId="9" w15:restartNumberingAfterBreak="0">
+    <w:nsid w:val="388C1B65"/>
     <w:multiLevelType w:val="hybridMultilevel"/>
-    <w:tmpl w:val="443C3D4E"/>
+    <w:tmpl w:val="4894AD8A"/>
     <w:lvl w:ilvl="0" w:tplc="40090001">
       <w:start w:val="1"/>
       <w:numFmt w:val="bullet"/>
@@ -31397,10 +32880,10 @@
       </w:rPr>
     </w:lvl>
   </w:abstractNum>
-  <w:abstractNum w:abstractNumId="11" w15:restartNumberingAfterBreak="0">
-    <w:nsid w:val="4C400496"/>
+  <w:abstractNum w:abstractNumId="10" w15:restartNumberingAfterBreak="0">
+    <w:nsid w:val="38F850E6"/>
     <w:multiLevelType w:val="hybridMultilevel"/>
-    <w:tmpl w:val="4E1C0B3A"/>
+    <w:tmpl w:val="B466581E"/>
     <w:lvl w:ilvl="0" w:tplc="40090001">
       <w:start w:val="1"/>
       <w:numFmt w:val="bullet"/>
@@ -31510,462 +32993,10 @@
       </w:rPr>
     </w:lvl>
   </w:abstractNum>
-  <w:abstractNum w:abstractNumId="12" w15:restartNumberingAfterBreak="0">
-    <w:nsid w:val="4DEE71D4"/>
-    <w:multiLevelType w:val="hybridMultilevel"/>
-    <w:tmpl w:val="69901828"/>
-    <w:lvl w:ilvl="0" w:tplc="40090001">
-      <w:start w:val="1"/>
-      <w:numFmt w:val="bullet"/>
-      <w:lvlText w:val=""/>
-      <w:lvlJc w:val="left"/>
-      <w:pPr>
-        <w:ind w:left="720" w:hanging="360"/>
-      </w:pPr>
-      <w:rPr>
-        <w:rFonts w:ascii="Symbol" w:hAnsi="Symbol" w:hint="default"/>
-      </w:rPr>
-    </w:lvl>
-    <w:lvl w:ilvl="1" w:tplc="40090003" w:tentative="1">
-      <w:start w:val="1"/>
-      <w:numFmt w:val="bullet"/>
-      <w:lvlText w:val="o"/>
-      <w:lvlJc w:val="left"/>
-      <w:pPr>
-        <w:ind w:left="1440" w:hanging="360"/>
-      </w:pPr>
-      <w:rPr>
-        <w:rFonts w:ascii="Courier New" w:hAnsi="Courier New" w:cs="Courier New" w:hint="default"/>
-      </w:rPr>
-    </w:lvl>
-    <w:lvl w:ilvl="2" w:tplc="40090005" w:tentative="1">
-      <w:start w:val="1"/>
-      <w:numFmt w:val="bullet"/>
-      <w:lvlText w:val=""/>
-      <w:lvlJc w:val="left"/>
-      <w:pPr>
-        <w:ind w:left="2160" w:hanging="360"/>
-      </w:pPr>
-      <w:rPr>
-        <w:rFonts w:ascii="Wingdings" w:hAnsi="Wingdings" w:hint="default"/>
-      </w:rPr>
-    </w:lvl>
-    <w:lvl w:ilvl="3" w:tplc="40090001" w:tentative="1">
-      <w:start w:val="1"/>
-      <w:numFmt w:val="bullet"/>
-      <w:lvlText w:val=""/>
-      <w:lvlJc w:val="left"/>
-      <w:pPr>
-        <w:ind w:left="2880" w:hanging="360"/>
-      </w:pPr>
-      <w:rPr>
-        <w:rFonts w:ascii="Symbol" w:hAnsi="Symbol" w:hint="default"/>
-      </w:rPr>
-    </w:lvl>
-    <w:lvl w:ilvl="4" w:tplc="40090003" w:tentative="1">
-      <w:start w:val="1"/>
-      <w:numFmt w:val="bullet"/>
-      <w:lvlText w:val="o"/>
-      <w:lvlJc w:val="left"/>
-      <w:pPr>
-        <w:ind w:left="3600" w:hanging="360"/>
-      </w:pPr>
-      <w:rPr>
-        <w:rFonts w:ascii="Courier New" w:hAnsi="Courier New" w:cs="Courier New" w:hint="default"/>
-      </w:rPr>
-    </w:lvl>
-    <w:lvl w:ilvl="5" w:tplc="40090005" w:tentative="1">
-      <w:start w:val="1"/>
-      <w:numFmt w:val="bullet"/>
-      <w:lvlText w:val=""/>
-      <w:lvlJc w:val="left"/>
-      <w:pPr>
-        <w:ind w:left="4320" w:hanging="360"/>
-      </w:pPr>
-      <w:rPr>
-        <w:rFonts w:ascii="Wingdings" w:hAnsi="Wingdings" w:hint="default"/>
-      </w:rPr>
-    </w:lvl>
-    <w:lvl w:ilvl="6" w:tplc="40090001" w:tentative="1">
-      <w:start w:val="1"/>
-      <w:numFmt w:val="bullet"/>
-      <w:lvlText w:val=""/>
-      <w:lvlJc w:val="left"/>
-      <w:pPr>
-        <w:ind w:left="5040" w:hanging="360"/>
-      </w:pPr>
-      <w:rPr>
-        <w:rFonts w:ascii="Symbol" w:hAnsi="Symbol" w:hint="default"/>
-      </w:rPr>
-    </w:lvl>
-    <w:lvl w:ilvl="7" w:tplc="40090003" w:tentative="1">
-      <w:start w:val="1"/>
-      <w:numFmt w:val="bullet"/>
-      <w:lvlText w:val="o"/>
-      <w:lvlJc w:val="left"/>
-      <w:pPr>
-        <w:ind w:left="5760" w:hanging="360"/>
-      </w:pPr>
-      <w:rPr>
-        <w:rFonts w:ascii="Courier New" w:hAnsi="Courier New" w:cs="Courier New" w:hint="default"/>
-      </w:rPr>
-    </w:lvl>
-    <w:lvl w:ilvl="8" w:tplc="40090005" w:tentative="1">
-      <w:start w:val="1"/>
-      <w:numFmt w:val="bullet"/>
-      <w:lvlText w:val=""/>
-      <w:lvlJc w:val="left"/>
-      <w:pPr>
-        <w:ind w:left="6480" w:hanging="360"/>
-      </w:pPr>
-      <w:rPr>
-        <w:rFonts w:ascii="Wingdings" w:hAnsi="Wingdings" w:hint="default"/>
-      </w:rPr>
-    </w:lvl>
-  </w:abstractNum>
-  <w:abstractNum w:abstractNumId="13" w15:restartNumberingAfterBreak="0">
-    <w:nsid w:val="5CDD510C"/>
-    <w:multiLevelType w:val="hybridMultilevel"/>
-    <w:tmpl w:val="E3828A86"/>
-    <w:lvl w:ilvl="0" w:tplc="40090001">
-      <w:start w:val="1"/>
-      <w:numFmt w:val="bullet"/>
-      <w:lvlText w:val=""/>
-      <w:lvlJc w:val="left"/>
-      <w:pPr>
-        <w:ind w:left="720" w:hanging="360"/>
-      </w:pPr>
-      <w:rPr>
-        <w:rFonts w:ascii="Symbol" w:hAnsi="Symbol" w:hint="default"/>
-      </w:rPr>
-    </w:lvl>
-    <w:lvl w:ilvl="1" w:tplc="40090003" w:tentative="1">
-      <w:start w:val="1"/>
-      <w:numFmt w:val="bullet"/>
-      <w:lvlText w:val="o"/>
-      <w:lvlJc w:val="left"/>
-      <w:pPr>
-        <w:ind w:left="1440" w:hanging="360"/>
-      </w:pPr>
-      <w:rPr>
-        <w:rFonts w:ascii="Courier New" w:hAnsi="Courier New" w:cs="Courier New" w:hint="default"/>
-      </w:rPr>
-    </w:lvl>
-    <w:lvl w:ilvl="2" w:tplc="40090005" w:tentative="1">
-      <w:start w:val="1"/>
-      <w:numFmt w:val="bullet"/>
-      <w:lvlText w:val=""/>
-      <w:lvlJc w:val="left"/>
-      <w:pPr>
-        <w:ind w:left="2160" w:hanging="360"/>
-      </w:pPr>
-      <w:rPr>
-        <w:rFonts w:ascii="Wingdings" w:hAnsi="Wingdings" w:hint="default"/>
-      </w:rPr>
-    </w:lvl>
-    <w:lvl w:ilvl="3" w:tplc="40090001" w:tentative="1">
-      <w:start w:val="1"/>
-      <w:numFmt w:val="bullet"/>
-      <w:lvlText w:val=""/>
-      <w:lvlJc w:val="left"/>
-      <w:pPr>
-        <w:ind w:left="2880" w:hanging="360"/>
-      </w:pPr>
-      <w:rPr>
-        <w:rFonts w:ascii="Symbol" w:hAnsi="Symbol" w:hint="default"/>
-      </w:rPr>
-    </w:lvl>
-    <w:lvl w:ilvl="4" w:tplc="40090003" w:tentative="1">
-      <w:start w:val="1"/>
-      <w:numFmt w:val="bullet"/>
-      <w:lvlText w:val="o"/>
-      <w:lvlJc w:val="left"/>
-      <w:pPr>
-        <w:ind w:left="3600" w:hanging="360"/>
-      </w:pPr>
-      <w:rPr>
-        <w:rFonts w:ascii="Courier New" w:hAnsi="Courier New" w:cs="Courier New" w:hint="default"/>
-      </w:rPr>
-    </w:lvl>
-    <w:lvl w:ilvl="5" w:tplc="40090005" w:tentative="1">
-      <w:start w:val="1"/>
-      <w:numFmt w:val="bullet"/>
-      <w:lvlText w:val=""/>
-      <w:lvlJc w:val="left"/>
-      <w:pPr>
-        <w:ind w:left="4320" w:hanging="360"/>
-      </w:pPr>
-      <w:rPr>
-        <w:rFonts w:ascii="Wingdings" w:hAnsi="Wingdings" w:hint="default"/>
-      </w:rPr>
-    </w:lvl>
-    <w:lvl w:ilvl="6" w:tplc="40090001" w:tentative="1">
-      <w:start w:val="1"/>
-      <w:numFmt w:val="bullet"/>
-      <w:lvlText w:val=""/>
-      <w:lvlJc w:val="left"/>
-      <w:pPr>
-        <w:ind w:left="5040" w:hanging="360"/>
-      </w:pPr>
-      <w:rPr>
-        <w:rFonts w:ascii="Symbol" w:hAnsi="Symbol" w:hint="default"/>
-      </w:rPr>
-    </w:lvl>
-    <w:lvl w:ilvl="7" w:tplc="40090003" w:tentative="1">
-      <w:start w:val="1"/>
-      <w:numFmt w:val="bullet"/>
-      <w:lvlText w:val="o"/>
-      <w:lvlJc w:val="left"/>
-      <w:pPr>
-        <w:ind w:left="5760" w:hanging="360"/>
-      </w:pPr>
-      <w:rPr>
-        <w:rFonts w:ascii="Courier New" w:hAnsi="Courier New" w:cs="Courier New" w:hint="default"/>
-      </w:rPr>
-    </w:lvl>
-    <w:lvl w:ilvl="8" w:tplc="40090005" w:tentative="1">
-      <w:start w:val="1"/>
-      <w:numFmt w:val="bullet"/>
-      <w:lvlText w:val=""/>
-      <w:lvlJc w:val="left"/>
-      <w:pPr>
-        <w:ind w:left="6480" w:hanging="360"/>
-      </w:pPr>
-      <w:rPr>
-        <w:rFonts w:ascii="Wingdings" w:hAnsi="Wingdings" w:hint="default"/>
-      </w:rPr>
-    </w:lvl>
-  </w:abstractNum>
-  <w:abstractNum w:abstractNumId="14" w15:restartNumberingAfterBreak="0">
-    <w:nsid w:val="6B5D1650"/>
-    <w:multiLevelType w:val="hybridMultilevel"/>
-    <w:tmpl w:val="21EEF046"/>
-    <w:lvl w:ilvl="0" w:tplc="40090001">
-      <w:start w:val="1"/>
-      <w:numFmt w:val="bullet"/>
-      <w:lvlText w:val=""/>
-      <w:lvlJc w:val="left"/>
-      <w:pPr>
-        <w:ind w:left="720" w:hanging="360"/>
-      </w:pPr>
-      <w:rPr>
-        <w:rFonts w:ascii="Symbol" w:hAnsi="Symbol" w:hint="default"/>
-      </w:rPr>
-    </w:lvl>
-    <w:lvl w:ilvl="1" w:tplc="40090003" w:tentative="1">
-      <w:start w:val="1"/>
-      <w:numFmt w:val="bullet"/>
-      <w:lvlText w:val="o"/>
-      <w:lvlJc w:val="left"/>
-      <w:pPr>
-        <w:ind w:left="1440" w:hanging="360"/>
-      </w:pPr>
-      <w:rPr>
-        <w:rFonts w:ascii="Courier New" w:hAnsi="Courier New" w:cs="Courier New" w:hint="default"/>
-      </w:rPr>
-    </w:lvl>
-    <w:lvl w:ilvl="2" w:tplc="40090005" w:tentative="1">
-      <w:start w:val="1"/>
-      <w:numFmt w:val="bullet"/>
-      <w:lvlText w:val=""/>
-      <w:lvlJc w:val="left"/>
-      <w:pPr>
-        <w:ind w:left="2160" w:hanging="360"/>
-      </w:pPr>
-      <w:rPr>
-        <w:rFonts w:ascii="Wingdings" w:hAnsi="Wingdings" w:hint="default"/>
-      </w:rPr>
-    </w:lvl>
-    <w:lvl w:ilvl="3" w:tplc="40090001" w:tentative="1">
-      <w:start w:val="1"/>
-      <w:numFmt w:val="bullet"/>
-      <w:lvlText w:val=""/>
-      <w:lvlJc w:val="left"/>
-      <w:pPr>
-        <w:ind w:left="2880" w:hanging="360"/>
-      </w:pPr>
-      <w:rPr>
-        <w:rFonts w:ascii="Symbol" w:hAnsi="Symbol" w:hint="default"/>
-      </w:rPr>
-    </w:lvl>
-    <w:lvl w:ilvl="4" w:tplc="40090003" w:tentative="1">
-      <w:start w:val="1"/>
-      <w:numFmt w:val="bullet"/>
-      <w:lvlText w:val="o"/>
-      <w:lvlJc w:val="left"/>
-      <w:pPr>
-        <w:ind w:left="3600" w:hanging="360"/>
-      </w:pPr>
-      <w:rPr>
-        <w:rFonts w:ascii="Courier New" w:hAnsi="Courier New" w:cs="Courier New" w:hint="default"/>
-      </w:rPr>
-    </w:lvl>
-    <w:lvl w:ilvl="5" w:tplc="40090005" w:tentative="1">
-      <w:start w:val="1"/>
-      <w:numFmt w:val="bullet"/>
-      <w:lvlText w:val=""/>
-      <w:lvlJc w:val="left"/>
-      <w:pPr>
-        <w:ind w:left="4320" w:hanging="360"/>
-      </w:pPr>
-      <w:rPr>
-        <w:rFonts w:ascii="Wingdings" w:hAnsi="Wingdings" w:hint="default"/>
-      </w:rPr>
-    </w:lvl>
-    <w:lvl w:ilvl="6" w:tplc="40090001" w:tentative="1">
-      <w:start w:val="1"/>
-      <w:numFmt w:val="bullet"/>
-      <w:lvlText w:val=""/>
-      <w:lvlJc w:val="left"/>
-      <w:pPr>
-        <w:ind w:left="5040" w:hanging="360"/>
-      </w:pPr>
-      <w:rPr>
-        <w:rFonts w:ascii="Symbol" w:hAnsi="Symbol" w:hint="default"/>
-      </w:rPr>
-    </w:lvl>
-    <w:lvl w:ilvl="7" w:tplc="40090003" w:tentative="1">
-      <w:start w:val="1"/>
-      <w:numFmt w:val="bullet"/>
-      <w:lvlText w:val="o"/>
-      <w:lvlJc w:val="left"/>
-      <w:pPr>
-        <w:ind w:left="5760" w:hanging="360"/>
-      </w:pPr>
-      <w:rPr>
-        <w:rFonts w:ascii="Courier New" w:hAnsi="Courier New" w:cs="Courier New" w:hint="default"/>
-      </w:rPr>
-    </w:lvl>
-    <w:lvl w:ilvl="8" w:tplc="40090005" w:tentative="1">
-      <w:start w:val="1"/>
-      <w:numFmt w:val="bullet"/>
-      <w:lvlText w:val=""/>
-      <w:lvlJc w:val="left"/>
-      <w:pPr>
-        <w:ind w:left="6480" w:hanging="360"/>
-      </w:pPr>
-      <w:rPr>
-        <w:rFonts w:ascii="Wingdings" w:hAnsi="Wingdings" w:hint="default"/>
-      </w:rPr>
-    </w:lvl>
-  </w:abstractNum>
-  <w:abstractNum w:abstractNumId="15" w15:restartNumberingAfterBreak="0">
-    <w:nsid w:val="74180B85"/>
-    <w:multiLevelType w:val="hybridMultilevel"/>
-    <w:tmpl w:val="58CC0D64"/>
-    <w:lvl w:ilvl="0" w:tplc="40090001">
-      <w:start w:val="1"/>
-      <w:numFmt w:val="bullet"/>
-      <w:lvlText w:val=""/>
-      <w:lvlJc w:val="left"/>
-      <w:pPr>
-        <w:ind w:left="720" w:hanging="360"/>
-      </w:pPr>
-      <w:rPr>
-        <w:rFonts w:ascii="Symbol" w:hAnsi="Symbol" w:hint="default"/>
-      </w:rPr>
-    </w:lvl>
-    <w:lvl w:ilvl="1" w:tplc="40090003" w:tentative="1">
-      <w:start w:val="1"/>
-      <w:numFmt w:val="bullet"/>
-      <w:lvlText w:val="o"/>
-      <w:lvlJc w:val="left"/>
-      <w:pPr>
-        <w:ind w:left="1440" w:hanging="360"/>
-      </w:pPr>
-      <w:rPr>
-        <w:rFonts w:ascii="Courier New" w:hAnsi="Courier New" w:cs="Courier New" w:hint="default"/>
-      </w:rPr>
-    </w:lvl>
-    <w:lvl w:ilvl="2" w:tplc="40090005" w:tentative="1">
-      <w:start w:val="1"/>
-      <w:numFmt w:val="bullet"/>
-      <w:lvlText w:val=""/>
-      <w:lvlJc w:val="left"/>
-      <w:pPr>
-        <w:ind w:left="2160" w:hanging="360"/>
-      </w:pPr>
-      <w:rPr>
-        <w:rFonts w:ascii="Wingdings" w:hAnsi="Wingdings" w:hint="default"/>
-      </w:rPr>
-    </w:lvl>
-    <w:lvl w:ilvl="3" w:tplc="40090001" w:tentative="1">
-      <w:start w:val="1"/>
-      <w:numFmt w:val="bullet"/>
-      <w:lvlText w:val=""/>
-      <w:lvlJc w:val="left"/>
-      <w:pPr>
-        <w:ind w:left="2880" w:hanging="360"/>
-      </w:pPr>
-      <w:rPr>
-        <w:rFonts w:ascii="Symbol" w:hAnsi="Symbol" w:hint="default"/>
-      </w:rPr>
-    </w:lvl>
-    <w:lvl w:ilvl="4" w:tplc="40090003" w:tentative="1">
-      <w:start w:val="1"/>
-      <w:numFmt w:val="bullet"/>
-      <w:lvlText w:val="o"/>
-      <w:lvlJc w:val="left"/>
-      <w:pPr>
-        <w:ind w:left="3600" w:hanging="360"/>
-      </w:pPr>
-      <w:rPr>
-        <w:rFonts w:ascii="Courier New" w:hAnsi="Courier New" w:cs="Courier New" w:hint="default"/>
-      </w:rPr>
-    </w:lvl>
-    <w:lvl w:ilvl="5" w:tplc="40090005" w:tentative="1">
-      <w:start w:val="1"/>
-      <w:numFmt w:val="bullet"/>
-      <w:lvlText w:val=""/>
-      <w:lvlJc w:val="left"/>
-      <w:pPr>
-        <w:ind w:left="4320" w:hanging="360"/>
-      </w:pPr>
-      <w:rPr>
-        <w:rFonts w:ascii="Wingdings" w:hAnsi="Wingdings" w:hint="default"/>
-      </w:rPr>
-    </w:lvl>
-    <w:lvl w:ilvl="6" w:tplc="40090001" w:tentative="1">
-      <w:start w:val="1"/>
-      <w:numFmt w:val="bullet"/>
-      <w:lvlText w:val=""/>
-      <w:lvlJc w:val="left"/>
-      <w:pPr>
-        <w:ind w:left="5040" w:hanging="360"/>
-      </w:pPr>
-      <w:rPr>
-        <w:rFonts w:ascii="Symbol" w:hAnsi="Symbol" w:hint="default"/>
-      </w:rPr>
-    </w:lvl>
-    <w:lvl w:ilvl="7" w:tplc="40090003" w:tentative="1">
-      <w:start w:val="1"/>
-      <w:numFmt w:val="bullet"/>
-      <w:lvlText w:val="o"/>
-      <w:lvlJc w:val="left"/>
-      <w:pPr>
-        <w:ind w:left="5760" w:hanging="360"/>
-      </w:pPr>
-      <w:rPr>
-        <w:rFonts w:ascii="Courier New" w:hAnsi="Courier New" w:cs="Courier New" w:hint="default"/>
-      </w:rPr>
-    </w:lvl>
-    <w:lvl w:ilvl="8" w:tplc="40090005" w:tentative="1">
-      <w:start w:val="1"/>
-      <w:numFmt w:val="bullet"/>
-      <w:lvlText w:val=""/>
-      <w:lvlJc w:val="left"/>
-      <w:pPr>
-        <w:ind w:left="6480" w:hanging="360"/>
-      </w:pPr>
-      <w:rPr>
-        <w:rFonts w:ascii="Wingdings" w:hAnsi="Wingdings" w:hint="default"/>
-      </w:rPr>
-    </w:lvl>
-  </w:abstractNum>
-  <w:abstractNum w:abstractNumId="16" w15:restartNumberingAfterBreak="0">
-    <w:nsid w:val="75E350E7"/>
+  <w:abstractNum w:abstractNumId="11" w15:restartNumberingAfterBreak="0">
+    <w:nsid w:val="392742EA"/>
     <w:multiLevelType w:val="multilevel"/>
-    <w:tmpl w:val="C7849610"/>
+    <w:tmpl w:val="A582F0F4"/>
     <w:lvl w:ilvl="0">
       <w:start w:val="1"/>
       <w:numFmt w:val="bullet"/>
@@ -32111,10 +33142,10 @@
       </w:rPr>
     </w:lvl>
   </w:abstractNum>
-  <w:abstractNum w:abstractNumId="17" w15:restartNumberingAfterBreak="0">
-    <w:nsid w:val="77F00EDE"/>
+  <w:abstractNum w:abstractNumId="12" w15:restartNumberingAfterBreak="0">
+    <w:nsid w:val="44FF3FD9"/>
     <w:multiLevelType w:val="hybridMultilevel"/>
-    <w:tmpl w:val="11C28CD0"/>
+    <w:tmpl w:val="443C3D4E"/>
     <w:lvl w:ilvl="0" w:tplc="40090001">
       <w:start w:val="1"/>
       <w:numFmt w:val="bullet"/>
@@ -32224,10 +33255,10 @@
       </w:rPr>
     </w:lvl>
   </w:abstractNum>
-  <w:abstractNum w:abstractNumId="18" w15:restartNumberingAfterBreak="0">
-    <w:nsid w:val="78DB31F1"/>
+  <w:abstractNum w:abstractNumId="13" w15:restartNumberingAfterBreak="0">
+    <w:nsid w:val="4C400496"/>
     <w:multiLevelType w:val="hybridMultilevel"/>
-    <w:tmpl w:val="3B44343C"/>
+    <w:tmpl w:val="4E1C0B3A"/>
     <w:lvl w:ilvl="0" w:tplc="40090001">
       <w:start w:val="1"/>
       <w:numFmt w:val="bullet"/>
@@ -32337,10 +33368,10 @@
       </w:rPr>
     </w:lvl>
   </w:abstractNum>
-  <w:abstractNum w:abstractNumId="19" w15:restartNumberingAfterBreak="0">
-    <w:nsid w:val="7A735284"/>
+  <w:abstractNum w:abstractNumId="14" w15:restartNumberingAfterBreak="0">
+    <w:nsid w:val="4DEE71D4"/>
     <w:multiLevelType w:val="hybridMultilevel"/>
-    <w:tmpl w:val="3D32F2C6"/>
+    <w:tmpl w:val="69901828"/>
     <w:lvl w:ilvl="0" w:tplc="40090001">
       <w:start w:val="1"/>
       <w:numFmt w:val="bullet"/>
@@ -32450,10 +33481,10 @@
       </w:rPr>
     </w:lvl>
   </w:abstractNum>
-  <w:abstractNum w:abstractNumId="20" w15:restartNumberingAfterBreak="0">
-    <w:nsid w:val="7C7B3DB0"/>
+  <w:abstractNum w:abstractNumId="15" w15:restartNumberingAfterBreak="0">
+    <w:nsid w:val="5CDD510C"/>
     <w:multiLevelType w:val="hybridMultilevel"/>
-    <w:tmpl w:val="7F32385A"/>
+    <w:tmpl w:val="E3828A86"/>
     <w:lvl w:ilvl="0" w:tplc="40090001">
       <w:start w:val="1"/>
       <w:numFmt w:val="bullet"/>
@@ -32563,68 +33594,901 @@
       </w:rPr>
     </w:lvl>
   </w:abstractNum>
+  <w:abstractNum w:abstractNumId="16" w15:restartNumberingAfterBreak="0">
+    <w:nsid w:val="6B5D1650"/>
+    <w:multiLevelType w:val="hybridMultilevel"/>
+    <w:tmpl w:val="21EEF046"/>
+    <w:lvl w:ilvl="0" w:tplc="40090001">
+      <w:start w:val="1"/>
+      <w:numFmt w:val="bullet"/>
+      <w:lvlText w:val=""/>
+      <w:lvlJc w:val="left"/>
+      <w:pPr>
+        <w:ind w:left="720" w:hanging="360"/>
+      </w:pPr>
+      <w:rPr>
+        <w:rFonts w:ascii="Symbol" w:hAnsi="Symbol" w:hint="default"/>
+      </w:rPr>
+    </w:lvl>
+    <w:lvl w:ilvl="1" w:tplc="40090003" w:tentative="1">
+      <w:start w:val="1"/>
+      <w:numFmt w:val="bullet"/>
+      <w:lvlText w:val="o"/>
+      <w:lvlJc w:val="left"/>
+      <w:pPr>
+        <w:ind w:left="1440" w:hanging="360"/>
+      </w:pPr>
+      <w:rPr>
+        <w:rFonts w:ascii="Courier New" w:hAnsi="Courier New" w:cs="Courier New" w:hint="default"/>
+      </w:rPr>
+    </w:lvl>
+    <w:lvl w:ilvl="2" w:tplc="40090005" w:tentative="1">
+      <w:start w:val="1"/>
+      <w:numFmt w:val="bullet"/>
+      <w:lvlText w:val=""/>
+      <w:lvlJc w:val="left"/>
+      <w:pPr>
+        <w:ind w:left="2160" w:hanging="360"/>
+      </w:pPr>
+      <w:rPr>
+        <w:rFonts w:ascii="Wingdings" w:hAnsi="Wingdings" w:hint="default"/>
+      </w:rPr>
+    </w:lvl>
+    <w:lvl w:ilvl="3" w:tplc="40090001" w:tentative="1">
+      <w:start w:val="1"/>
+      <w:numFmt w:val="bullet"/>
+      <w:lvlText w:val=""/>
+      <w:lvlJc w:val="left"/>
+      <w:pPr>
+        <w:ind w:left="2880" w:hanging="360"/>
+      </w:pPr>
+      <w:rPr>
+        <w:rFonts w:ascii="Symbol" w:hAnsi="Symbol" w:hint="default"/>
+      </w:rPr>
+    </w:lvl>
+    <w:lvl w:ilvl="4" w:tplc="40090003" w:tentative="1">
+      <w:start w:val="1"/>
+      <w:numFmt w:val="bullet"/>
+      <w:lvlText w:val="o"/>
+      <w:lvlJc w:val="left"/>
+      <w:pPr>
+        <w:ind w:left="3600" w:hanging="360"/>
+      </w:pPr>
+      <w:rPr>
+        <w:rFonts w:ascii="Courier New" w:hAnsi="Courier New" w:cs="Courier New" w:hint="default"/>
+      </w:rPr>
+    </w:lvl>
+    <w:lvl w:ilvl="5" w:tplc="40090005" w:tentative="1">
+      <w:start w:val="1"/>
+      <w:numFmt w:val="bullet"/>
+      <w:lvlText w:val=""/>
+      <w:lvlJc w:val="left"/>
+      <w:pPr>
+        <w:ind w:left="4320" w:hanging="360"/>
+      </w:pPr>
+      <w:rPr>
+        <w:rFonts w:ascii="Wingdings" w:hAnsi="Wingdings" w:hint="default"/>
+      </w:rPr>
+    </w:lvl>
+    <w:lvl w:ilvl="6" w:tplc="40090001" w:tentative="1">
+      <w:start w:val="1"/>
+      <w:numFmt w:val="bullet"/>
+      <w:lvlText w:val=""/>
+      <w:lvlJc w:val="left"/>
+      <w:pPr>
+        <w:ind w:left="5040" w:hanging="360"/>
+      </w:pPr>
+      <w:rPr>
+        <w:rFonts w:ascii="Symbol" w:hAnsi="Symbol" w:hint="default"/>
+      </w:rPr>
+    </w:lvl>
+    <w:lvl w:ilvl="7" w:tplc="40090003" w:tentative="1">
+      <w:start w:val="1"/>
+      <w:numFmt w:val="bullet"/>
+      <w:lvlText w:val="o"/>
+      <w:lvlJc w:val="left"/>
+      <w:pPr>
+        <w:ind w:left="5760" w:hanging="360"/>
+      </w:pPr>
+      <w:rPr>
+        <w:rFonts w:ascii="Courier New" w:hAnsi="Courier New" w:cs="Courier New" w:hint="default"/>
+      </w:rPr>
+    </w:lvl>
+    <w:lvl w:ilvl="8" w:tplc="40090005" w:tentative="1">
+      <w:start w:val="1"/>
+      <w:numFmt w:val="bullet"/>
+      <w:lvlText w:val=""/>
+      <w:lvlJc w:val="left"/>
+      <w:pPr>
+        <w:ind w:left="6480" w:hanging="360"/>
+      </w:pPr>
+      <w:rPr>
+        <w:rFonts w:ascii="Wingdings" w:hAnsi="Wingdings" w:hint="default"/>
+      </w:rPr>
+    </w:lvl>
+  </w:abstractNum>
+  <w:abstractNum w:abstractNumId="17" w15:restartNumberingAfterBreak="0">
+    <w:nsid w:val="74180B85"/>
+    <w:multiLevelType w:val="hybridMultilevel"/>
+    <w:tmpl w:val="58CC0D64"/>
+    <w:lvl w:ilvl="0" w:tplc="40090001">
+      <w:start w:val="1"/>
+      <w:numFmt w:val="bullet"/>
+      <w:lvlText w:val=""/>
+      <w:lvlJc w:val="left"/>
+      <w:pPr>
+        <w:ind w:left="720" w:hanging="360"/>
+      </w:pPr>
+      <w:rPr>
+        <w:rFonts w:ascii="Symbol" w:hAnsi="Symbol" w:hint="default"/>
+      </w:rPr>
+    </w:lvl>
+    <w:lvl w:ilvl="1" w:tplc="40090003" w:tentative="1">
+      <w:start w:val="1"/>
+      <w:numFmt w:val="bullet"/>
+      <w:lvlText w:val="o"/>
+      <w:lvlJc w:val="left"/>
+      <w:pPr>
+        <w:ind w:left="1440" w:hanging="360"/>
+      </w:pPr>
+      <w:rPr>
+        <w:rFonts w:ascii="Courier New" w:hAnsi="Courier New" w:cs="Courier New" w:hint="default"/>
+      </w:rPr>
+    </w:lvl>
+    <w:lvl w:ilvl="2" w:tplc="40090005" w:tentative="1">
+      <w:start w:val="1"/>
+      <w:numFmt w:val="bullet"/>
+      <w:lvlText w:val=""/>
+      <w:lvlJc w:val="left"/>
+      <w:pPr>
+        <w:ind w:left="2160" w:hanging="360"/>
+      </w:pPr>
+      <w:rPr>
+        <w:rFonts w:ascii="Wingdings" w:hAnsi="Wingdings" w:hint="default"/>
+      </w:rPr>
+    </w:lvl>
+    <w:lvl w:ilvl="3" w:tplc="40090001" w:tentative="1">
+      <w:start w:val="1"/>
+      <w:numFmt w:val="bullet"/>
+      <w:lvlText w:val=""/>
+      <w:lvlJc w:val="left"/>
+      <w:pPr>
+        <w:ind w:left="2880" w:hanging="360"/>
+      </w:pPr>
+      <w:rPr>
+        <w:rFonts w:ascii="Symbol" w:hAnsi="Symbol" w:hint="default"/>
+      </w:rPr>
+    </w:lvl>
+    <w:lvl w:ilvl="4" w:tplc="40090003" w:tentative="1">
+      <w:start w:val="1"/>
+      <w:numFmt w:val="bullet"/>
+      <w:lvlText w:val="o"/>
+      <w:lvlJc w:val="left"/>
+      <w:pPr>
+        <w:ind w:left="3600" w:hanging="360"/>
+      </w:pPr>
+      <w:rPr>
+        <w:rFonts w:ascii="Courier New" w:hAnsi="Courier New" w:cs="Courier New" w:hint="default"/>
+      </w:rPr>
+    </w:lvl>
+    <w:lvl w:ilvl="5" w:tplc="40090005" w:tentative="1">
+      <w:start w:val="1"/>
+      <w:numFmt w:val="bullet"/>
+      <w:lvlText w:val=""/>
+      <w:lvlJc w:val="left"/>
+      <w:pPr>
+        <w:ind w:left="4320" w:hanging="360"/>
+      </w:pPr>
+      <w:rPr>
+        <w:rFonts w:ascii="Wingdings" w:hAnsi="Wingdings" w:hint="default"/>
+      </w:rPr>
+    </w:lvl>
+    <w:lvl w:ilvl="6" w:tplc="40090001" w:tentative="1">
+      <w:start w:val="1"/>
+      <w:numFmt w:val="bullet"/>
+      <w:lvlText w:val=""/>
+      <w:lvlJc w:val="left"/>
+      <w:pPr>
+        <w:ind w:left="5040" w:hanging="360"/>
+      </w:pPr>
+      <w:rPr>
+        <w:rFonts w:ascii="Symbol" w:hAnsi="Symbol" w:hint="default"/>
+      </w:rPr>
+    </w:lvl>
+    <w:lvl w:ilvl="7" w:tplc="40090003" w:tentative="1">
+      <w:start w:val="1"/>
+      <w:numFmt w:val="bullet"/>
+      <w:lvlText w:val="o"/>
+      <w:lvlJc w:val="left"/>
+      <w:pPr>
+        <w:ind w:left="5760" w:hanging="360"/>
+      </w:pPr>
+      <w:rPr>
+        <w:rFonts w:ascii="Courier New" w:hAnsi="Courier New" w:cs="Courier New" w:hint="default"/>
+      </w:rPr>
+    </w:lvl>
+    <w:lvl w:ilvl="8" w:tplc="40090005" w:tentative="1">
+      <w:start w:val="1"/>
+      <w:numFmt w:val="bullet"/>
+      <w:lvlText w:val=""/>
+      <w:lvlJc w:val="left"/>
+      <w:pPr>
+        <w:ind w:left="6480" w:hanging="360"/>
+      </w:pPr>
+      <w:rPr>
+        <w:rFonts w:ascii="Wingdings" w:hAnsi="Wingdings" w:hint="default"/>
+      </w:rPr>
+    </w:lvl>
+  </w:abstractNum>
+  <w:abstractNum w:abstractNumId="18" w15:restartNumberingAfterBreak="0">
+    <w:nsid w:val="75E350E7"/>
+    <w:multiLevelType w:val="multilevel"/>
+    <w:tmpl w:val="C7849610"/>
+    <w:lvl w:ilvl="0">
+      <w:start w:val="1"/>
+      <w:numFmt w:val="bullet"/>
+      <w:lvlText w:val=""/>
+      <w:lvlJc w:val="left"/>
+      <w:pPr>
+        <w:tabs>
+          <w:tab w:val="num" w:pos="720"/>
+        </w:tabs>
+        <w:ind w:left="720" w:hanging="360"/>
+      </w:pPr>
+      <w:rPr>
+        <w:rFonts w:ascii="Symbol" w:hAnsi="Symbol" w:hint="default"/>
+        <w:sz w:val="20"/>
+      </w:rPr>
+    </w:lvl>
+    <w:lvl w:ilvl="1" w:tentative="1">
+      <w:start w:val="1"/>
+      <w:numFmt w:val="bullet"/>
+      <w:lvlText w:val="o"/>
+      <w:lvlJc w:val="left"/>
+      <w:pPr>
+        <w:tabs>
+          <w:tab w:val="num" w:pos="1440"/>
+        </w:tabs>
+        <w:ind w:left="1440" w:hanging="360"/>
+      </w:pPr>
+      <w:rPr>
+        <w:rFonts w:ascii="Courier New" w:hAnsi="Courier New" w:hint="default"/>
+        <w:sz w:val="20"/>
+      </w:rPr>
+    </w:lvl>
+    <w:lvl w:ilvl="2" w:tentative="1">
+      <w:start w:val="1"/>
+      <w:numFmt w:val="bullet"/>
+      <w:lvlText w:val=""/>
+      <w:lvlJc w:val="left"/>
+      <w:pPr>
+        <w:tabs>
+          <w:tab w:val="num" w:pos="2160"/>
+        </w:tabs>
+        <w:ind w:left="2160" w:hanging="360"/>
+      </w:pPr>
+      <w:rPr>
+        <w:rFonts w:ascii="Wingdings" w:hAnsi="Wingdings" w:hint="default"/>
+        <w:sz w:val="20"/>
+      </w:rPr>
+    </w:lvl>
+    <w:lvl w:ilvl="3" w:tentative="1">
+      <w:start w:val="1"/>
+      <w:numFmt w:val="bullet"/>
+      <w:lvlText w:val=""/>
+      <w:lvlJc w:val="left"/>
+      <w:pPr>
+        <w:tabs>
+          <w:tab w:val="num" w:pos="2880"/>
+        </w:tabs>
+        <w:ind w:left="2880" w:hanging="360"/>
+      </w:pPr>
+      <w:rPr>
+        <w:rFonts w:ascii="Wingdings" w:hAnsi="Wingdings" w:hint="default"/>
+        <w:sz w:val="20"/>
+      </w:rPr>
+    </w:lvl>
+    <w:lvl w:ilvl="4" w:tentative="1">
+      <w:start w:val="1"/>
+      <w:numFmt w:val="bullet"/>
+      <w:lvlText w:val=""/>
+      <w:lvlJc w:val="left"/>
+      <w:pPr>
+        <w:tabs>
+          <w:tab w:val="num" w:pos="3600"/>
+        </w:tabs>
+        <w:ind w:left="3600" w:hanging="360"/>
+      </w:pPr>
+      <w:rPr>
+        <w:rFonts w:ascii="Wingdings" w:hAnsi="Wingdings" w:hint="default"/>
+        <w:sz w:val="20"/>
+      </w:rPr>
+    </w:lvl>
+    <w:lvl w:ilvl="5" w:tentative="1">
+      <w:start w:val="1"/>
+      <w:numFmt w:val="bullet"/>
+      <w:lvlText w:val=""/>
+      <w:lvlJc w:val="left"/>
+      <w:pPr>
+        <w:tabs>
+          <w:tab w:val="num" w:pos="4320"/>
+        </w:tabs>
+        <w:ind w:left="4320" w:hanging="360"/>
+      </w:pPr>
+      <w:rPr>
+        <w:rFonts w:ascii="Wingdings" w:hAnsi="Wingdings" w:hint="default"/>
+        <w:sz w:val="20"/>
+      </w:rPr>
+    </w:lvl>
+    <w:lvl w:ilvl="6" w:tentative="1">
+      <w:start w:val="1"/>
+      <w:numFmt w:val="bullet"/>
+      <w:lvlText w:val=""/>
+      <w:lvlJc w:val="left"/>
+      <w:pPr>
+        <w:tabs>
+          <w:tab w:val="num" w:pos="5040"/>
+        </w:tabs>
+        <w:ind w:left="5040" w:hanging="360"/>
+      </w:pPr>
+      <w:rPr>
+        <w:rFonts w:ascii="Wingdings" w:hAnsi="Wingdings" w:hint="default"/>
+        <w:sz w:val="20"/>
+      </w:rPr>
+    </w:lvl>
+    <w:lvl w:ilvl="7" w:tentative="1">
+      <w:start w:val="1"/>
+      <w:numFmt w:val="bullet"/>
+      <w:lvlText w:val=""/>
+      <w:lvlJc w:val="left"/>
+      <w:pPr>
+        <w:tabs>
+          <w:tab w:val="num" w:pos="5760"/>
+        </w:tabs>
+        <w:ind w:left="5760" w:hanging="360"/>
+      </w:pPr>
+      <w:rPr>
+        <w:rFonts w:ascii="Wingdings" w:hAnsi="Wingdings" w:hint="default"/>
+        <w:sz w:val="20"/>
+      </w:rPr>
+    </w:lvl>
+    <w:lvl w:ilvl="8" w:tentative="1">
+      <w:start w:val="1"/>
+      <w:numFmt w:val="bullet"/>
+      <w:lvlText w:val=""/>
+      <w:lvlJc w:val="left"/>
+      <w:pPr>
+        <w:tabs>
+          <w:tab w:val="num" w:pos="6480"/>
+        </w:tabs>
+        <w:ind w:left="6480" w:hanging="360"/>
+      </w:pPr>
+      <w:rPr>
+        <w:rFonts w:ascii="Wingdings" w:hAnsi="Wingdings" w:hint="default"/>
+        <w:sz w:val="20"/>
+      </w:rPr>
+    </w:lvl>
+  </w:abstractNum>
+  <w:abstractNum w:abstractNumId="19" w15:restartNumberingAfterBreak="0">
+    <w:nsid w:val="77F00EDE"/>
+    <w:multiLevelType w:val="hybridMultilevel"/>
+    <w:tmpl w:val="11C28CD0"/>
+    <w:lvl w:ilvl="0" w:tplc="40090001">
+      <w:start w:val="1"/>
+      <w:numFmt w:val="bullet"/>
+      <w:lvlText w:val=""/>
+      <w:lvlJc w:val="left"/>
+      <w:pPr>
+        <w:ind w:left="720" w:hanging="360"/>
+      </w:pPr>
+      <w:rPr>
+        <w:rFonts w:ascii="Symbol" w:hAnsi="Symbol" w:hint="default"/>
+      </w:rPr>
+    </w:lvl>
+    <w:lvl w:ilvl="1" w:tplc="40090003" w:tentative="1">
+      <w:start w:val="1"/>
+      <w:numFmt w:val="bullet"/>
+      <w:lvlText w:val="o"/>
+      <w:lvlJc w:val="left"/>
+      <w:pPr>
+        <w:ind w:left="1440" w:hanging="360"/>
+      </w:pPr>
+      <w:rPr>
+        <w:rFonts w:ascii="Courier New" w:hAnsi="Courier New" w:cs="Courier New" w:hint="default"/>
+      </w:rPr>
+    </w:lvl>
+    <w:lvl w:ilvl="2" w:tplc="40090005" w:tentative="1">
+      <w:start w:val="1"/>
+      <w:numFmt w:val="bullet"/>
+      <w:lvlText w:val=""/>
+      <w:lvlJc w:val="left"/>
+      <w:pPr>
+        <w:ind w:left="2160" w:hanging="360"/>
+      </w:pPr>
+      <w:rPr>
+        <w:rFonts w:ascii="Wingdings" w:hAnsi="Wingdings" w:hint="default"/>
+      </w:rPr>
+    </w:lvl>
+    <w:lvl w:ilvl="3" w:tplc="40090001" w:tentative="1">
+      <w:start w:val="1"/>
+      <w:numFmt w:val="bullet"/>
+      <w:lvlText w:val=""/>
+      <w:lvlJc w:val="left"/>
+      <w:pPr>
+        <w:ind w:left="2880" w:hanging="360"/>
+      </w:pPr>
+      <w:rPr>
+        <w:rFonts w:ascii="Symbol" w:hAnsi="Symbol" w:hint="default"/>
+      </w:rPr>
+    </w:lvl>
+    <w:lvl w:ilvl="4" w:tplc="40090003" w:tentative="1">
+      <w:start w:val="1"/>
+      <w:numFmt w:val="bullet"/>
+      <w:lvlText w:val="o"/>
+      <w:lvlJc w:val="left"/>
+      <w:pPr>
+        <w:ind w:left="3600" w:hanging="360"/>
+      </w:pPr>
+      <w:rPr>
+        <w:rFonts w:ascii="Courier New" w:hAnsi="Courier New" w:cs="Courier New" w:hint="default"/>
+      </w:rPr>
+    </w:lvl>
+    <w:lvl w:ilvl="5" w:tplc="40090005" w:tentative="1">
+      <w:start w:val="1"/>
+      <w:numFmt w:val="bullet"/>
+      <w:lvlText w:val=""/>
+      <w:lvlJc w:val="left"/>
+      <w:pPr>
+        <w:ind w:left="4320" w:hanging="360"/>
+      </w:pPr>
+      <w:rPr>
+        <w:rFonts w:ascii="Wingdings" w:hAnsi="Wingdings" w:hint="default"/>
+      </w:rPr>
+    </w:lvl>
+    <w:lvl w:ilvl="6" w:tplc="40090001" w:tentative="1">
+      <w:start w:val="1"/>
+      <w:numFmt w:val="bullet"/>
+      <w:lvlText w:val=""/>
+      <w:lvlJc w:val="left"/>
+      <w:pPr>
+        <w:ind w:left="5040" w:hanging="360"/>
+      </w:pPr>
+      <w:rPr>
+        <w:rFonts w:ascii="Symbol" w:hAnsi="Symbol" w:hint="default"/>
+      </w:rPr>
+    </w:lvl>
+    <w:lvl w:ilvl="7" w:tplc="40090003" w:tentative="1">
+      <w:start w:val="1"/>
+      <w:numFmt w:val="bullet"/>
+      <w:lvlText w:val="o"/>
+      <w:lvlJc w:val="left"/>
+      <w:pPr>
+        <w:ind w:left="5760" w:hanging="360"/>
+      </w:pPr>
+      <w:rPr>
+        <w:rFonts w:ascii="Courier New" w:hAnsi="Courier New" w:cs="Courier New" w:hint="default"/>
+      </w:rPr>
+    </w:lvl>
+    <w:lvl w:ilvl="8" w:tplc="40090005" w:tentative="1">
+      <w:start w:val="1"/>
+      <w:numFmt w:val="bullet"/>
+      <w:lvlText w:val=""/>
+      <w:lvlJc w:val="left"/>
+      <w:pPr>
+        <w:ind w:left="6480" w:hanging="360"/>
+      </w:pPr>
+      <w:rPr>
+        <w:rFonts w:ascii="Wingdings" w:hAnsi="Wingdings" w:hint="default"/>
+      </w:rPr>
+    </w:lvl>
+  </w:abstractNum>
+  <w:abstractNum w:abstractNumId="20" w15:restartNumberingAfterBreak="0">
+    <w:nsid w:val="78DB31F1"/>
+    <w:multiLevelType w:val="hybridMultilevel"/>
+    <w:tmpl w:val="3B44343C"/>
+    <w:lvl w:ilvl="0" w:tplc="40090001">
+      <w:start w:val="1"/>
+      <w:numFmt w:val="bullet"/>
+      <w:lvlText w:val=""/>
+      <w:lvlJc w:val="left"/>
+      <w:pPr>
+        <w:ind w:left="720" w:hanging="360"/>
+      </w:pPr>
+      <w:rPr>
+        <w:rFonts w:ascii="Symbol" w:hAnsi="Symbol" w:hint="default"/>
+      </w:rPr>
+    </w:lvl>
+    <w:lvl w:ilvl="1" w:tplc="40090003" w:tentative="1">
+      <w:start w:val="1"/>
+      <w:numFmt w:val="bullet"/>
+      <w:lvlText w:val="o"/>
+      <w:lvlJc w:val="left"/>
+      <w:pPr>
+        <w:ind w:left="1440" w:hanging="360"/>
+      </w:pPr>
+      <w:rPr>
+        <w:rFonts w:ascii="Courier New" w:hAnsi="Courier New" w:cs="Courier New" w:hint="default"/>
+      </w:rPr>
+    </w:lvl>
+    <w:lvl w:ilvl="2" w:tplc="40090005" w:tentative="1">
+      <w:start w:val="1"/>
+      <w:numFmt w:val="bullet"/>
+      <w:lvlText w:val=""/>
+      <w:lvlJc w:val="left"/>
+      <w:pPr>
+        <w:ind w:left="2160" w:hanging="360"/>
+      </w:pPr>
+      <w:rPr>
+        <w:rFonts w:ascii="Wingdings" w:hAnsi="Wingdings" w:hint="default"/>
+      </w:rPr>
+    </w:lvl>
+    <w:lvl w:ilvl="3" w:tplc="40090001" w:tentative="1">
+      <w:start w:val="1"/>
+      <w:numFmt w:val="bullet"/>
+      <w:lvlText w:val=""/>
+      <w:lvlJc w:val="left"/>
+      <w:pPr>
+        <w:ind w:left="2880" w:hanging="360"/>
+      </w:pPr>
+      <w:rPr>
+        <w:rFonts w:ascii="Symbol" w:hAnsi="Symbol" w:hint="default"/>
+      </w:rPr>
+    </w:lvl>
+    <w:lvl w:ilvl="4" w:tplc="40090003" w:tentative="1">
+      <w:start w:val="1"/>
+      <w:numFmt w:val="bullet"/>
+      <w:lvlText w:val="o"/>
+      <w:lvlJc w:val="left"/>
+      <w:pPr>
+        <w:ind w:left="3600" w:hanging="360"/>
+      </w:pPr>
+      <w:rPr>
+        <w:rFonts w:ascii="Courier New" w:hAnsi="Courier New" w:cs="Courier New" w:hint="default"/>
+      </w:rPr>
+    </w:lvl>
+    <w:lvl w:ilvl="5" w:tplc="40090005" w:tentative="1">
+      <w:start w:val="1"/>
+      <w:numFmt w:val="bullet"/>
+      <w:lvlText w:val=""/>
+      <w:lvlJc w:val="left"/>
+      <w:pPr>
+        <w:ind w:left="4320" w:hanging="360"/>
+      </w:pPr>
+      <w:rPr>
+        <w:rFonts w:ascii="Wingdings" w:hAnsi="Wingdings" w:hint="default"/>
+      </w:rPr>
+    </w:lvl>
+    <w:lvl w:ilvl="6" w:tplc="40090001" w:tentative="1">
+      <w:start w:val="1"/>
+      <w:numFmt w:val="bullet"/>
+      <w:lvlText w:val=""/>
+      <w:lvlJc w:val="left"/>
+      <w:pPr>
+        <w:ind w:left="5040" w:hanging="360"/>
+      </w:pPr>
+      <w:rPr>
+        <w:rFonts w:ascii="Symbol" w:hAnsi="Symbol" w:hint="default"/>
+      </w:rPr>
+    </w:lvl>
+    <w:lvl w:ilvl="7" w:tplc="40090003" w:tentative="1">
+      <w:start w:val="1"/>
+      <w:numFmt w:val="bullet"/>
+      <w:lvlText w:val="o"/>
+      <w:lvlJc w:val="left"/>
+      <w:pPr>
+        <w:ind w:left="5760" w:hanging="360"/>
+      </w:pPr>
+      <w:rPr>
+        <w:rFonts w:ascii="Courier New" w:hAnsi="Courier New" w:cs="Courier New" w:hint="default"/>
+      </w:rPr>
+    </w:lvl>
+    <w:lvl w:ilvl="8" w:tplc="40090005" w:tentative="1">
+      <w:start w:val="1"/>
+      <w:numFmt w:val="bullet"/>
+      <w:lvlText w:val=""/>
+      <w:lvlJc w:val="left"/>
+      <w:pPr>
+        <w:ind w:left="6480" w:hanging="360"/>
+      </w:pPr>
+      <w:rPr>
+        <w:rFonts w:ascii="Wingdings" w:hAnsi="Wingdings" w:hint="default"/>
+      </w:rPr>
+    </w:lvl>
+  </w:abstractNum>
+  <w:abstractNum w:abstractNumId="21" w15:restartNumberingAfterBreak="0">
+    <w:nsid w:val="7A735284"/>
+    <w:multiLevelType w:val="hybridMultilevel"/>
+    <w:tmpl w:val="3D32F2C6"/>
+    <w:lvl w:ilvl="0" w:tplc="40090001">
+      <w:start w:val="1"/>
+      <w:numFmt w:val="bullet"/>
+      <w:lvlText w:val=""/>
+      <w:lvlJc w:val="left"/>
+      <w:pPr>
+        <w:ind w:left="720" w:hanging="360"/>
+      </w:pPr>
+      <w:rPr>
+        <w:rFonts w:ascii="Symbol" w:hAnsi="Symbol" w:hint="default"/>
+      </w:rPr>
+    </w:lvl>
+    <w:lvl w:ilvl="1" w:tplc="40090003" w:tentative="1">
+      <w:start w:val="1"/>
+      <w:numFmt w:val="bullet"/>
+      <w:lvlText w:val="o"/>
+      <w:lvlJc w:val="left"/>
+      <w:pPr>
+        <w:ind w:left="1440" w:hanging="360"/>
+      </w:pPr>
+      <w:rPr>
+        <w:rFonts w:ascii="Courier New" w:hAnsi="Courier New" w:cs="Courier New" w:hint="default"/>
+      </w:rPr>
+    </w:lvl>
+    <w:lvl w:ilvl="2" w:tplc="40090005" w:tentative="1">
+      <w:start w:val="1"/>
+      <w:numFmt w:val="bullet"/>
+      <w:lvlText w:val=""/>
+      <w:lvlJc w:val="left"/>
+      <w:pPr>
+        <w:ind w:left="2160" w:hanging="360"/>
+      </w:pPr>
+      <w:rPr>
+        <w:rFonts w:ascii="Wingdings" w:hAnsi="Wingdings" w:hint="default"/>
+      </w:rPr>
+    </w:lvl>
+    <w:lvl w:ilvl="3" w:tplc="40090001" w:tentative="1">
+      <w:start w:val="1"/>
+      <w:numFmt w:val="bullet"/>
+      <w:lvlText w:val=""/>
+      <w:lvlJc w:val="left"/>
+      <w:pPr>
+        <w:ind w:left="2880" w:hanging="360"/>
+      </w:pPr>
+      <w:rPr>
+        <w:rFonts w:ascii="Symbol" w:hAnsi="Symbol" w:hint="default"/>
+      </w:rPr>
+    </w:lvl>
+    <w:lvl w:ilvl="4" w:tplc="40090003" w:tentative="1">
+      <w:start w:val="1"/>
+      <w:numFmt w:val="bullet"/>
+      <w:lvlText w:val="o"/>
+      <w:lvlJc w:val="left"/>
+      <w:pPr>
+        <w:ind w:left="3600" w:hanging="360"/>
+      </w:pPr>
+      <w:rPr>
+        <w:rFonts w:ascii="Courier New" w:hAnsi="Courier New" w:cs="Courier New" w:hint="default"/>
+      </w:rPr>
+    </w:lvl>
+    <w:lvl w:ilvl="5" w:tplc="40090005" w:tentative="1">
+      <w:start w:val="1"/>
+      <w:numFmt w:val="bullet"/>
+      <w:lvlText w:val=""/>
+      <w:lvlJc w:val="left"/>
+      <w:pPr>
+        <w:ind w:left="4320" w:hanging="360"/>
+      </w:pPr>
+      <w:rPr>
+        <w:rFonts w:ascii="Wingdings" w:hAnsi="Wingdings" w:hint="default"/>
+      </w:rPr>
+    </w:lvl>
+    <w:lvl w:ilvl="6" w:tplc="40090001" w:tentative="1">
+      <w:start w:val="1"/>
+      <w:numFmt w:val="bullet"/>
+      <w:lvlText w:val=""/>
+      <w:lvlJc w:val="left"/>
+      <w:pPr>
+        <w:ind w:left="5040" w:hanging="360"/>
+      </w:pPr>
+      <w:rPr>
+        <w:rFonts w:ascii="Symbol" w:hAnsi="Symbol" w:hint="default"/>
+      </w:rPr>
+    </w:lvl>
+    <w:lvl w:ilvl="7" w:tplc="40090003" w:tentative="1">
+      <w:start w:val="1"/>
+      <w:numFmt w:val="bullet"/>
+      <w:lvlText w:val="o"/>
+      <w:lvlJc w:val="left"/>
+      <w:pPr>
+        <w:ind w:left="5760" w:hanging="360"/>
+      </w:pPr>
+      <w:rPr>
+        <w:rFonts w:ascii="Courier New" w:hAnsi="Courier New" w:cs="Courier New" w:hint="default"/>
+      </w:rPr>
+    </w:lvl>
+    <w:lvl w:ilvl="8" w:tplc="40090005" w:tentative="1">
+      <w:start w:val="1"/>
+      <w:numFmt w:val="bullet"/>
+      <w:lvlText w:val=""/>
+      <w:lvlJc w:val="left"/>
+      <w:pPr>
+        <w:ind w:left="6480" w:hanging="360"/>
+      </w:pPr>
+      <w:rPr>
+        <w:rFonts w:ascii="Wingdings" w:hAnsi="Wingdings" w:hint="default"/>
+      </w:rPr>
+    </w:lvl>
+  </w:abstractNum>
+  <w:abstractNum w:abstractNumId="22" w15:restartNumberingAfterBreak="0">
+    <w:nsid w:val="7C7B3DB0"/>
+    <w:multiLevelType w:val="hybridMultilevel"/>
+    <w:tmpl w:val="7F32385A"/>
+    <w:lvl w:ilvl="0" w:tplc="40090001">
+      <w:start w:val="1"/>
+      <w:numFmt w:val="bullet"/>
+      <w:lvlText w:val=""/>
+      <w:lvlJc w:val="left"/>
+      <w:pPr>
+        <w:ind w:left="720" w:hanging="360"/>
+      </w:pPr>
+      <w:rPr>
+        <w:rFonts w:ascii="Symbol" w:hAnsi="Symbol" w:hint="default"/>
+      </w:rPr>
+    </w:lvl>
+    <w:lvl w:ilvl="1" w:tplc="40090003" w:tentative="1">
+      <w:start w:val="1"/>
+      <w:numFmt w:val="bullet"/>
+      <w:lvlText w:val="o"/>
+      <w:lvlJc w:val="left"/>
+      <w:pPr>
+        <w:ind w:left="1440" w:hanging="360"/>
+      </w:pPr>
+      <w:rPr>
+        <w:rFonts w:ascii="Courier New" w:hAnsi="Courier New" w:cs="Courier New" w:hint="default"/>
+      </w:rPr>
+    </w:lvl>
+    <w:lvl w:ilvl="2" w:tplc="40090005" w:tentative="1">
+      <w:start w:val="1"/>
+      <w:numFmt w:val="bullet"/>
+      <w:lvlText w:val=""/>
+      <w:lvlJc w:val="left"/>
+      <w:pPr>
+        <w:ind w:left="2160" w:hanging="360"/>
+      </w:pPr>
+      <w:rPr>
+        <w:rFonts w:ascii="Wingdings" w:hAnsi="Wingdings" w:hint="default"/>
+      </w:rPr>
+    </w:lvl>
+    <w:lvl w:ilvl="3" w:tplc="40090001" w:tentative="1">
+      <w:start w:val="1"/>
+      <w:numFmt w:val="bullet"/>
+      <w:lvlText w:val=""/>
+      <w:lvlJc w:val="left"/>
+      <w:pPr>
+        <w:ind w:left="2880" w:hanging="360"/>
+      </w:pPr>
+      <w:rPr>
+        <w:rFonts w:ascii="Symbol" w:hAnsi="Symbol" w:hint="default"/>
+      </w:rPr>
+    </w:lvl>
+    <w:lvl w:ilvl="4" w:tplc="40090003" w:tentative="1">
+      <w:start w:val="1"/>
+      <w:numFmt w:val="bullet"/>
+      <w:lvlText w:val="o"/>
+      <w:lvlJc w:val="left"/>
+      <w:pPr>
+        <w:ind w:left="3600" w:hanging="360"/>
+      </w:pPr>
+      <w:rPr>
+        <w:rFonts w:ascii="Courier New" w:hAnsi="Courier New" w:cs="Courier New" w:hint="default"/>
+      </w:rPr>
+    </w:lvl>
+    <w:lvl w:ilvl="5" w:tplc="40090005" w:tentative="1">
+      <w:start w:val="1"/>
+      <w:numFmt w:val="bullet"/>
+      <w:lvlText w:val=""/>
+      <w:lvlJc w:val="left"/>
+      <w:pPr>
+        <w:ind w:left="4320" w:hanging="360"/>
+      </w:pPr>
+      <w:rPr>
+        <w:rFonts w:ascii="Wingdings" w:hAnsi="Wingdings" w:hint="default"/>
+      </w:rPr>
+    </w:lvl>
+    <w:lvl w:ilvl="6" w:tplc="40090001" w:tentative="1">
+      <w:start w:val="1"/>
+      <w:numFmt w:val="bullet"/>
+      <w:lvlText w:val=""/>
+      <w:lvlJc w:val="left"/>
+      <w:pPr>
+        <w:ind w:left="5040" w:hanging="360"/>
+      </w:pPr>
+      <w:rPr>
+        <w:rFonts w:ascii="Symbol" w:hAnsi="Symbol" w:hint="default"/>
+      </w:rPr>
+    </w:lvl>
+    <w:lvl w:ilvl="7" w:tplc="40090003" w:tentative="1">
+      <w:start w:val="1"/>
+      <w:numFmt w:val="bullet"/>
+      <w:lvlText w:val="o"/>
+      <w:lvlJc w:val="left"/>
+      <w:pPr>
+        <w:ind w:left="5760" w:hanging="360"/>
+      </w:pPr>
+      <w:rPr>
+        <w:rFonts w:ascii="Courier New" w:hAnsi="Courier New" w:cs="Courier New" w:hint="default"/>
+      </w:rPr>
+    </w:lvl>
+    <w:lvl w:ilvl="8" w:tplc="40090005" w:tentative="1">
+      <w:start w:val="1"/>
+      <w:numFmt w:val="bullet"/>
+      <w:lvlText w:val=""/>
+      <w:lvlJc w:val="left"/>
+      <w:pPr>
+        <w:ind w:left="6480" w:hanging="360"/>
+      </w:pPr>
+      <w:rPr>
+        <w:rFonts w:ascii="Wingdings" w:hAnsi="Wingdings" w:hint="default"/>
+      </w:rPr>
+    </w:lvl>
+  </w:abstractNum>
   <w:num w:numId="1">
+    <w:abstractNumId w:val="9"/>
+  </w:num>
+  <w:num w:numId="2">
+    <w:abstractNumId w:val="12"/>
+  </w:num>
+  <w:num w:numId="3">
+    <w:abstractNumId w:val="20"/>
+  </w:num>
+  <w:num w:numId="4">
+    <w:abstractNumId w:val="17"/>
+  </w:num>
+  <w:num w:numId="5">
+    <w:abstractNumId w:val="21"/>
+  </w:num>
+  <w:num w:numId="6">
     <w:abstractNumId w:val="7"/>
   </w:num>
-  <w:num w:numId="2">
+  <w:num w:numId="7">
+    <w:abstractNumId w:val="15"/>
+  </w:num>
+  <w:num w:numId="8">
+    <w:abstractNumId w:val="13"/>
+  </w:num>
+  <w:num w:numId="9">
+    <w:abstractNumId w:val="1"/>
+  </w:num>
+  <w:num w:numId="10">
+    <w:abstractNumId w:val="22"/>
+  </w:num>
+  <w:num w:numId="11">
+    <w:abstractNumId w:val="3"/>
+  </w:num>
+  <w:num w:numId="12">
     <w:abstractNumId w:val="10"/>
   </w:num>
-  <w:num w:numId="3">
+  <w:num w:numId="13">
+    <w:abstractNumId w:val="4"/>
+  </w:num>
+  <w:num w:numId="14">
+    <w:abstractNumId w:val="16"/>
+  </w:num>
+  <w:num w:numId="15">
+    <w:abstractNumId w:val="6"/>
+  </w:num>
+  <w:num w:numId="16">
+    <w:abstractNumId w:val="14"/>
+  </w:num>
+  <w:num w:numId="17">
+    <w:abstractNumId w:val="11"/>
+  </w:num>
+  <w:num w:numId="18">
+    <w:abstractNumId w:val="19"/>
+  </w:num>
+  <w:num w:numId="19">
     <w:abstractNumId w:val="18"/>
   </w:num>
-  <w:num w:numId="4">
-    <w:abstractNumId w:val="15"/>
+  <w:num w:numId="20">
+    <w:abstractNumId w:val="2"/>
   </w:num>
-  <w:num w:numId="5">
-    <w:abstractNumId w:val="19"/>
+  <w:num w:numId="21">
+    <w:abstractNumId w:val="5"/>
   </w:num>
-  <w:num w:numId="6">
-    <w:abstractNumId w:val="6"/>
-  </w:num>
-  <w:num w:numId="7">
-    <w:abstractNumId w:val="13"/>
-  </w:num>
-  <w:num w:numId="8">
-    <w:abstractNumId w:val="11"/>
-  </w:num>
-  <w:num w:numId="9">
+  <w:num w:numId="22">
     <w:abstractNumId w:val="0"/>
   </w:num>
-  <w:num w:numId="10">
-    <w:abstractNumId w:val="20"/>
-  </w:num>
-  <w:num w:numId="11">
-    <w:abstractNumId w:val="2"/>
-  </w:num>
-  <w:num w:numId="12">
+  <w:num w:numId="23">
     <w:abstractNumId w:val="8"/>
-  </w:num>
-  <w:num w:numId="13">
-    <w:abstractNumId w:val="3"/>
-  </w:num>
-  <w:num w:numId="14">
-    <w:abstractNumId w:val="14"/>
-  </w:num>
-  <w:num w:numId="15">
-    <w:abstractNumId w:val="5"/>
-  </w:num>
-  <w:num w:numId="16">
-    <w:abstractNumId w:val="12"/>
-  </w:num>
-  <w:num w:numId="17">
-    <w:abstractNumId w:val="9"/>
-  </w:num>
-  <w:num w:numId="18">
-    <w:abstractNumId w:val="17"/>
-  </w:num>
-  <w:num w:numId="19">
-    <w:abstractNumId w:val="16"/>
-  </w:num>
-  <w:num w:numId="20">
-    <w:abstractNumId w:val="1"/>
-  </w:num>
-  <w:num w:numId="21">
-    <w:abstractNumId w:val="4"/>
   </w:num>
   <w:numIdMacAtCleanup w:val="17"/>
 </w:numbering>
@@ -33729,7 +35593,7 @@
 </file>
 
 <file path=customXml/itemProps1.xml><?xml version="1.0" encoding="utf-8"?>
-<ds:datastoreItem xmlns:ds="http://schemas.openxmlformats.org/officeDocument/2006/customXml" ds:itemID="{4AA994F2-14DE-49EB-9CCD-7AD9924CB2F5}">
+<ds:datastoreItem xmlns:ds="http://schemas.openxmlformats.org/officeDocument/2006/customXml" ds:itemID="{7CB93FD9-6AA0-400A-AFED-6BE64964B397}">
   <ds:schemaRefs>
     <ds:schemaRef ds:uri="http://schemas.openxmlformats.org/officeDocument/2006/bibliography"/>
   </ds:schemaRefs>

</xml_diff>

<commit_message>
Spring Interview questions added
</commit_message>
<xml_diff>
--- a/Spring Boot.docx
+++ b/Spring Boot.docx
@@ -486,7 +486,6 @@
             <w:pStyle w:val="TOC2"/>
             <w:rPr>
               <w:rFonts w:cstheme="minorBidi"/>
-              <w:color w:val="385623" w:themeColor="accent6" w:themeShade="80"/>
               <w:lang w:val="en-IN" w:eastAsia="en-IN"/>
             </w:rPr>
           </w:pPr>
@@ -509,48 +508,41 @@
             <w:r>
               <w:rPr>
                 <w:webHidden/>
-                <w:color w:val="385623" w:themeColor="accent6" w:themeShade="80"/>
               </w:rPr>
               <w:tab/>
             </w:r>
             <w:r>
               <w:rPr>
                 <w:webHidden/>
-                <w:color w:val="385623" w:themeColor="accent6" w:themeShade="80"/>
               </w:rPr>
               <w:fldChar w:fldCharType="begin"/>
             </w:r>
             <w:r>
               <w:rPr>
                 <w:webHidden/>
-                <w:color w:val="385623" w:themeColor="accent6" w:themeShade="80"/>
               </w:rPr>
               <w:instrText xml:space="preserve"> PAGEREF _Toc197264771 \h </w:instrText>
             </w:r>
             <w:r>
               <w:rPr>
                 <w:webHidden/>
-                <w:color w:val="385623" w:themeColor="accent6" w:themeShade="80"/>
               </w:rPr>
             </w:r>
             <w:r>
               <w:rPr>
                 <w:webHidden/>
-                <w:color w:val="385623" w:themeColor="accent6" w:themeShade="80"/>
               </w:rPr>
               <w:fldChar w:fldCharType="separate"/>
             </w:r>
             <w:r>
               <w:rPr>
                 <w:webHidden/>
-                <w:color w:val="385623" w:themeColor="accent6" w:themeShade="80"/>
               </w:rPr>
               <w:t>2</w:t>
             </w:r>
             <w:r>
               <w:rPr>
                 <w:webHidden/>
-                <w:color w:val="385623" w:themeColor="accent6" w:themeShade="80"/>
               </w:rPr>
               <w:fldChar w:fldCharType="end"/>
             </w:r>
@@ -561,7 +553,6 @@
             <w:pStyle w:val="TOC2"/>
             <w:rPr>
               <w:rFonts w:cstheme="minorBidi"/>
-              <w:color w:val="385623" w:themeColor="accent6" w:themeShade="80"/>
               <w:lang w:val="en-IN" w:eastAsia="en-IN"/>
             </w:rPr>
           </w:pPr>
@@ -584,48 +575,41 @@
             <w:r>
               <w:rPr>
                 <w:webHidden/>
-                <w:color w:val="385623" w:themeColor="accent6" w:themeShade="80"/>
               </w:rPr>
               <w:tab/>
             </w:r>
             <w:r>
               <w:rPr>
                 <w:webHidden/>
-                <w:color w:val="385623" w:themeColor="accent6" w:themeShade="80"/>
               </w:rPr>
               <w:fldChar w:fldCharType="begin"/>
             </w:r>
             <w:r>
               <w:rPr>
                 <w:webHidden/>
-                <w:color w:val="385623" w:themeColor="accent6" w:themeShade="80"/>
               </w:rPr>
               <w:instrText xml:space="preserve"> PAGEREF _Toc197264772 \h </w:instrText>
             </w:r>
             <w:r>
               <w:rPr>
                 <w:webHidden/>
-                <w:color w:val="385623" w:themeColor="accent6" w:themeShade="80"/>
               </w:rPr>
             </w:r>
             <w:r>
               <w:rPr>
                 <w:webHidden/>
-                <w:color w:val="385623" w:themeColor="accent6" w:themeShade="80"/>
               </w:rPr>
               <w:fldChar w:fldCharType="separate"/>
             </w:r>
             <w:r>
               <w:rPr>
                 <w:webHidden/>
-                <w:color w:val="385623" w:themeColor="accent6" w:themeShade="80"/>
               </w:rPr>
               <w:t>3</w:t>
             </w:r>
             <w:r>
               <w:rPr>
                 <w:webHidden/>
-                <w:color w:val="385623" w:themeColor="accent6" w:themeShade="80"/>
               </w:rPr>
               <w:fldChar w:fldCharType="end"/>
             </w:r>
@@ -636,7 +620,6 @@
             <w:pStyle w:val="TOC2"/>
             <w:rPr>
               <w:rFonts w:cstheme="minorBidi"/>
-              <w:color w:val="385623" w:themeColor="accent6" w:themeShade="80"/>
               <w:lang w:val="en-IN" w:eastAsia="en-IN"/>
             </w:rPr>
           </w:pPr>
@@ -659,48 +642,41 @@
             <w:r>
               <w:rPr>
                 <w:webHidden/>
-                <w:color w:val="385623" w:themeColor="accent6" w:themeShade="80"/>
               </w:rPr>
               <w:tab/>
             </w:r>
             <w:r>
               <w:rPr>
                 <w:webHidden/>
-                <w:color w:val="385623" w:themeColor="accent6" w:themeShade="80"/>
               </w:rPr>
               <w:fldChar w:fldCharType="begin"/>
             </w:r>
             <w:r>
               <w:rPr>
                 <w:webHidden/>
-                <w:color w:val="385623" w:themeColor="accent6" w:themeShade="80"/>
               </w:rPr>
               <w:instrText xml:space="preserve"> PAGEREF _Toc197264773 \h </w:instrText>
             </w:r>
             <w:r>
               <w:rPr>
                 <w:webHidden/>
-                <w:color w:val="385623" w:themeColor="accent6" w:themeShade="80"/>
               </w:rPr>
             </w:r>
             <w:r>
               <w:rPr>
                 <w:webHidden/>
-                <w:color w:val="385623" w:themeColor="accent6" w:themeShade="80"/>
               </w:rPr>
               <w:fldChar w:fldCharType="separate"/>
             </w:r>
             <w:r>
               <w:rPr>
                 <w:webHidden/>
-                <w:color w:val="385623" w:themeColor="accent6" w:themeShade="80"/>
               </w:rPr>
               <w:t>4</w:t>
             </w:r>
             <w:r>
               <w:rPr>
                 <w:webHidden/>
-                <w:color w:val="385623" w:themeColor="accent6" w:themeShade="80"/>
               </w:rPr>
               <w:fldChar w:fldCharType="end"/>
             </w:r>
@@ -782,7 +758,6 @@
             <w:pStyle w:val="TOC2"/>
             <w:rPr>
               <w:rFonts w:cstheme="minorBidi"/>
-              <w:color w:val="385623" w:themeColor="accent6" w:themeShade="80"/>
               <w:lang w:val="en-IN" w:eastAsia="en-IN"/>
             </w:rPr>
           </w:pPr>
@@ -805,48 +780,41 @@
             <w:r>
               <w:rPr>
                 <w:webHidden/>
-                <w:color w:val="385623" w:themeColor="accent6" w:themeShade="80"/>
               </w:rPr>
               <w:tab/>
             </w:r>
             <w:r>
               <w:rPr>
                 <w:webHidden/>
-                <w:color w:val="385623" w:themeColor="accent6" w:themeShade="80"/>
               </w:rPr>
               <w:fldChar w:fldCharType="begin"/>
             </w:r>
             <w:r>
               <w:rPr>
                 <w:webHidden/>
-                <w:color w:val="385623" w:themeColor="accent6" w:themeShade="80"/>
               </w:rPr>
               <w:instrText xml:space="preserve"> PAGEREF _Toc197264775 \h </w:instrText>
             </w:r>
             <w:r>
               <w:rPr>
                 <w:webHidden/>
-                <w:color w:val="385623" w:themeColor="accent6" w:themeShade="80"/>
               </w:rPr>
             </w:r>
             <w:r>
               <w:rPr>
                 <w:webHidden/>
-                <w:color w:val="385623" w:themeColor="accent6" w:themeShade="80"/>
               </w:rPr>
               <w:fldChar w:fldCharType="separate"/>
             </w:r>
             <w:r>
               <w:rPr>
                 <w:webHidden/>
-                <w:color w:val="385623" w:themeColor="accent6" w:themeShade="80"/>
               </w:rPr>
               <w:t>7</w:t>
             </w:r>
             <w:r>
               <w:rPr>
                 <w:webHidden/>
-                <w:color w:val="385623" w:themeColor="accent6" w:themeShade="80"/>
               </w:rPr>
               <w:fldChar w:fldCharType="end"/>
             </w:r>
@@ -928,7 +896,6 @@
             <w:pStyle w:val="TOC2"/>
             <w:rPr>
               <w:rFonts w:cstheme="minorBidi"/>
-              <w:color w:val="385623" w:themeColor="accent6" w:themeShade="80"/>
               <w:lang w:val="en-IN" w:eastAsia="en-IN"/>
             </w:rPr>
           </w:pPr>
@@ -951,48 +918,41 @@
             <w:r>
               <w:rPr>
                 <w:webHidden/>
-                <w:color w:val="385623" w:themeColor="accent6" w:themeShade="80"/>
               </w:rPr>
               <w:tab/>
             </w:r>
             <w:r>
               <w:rPr>
                 <w:webHidden/>
-                <w:color w:val="385623" w:themeColor="accent6" w:themeShade="80"/>
               </w:rPr>
               <w:fldChar w:fldCharType="begin"/>
             </w:r>
             <w:r>
               <w:rPr>
                 <w:webHidden/>
-                <w:color w:val="385623" w:themeColor="accent6" w:themeShade="80"/>
               </w:rPr>
               <w:instrText xml:space="preserve"> PAGEREF _Toc197264777 \h </w:instrText>
             </w:r>
             <w:r>
               <w:rPr>
                 <w:webHidden/>
-                <w:color w:val="385623" w:themeColor="accent6" w:themeShade="80"/>
               </w:rPr>
             </w:r>
             <w:r>
               <w:rPr>
                 <w:webHidden/>
-                <w:color w:val="385623" w:themeColor="accent6" w:themeShade="80"/>
               </w:rPr>
               <w:fldChar w:fldCharType="separate"/>
             </w:r>
             <w:r>
               <w:rPr>
                 <w:webHidden/>
-                <w:color w:val="385623" w:themeColor="accent6" w:themeShade="80"/>
               </w:rPr>
               <w:t>15</w:t>
             </w:r>
             <w:r>
               <w:rPr>
                 <w:webHidden/>
-                <w:color w:val="385623" w:themeColor="accent6" w:themeShade="80"/>
               </w:rPr>
               <w:fldChar w:fldCharType="end"/>
             </w:r>
@@ -1003,7 +963,6 @@
             <w:pStyle w:val="TOC2"/>
             <w:rPr>
               <w:rFonts w:cstheme="minorBidi"/>
-              <w:color w:val="385623" w:themeColor="accent6" w:themeShade="80"/>
               <w:lang w:val="en-IN" w:eastAsia="en-IN"/>
             </w:rPr>
           </w:pPr>
@@ -1026,48 +985,41 @@
             <w:r>
               <w:rPr>
                 <w:webHidden/>
-                <w:color w:val="385623" w:themeColor="accent6" w:themeShade="80"/>
               </w:rPr>
               <w:tab/>
             </w:r>
             <w:r>
               <w:rPr>
                 <w:webHidden/>
-                <w:color w:val="385623" w:themeColor="accent6" w:themeShade="80"/>
               </w:rPr>
               <w:fldChar w:fldCharType="begin"/>
             </w:r>
             <w:r>
               <w:rPr>
                 <w:webHidden/>
-                <w:color w:val="385623" w:themeColor="accent6" w:themeShade="80"/>
               </w:rPr>
               <w:instrText xml:space="preserve"> PAGEREF _Toc197264778 \h </w:instrText>
             </w:r>
             <w:r>
               <w:rPr>
                 <w:webHidden/>
-                <w:color w:val="385623" w:themeColor="accent6" w:themeShade="80"/>
               </w:rPr>
             </w:r>
             <w:r>
               <w:rPr>
                 <w:webHidden/>
-                <w:color w:val="385623" w:themeColor="accent6" w:themeShade="80"/>
               </w:rPr>
               <w:fldChar w:fldCharType="separate"/>
             </w:r>
             <w:r>
               <w:rPr>
                 <w:webHidden/>
-                <w:color w:val="385623" w:themeColor="accent6" w:themeShade="80"/>
               </w:rPr>
               <w:t>16</w:t>
             </w:r>
             <w:r>
               <w:rPr>
                 <w:webHidden/>
-                <w:color w:val="385623" w:themeColor="accent6" w:themeShade="80"/>
               </w:rPr>
               <w:fldChar w:fldCharType="end"/>
             </w:r>
@@ -1149,7 +1101,6 @@
             <w:pStyle w:val="TOC2"/>
             <w:rPr>
               <w:rFonts w:cstheme="minorBidi"/>
-              <w:color w:val="385623" w:themeColor="accent6" w:themeShade="80"/>
               <w:lang w:val="en-IN" w:eastAsia="en-IN"/>
             </w:rPr>
           </w:pPr>
@@ -1172,48 +1123,41 @@
             <w:r>
               <w:rPr>
                 <w:webHidden/>
-                <w:color w:val="385623" w:themeColor="accent6" w:themeShade="80"/>
               </w:rPr>
               <w:tab/>
             </w:r>
             <w:r>
               <w:rPr>
                 <w:webHidden/>
-                <w:color w:val="385623" w:themeColor="accent6" w:themeShade="80"/>
               </w:rPr>
               <w:fldChar w:fldCharType="begin"/>
             </w:r>
             <w:r>
               <w:rPr>
                 <w:webHidden/>
-                <w:color w:val="385623" w:themeColor="accent6" w:themeShade="80"/>
               </w:rPr>
               <w:instrText xml:space="preserve"> PAGEREF _Toc197264780 \h </w:instrText>
             </w:r>
             <w:r>
               <w:rPr>
                 <w:webHidden/>
-                <w:color w:val="385623" w:themeColor="accent6" w:themeShade="80"/>
               </w:rPr>
             </w:r>
             <w:r>
               <w:rPr>
                 <w:webHidden/>
-                <w:color w:val="385623" w:themeColor="accent6" w:themeShade="80"/>
               </w:rPr>
               <w:fldChar w:fldCharType="separate"/>
             </w:r>
             <w:r>
               <w:rPr>
                 <w:webHidden/>
-                <w:color w:val="385623" w:themeColor="accent6" w:themeShade="80"/>
               </w:rPr>
               <w:t>22</w:t>
             </w:r>
             <w:r>
               <w:rPr>
                 <w:webHidden/>
-                <w:color w:val="385623" w:themeColor="accent6" w:themeShade="80"/>
               </w:rPr>
               <w:fldChar w:fldCharType="end"/>
             </w:r>
@@ -1224,7 +1168,6 @@
             <w:pStyle w:val="TOC2"/>
             <w:rPr>
               <w:rFonts w:cstheme="minorBidi"/>
-              <w:color w:val="385623" w:themeColor="accent6" w:themeShade="80"/>
               <w:lang w:val="en-IN" w:eastAsia="en-IN"/>
             </w:rPr>
           </w:pPr>
@@ -1247,48 +1190,41 @@
             <w:r>
               <w:rPr>
                 <w:webHidden/>
-                <w:color w:val="385623" w:themeColor="accent6" w:themeShade="80"/>
               </w:rPr>
               <w:tab/>
             </w:r>
             <w:r>
               <w:rPr>
                 <w:webHidden/>
-                <w:color w:val="385623" w:themeColor="accent6" w:themeShade="80"/>
               </w:rPr>
               <w:fldChar w:fldCharType="begin"/>
             </w:r>
             <w:r>
               <w:rPr>
                 <w:webHidden/>
-                <w:color w:val="385623" w:themeColor="accent6" w:themeShade="80"/>
               </w:rPr>
               <w:instrText xml:space="preserve"> PAGEREF _Toc197264781 \h </w:instrText>
             </w:r>
             <w:r>
               <w:rPr>
                 <w:webHidden/>
-                <w:color w:val="385623" w:themeColor="accent6" w:themeShade="80"/>
               </w:rPr>
             </w:r>
             <w:r>
               <w:rPr>
                 <w:webHidden/>
-                <w:color w:val="385623" w:themeColor="accent6" w:themeShade="80"/>
               </w:rPr>
               <w:fldChar w:fldCharType="separate"/>
             </w:r>
             <w:r>
               <w:rPr>
                 <w:webHidden/>
-                <w:color w:val="385623" w:themeColor="accent6" w:themeShade="80"/>
               </w:rPr>
               <w:t>23</w:t>
             </w:r>
             <w:r>
               <w:rPr>
                 <w:webHidden/>
-                <w:color w:val="385623" w:themeColor="accent6" w:themeShade="80"/>
               </w:rPr>
               <w:fldChar w:fldCharType="end"/>
             </w:r>
@@ -1370,7 +1306,6 @@
             <w:pStyle w:val="TOC2"/>
             <w:rPr>
               <w:rFonts w:cstheme="minorBidi"/>
-              <w:color w:val="385623" w:themeColor="accent6" w:themeShade="80"/>
               <w:lang w:val="en-IN" w:eastAsia="en-IN"/>
             </w:rPr>
           </w:pPr>
@@ -1395,48 +1330,41 @@
             <w:r>
               <w:rPr>
                 <w:webHidden/>
-                <w:color w:val="385623" w:themeColor="accent6" w:themeShade="80"/>
               </w:rPr>
               <w:tab/>
             </w:r>
             <w:r>
               <w:rPr>
                 <w:webHidden/>
-                <w:color w:val="385623" w:themeColor="accent6" w:themeShade="80"/>
               </w:rPr>
               <w:fldChar w:fldCharType="begin"/>
             </w:r>
             <w:r>
               <w:rPr>
                 <w:webHidden/>
-                <w:color w:val="385623" w:themeColor="accent6" w:themeShade="80"/>
               </w:rPr>
               <w:instrText xml:space="preserve"> PAGEREF _Toc197264783 \h </w:instrText>
             </w:r>
             <w:r>
               <w:rPr>
                 <w:webHidden/>
-                <w:color w:val="385623" w:themeColor="accent6" w:themeShade="80"/>
               </w:rPr>
             </w:r>
             <w:r>
               <w:rPr>
                 <w:webHidden/>
-                <w:color w:val="385623" w:themeColor="accent6" w:themeShade="80"/>
               </w:rPr>
               <w:fldChar w:fldCharType="separate"/>
             </w:r>
             <w:r>
               <w:rPr>
                 <w:webHidden/>
-                <w:color w:val="385623" w:themeColor="accent6" w:themeShade="80"/>
               </w:rPr>
               <w:t>25</w:t>
             </w:r>
             <w:r>
               <w:rPr>
                 <w:webHidden/>
-                <w:color w:val="385623" w:themeColor="accent6" w:themeShade="80"/>
               </w:rPr>
               <w:fldChar w:fldCharType="end"/>
             </w:r>
@@ -1447,7 +1375,6 @@
             <w:pStyle w:val="TOC2"/>
             <w:rPr>
               <w:rFonts w:cstheme="minorBidi"/>
-              <w:color w:val="385623" w:themeColor="accent6" w:themeShade="80"/>
               <w:lang w:val="en-IN" w:eastAsia="en-IN"/>
             </w:rPr>
           </w:pPr>
@@ -1472,48 +1399,41 @@
             <w:r>
               <w:rPr>
                 <w:webHidden/>
-                <w:color w:val="385623" w:themeColor="accent6" w:themeShade="80"/>
               </w:rPr>
               <w:tab/>
             </w:r>
             <w:r>
               <w:rPr>
                 <w:webHidden/>
-                <w:color w:val="385623" w:themeColor="accent6" w:themeShade="80"/>
               </w:rPr>
               <w:fldChar w:fldCharType="begin"/>
             </w:r>
             <w:r>
               <w:rPr>
                 <w:webHidden/>
-                <w:color w:val="385623" w:themeColor="accent6" w:themeShade="80"/>
               </w:rPr>
               <w:instrText xml:space="preserve"> PAGEREF _Toc197264784 \h </w:instrText>
             </w:r>
             <w:r>
               <w:rPr>
                 <w:webHidden/>
-                <w:color w:val="385623" w:themeColor="accent6" w:themeShade="80"/>
               </w:rPr>
             </w:r>
             <w:r>
               <w:rPr>
                 <w:webHidden/>
-                <w:color w:val="385623" w:themeColor="accent6" w:themeShade="80"/>
               </w:rPr>
               <w:fldChar w:fldCharType="separate"/>
             </w:r>
             <w:r>
               <w:rPr>
                 <w:webHidden/>
-                <w:color w:val="385623" w:themeColor="accent6" w:themeShade="80"/>
               </w:rPr>
               <w:t>28</w:t>
             </w:r>
             <w:r>
               <w:rPr>
                 <w:webHidden/>
-                <w:color w:val="385623" w:themeColor="accent6" w:themeShade="80"/>
               </w:rPr>
               <w:fldChar w:fldCharType="end"/>
             </w:r>
@@ -16384,23 +16304,44 @@
           <w:rFonts w:asciiTheme="majorHAnsi" w:hAnsiTheme="majorHAnsi" w:cstheme="majorHAnsi"/>
           <w:sz w:val="24"/>
         </w:rPr>
-        <w:t xml:space="preserve">Creating Service layer, </w:t>
-      </w:r>
-      <w:proofErr w:type="gramStart"/>
+        <w:t xml:space="preserve">Creating </w:t>
+      </w:r>
       <w:r>
         <w:rPr>
           <w:rFonts w:asciiTheme="majorHAnsi" w:hAnsiTheme="majorHAnsi" w:cstheme="majorHAnsi"/>
           <w:sz w:val="24"/>
         </w:rPr>
-        <w:t>Here</w:t>
-      </w:r>
-      <w:proofErr w:type="gramEnd"/>
+        <w:t>Controller</w:t>
+      </w:r>
       <w:r>
         <w:rPr>
           <w:rFonts w:asciiTheme="majorHAnsi" w:hAnsiTheme="majorHAnsi" w:cstheme="majorHAnsi"/>
           <w:sz w:val="24"/>
         </w:rPr>
-        <w:t xml:space="preserve"> we will have all logics of how to delete, update, fetch etc.</w:t>
+        <w:t xml:space="preserve"> layer, </w:t>
+      </w:r>
+      <w:proofErr w:type="gramStart"/>
+      <w:r>
+        <w:rPr>
+          <w:rFonts w:asciiTheme="majorHAnsi" w:hAnsiTheme="majorHAnsi" w:cstheme="majorHAnsi"/>
+          <w:sz w:val="24"/>
+        </w:rPr>
+        <w:t>Here</w:t>
+      </w:r>
+      <w:proofErr w:type="gramEnd"/>
+      <w:r>
+        <w:rPr>
+          <w:rFonts w:asciiTheme="majorHAnsi" w:hAnsiTheme="majorHAnsi" w:cstheme="majorHAnsi"/>
+          <w:sz w:val="24"/>
+        </w:rPr>
+        <w:t xml:space="preserve"> we will have all </w:t>
+      </w:r>
+      <w:r>
+        <w:rPr>
+          <w:rFonts w:asciiTheme="majorHAnsi" w:hAnsiTheme="majorHAnsi" w:cstheme="majorHAnsi"/>
+          <w:sz w:val="24"/>
+        </w:rPr>
+        <w:t>APIs used by our system</w:t>
       </w:r>
     </w:p>
     <w:p>
@@ -16421,7 +16362,30 @@
           <w:rFonts w:asciiTheme="majorHAnsi" w:hAnsiTheme="majorHAnsi" w:cstheme="majorHAnsi"/>
           <w:sz w:val="24"/>
         </w:rPr>
-        <w:t>@Service: Marks this class as a business service.</w:t>
+        <w:t>@</w:t>
+      </w:r>
+      <w:proofErr w:type="spellStart"/>
+      <w:r>
+        <w:rPr>
+          <w:rFonts w:asciiTheme="majorHAnsi" w:hAnsiTheme="majorHAnsi" w:cstheme="majorHAnsi"/>
+          <w:sz w:val="24"/>
+        </w:rPr>
+        <w:t>RestController</w:t>
+      </w:r>
+      <w:proofErr w:type="spellEnd"/>
+      <w:r>
+        <w:rPr>
+          <w:rFonts w:asciiTheme="majorHAnsi" w:hAnsiTheme="majorHAnsi" w:cstheme="majorHAnsi"/>
+          <w:sz w:val="24"/>
+        </w:rPr>
+        <w:t xml:space="preserve">: Marks this class as a </w:t>
+      </w:r>
+      <w:r>
+        <w:rPr>
+          <w:rFonts w:asciiTheme="majorHAnsi" w:hAnsiTheme="majorHAnsi" w:cstheme="majorHAnsi"/>
+          <w:sz w:val="24"/>
+        </w:rPr>
+        <w:t>Controller</w:t>
       </w:r>
     </w:p>
     <w:p>
@@ -33257,7 +33221,9 @@
       <w:r>
         <w:rPr>
           <w:rFonts w:asciiTheme="majorHAnsi" w:hAnsiTheme="majorHAnsi" w:cstheme="majorHAnsi"/>
+          <w:noProof/>
           <w:sz w:val="24"/>
+          <w:lang w:eastAsia="en-IN"/>
         </w:rPr>
         <w:drawing>
           <wp:inline distT="0" distB="0" distL="0" distR="0" wp14:anchorId="4176A45A" wp14:editId="21AB0BEE">
@@ -33708,7 +33674,9 @@
       <w:r>
         <w:rPr>
           <w:rFonts w:asciiTheme="majorHAnsi" w:hAnsiTheme="majorHAnsi" w:cstheme="majorHAnsi"/>
+          <w:noProof/>
           <w:sz w:val="24"/>
+          <w:lang w:eastAsia="en-IN"/>
         </w:rPr>
         <w:drawing>
           <wp:inline distT="0" distB="0" distL="0" distR="0" wp14:anchorId="5CB6C276" wp14:editId="4BC79016">
@@ -36357,8 +36325,10 @@
       <w:r>
         <w:rPr>
           <w:rFonts w:cstheme="minorHAnsi"/>
+          <w:noProof/>
           <w:sz w:val="24"/>
           <w:szCs w:val="24"/>
+          <w:lang w:eastAsia="en-IN"/>
         </w:rPr>
         <w:drawing>
           <wp:inline distT="0" distB="0" distL="0" distR="0" wp14:anchorId="1612B0C5" wp14:editId="2081FAD4">
@@ -38755,7 +38725,7 @@
         <w:noProof/>
         <w:color w:val="385623" w:themeColor="accent6" w:themeShade="80"/>
       </w:rPr>
-      <w:t>28</w:t>
+      <w:t>27</w:t>
     </w:r>
     <w:r>
       <w:rPr>
@@ -42578,6 +42548,7 @@
   <w:style w:type="character" w:default="1" w:styleId="DefaultParagraphFont">
     <w:name w:val="Default Paragraph Font"/>
     <w:uiPriority w:val="1"/>
+    <w:semiHidden/>
     <w:unhideWhenUsed/>
   </w:style>
   <w:style w:type="table" w:default="1" w:styleId="TableNormal">
@@ -43220,7 +43191,7 @@
 </file>
 
 <file path=customXml/itemProps1.xml><?xml version="1.0" encoding="utf-8"?>
-<ds:datastoreItem xmlns:ds="http://schemas.openxmlformats.org/officeDocument/2006/customXml" ds:itemID="{946275C9-457E-4885-B6DB-625A154C87BD}">
+<ds:datastoreItem xmlns:ds="http://schemas.openxmlformats.org/officeDocument/2006/customXml" ds:itemID="{FCEACFF6-0148-40A2-A83E-0F1FA70B3270}">
   <ds:schemaRefs>
     <ds:schemaRef ds:uri="http://schemas.openxmlformats.org/officeDocument/2006/bibliography"/>
   </ds:schemaRefs>

</xml_diff>